<commit_message>
Version 1.0.0.0 - Manual is now shown in browser without external tool - Manual updated - Helper functions removed
</commit_message>
<xml_diff>
--- a/Doc/Haufe_MultiSQLite_CS_Manual.docx
+++ b/Doc/Haufe_MultiSQLite_CS_Manual.docx
@@ -475,7 +475,7 @@
                                 <w:sz w:val="24"/>
                                 <w:szCs w:val="24"/>
                               </w:rPr>
-                              <w:t>0</w:t>
+                              <w:t>1</w:t>
                             </w:r>
                             <w:r>
                               <w:rPr>
@@ -566,7 +566,7 @@
                           <w:sz w:val="24"/>
                           <w:szCs w:val="24"/>
                         </w:rPr>
-                        <w:t>0</w:t>
+                        <w:t>1</w:t>
                       </w:r>
                       <w:r>
                         <w:rPr>
@@ -818,6 +818,7 @@
           <w:docPartUnique/>
         </w:docPartObj>
       </w:sdtPr>
+      <w:sdtEndPr/>
       <w:sdtContent>
         <w:p>
           <w:pPr>
@@ -860,7 +861,7 @@
           <w:r>
             <w:fldChar w:fldCharType="separate"/>
           </w:r>
-          <w:hyperlink w:anchor="_Toc79687757" w:history="1">
+          <w:hyperlink w:anchor="_Toc79765137" w:history="1">
             <w:r>
               <w:rPr>
                 <w:rStyle w:val="Hyperlink"/>
@@ -891,7 +892,7 @@
                 <w:noProof/>
                 <w:webHidden/>
               </w:rPr>
-              <w:instrText xml:space="preserve"> PAGEREF _Toc79687757 \h </w:instrText>
+              <w:instrText xml:space="preserve"> PAGEREF _Toc79765137 \h </w:instrText>
             </w:r>
             <w:r>
               <w:rPr>
@@ -933,7 +934,7 @@
               <w:lang w:eastAsia="de-DE"/>
             </w:rPr>
           </w:pPr>
-          <w:hyperlink w:anchor="_Toc79687758" w:history="1">
+          <w:hyperlink w:anchor="_Toc79765138" w:history="1">
             <w:r>
               <w:rPr>
                 <w:rStyle w:val="Hyperlink"/>
@@ -964,7 +965,7 @@
                 <w:noProof/>
                 <w:webHidden/>
               </w:rPr>
-              <w:instrText xml:space="preserve"> PAGEREF _Toc79687758 \h </w:instrText>
+              <w:instrText xml:space="preserve"> PAGEREF _Toc79765138 \h </w:instrText>
             </w:r>
             <w:r>
               <w:rPr>
@@ -1006,7 +1007,7 @@
               <w:lang w:eastAsia="de-DE"/>
             </w:rPr>
           </w:pPr>
-          <w:hyperlink w:anchor="_Toc79687759" w:history="1">
+          <w:hyperlink w:anchor="_Toc79765139" w:history="1">
             <w:r>
               <w:rPr>
                 <w:rStyle w:val="Hyperlink"/>
@@ -1036,7 +1037,7 @@
                 <w:noProof/>
                 <w:webHidden/>
               </w:rPr>
-              <w:instrText xml:space="preserve"> PAGEREF _Toc79687759 \h </w:instrText>
+              <w:instrText xml:space="preserve"> PAGEREF _Toc79765139 \h </w:instrText>
             </w:r>
             <w:r>
               <w:rPr>
@@ -1078,7 +1079,7 @@
               <w:lang w:eastAsia="de-DE"/>
             </w:rPr>
           </w:pPr>
-          <w:hyperlink w:anchor="_Toc79687760" w:history="1">
+          <w:hyperlink w:anchor="_Toc79765140" w:history="1">
             <w:r>
               <w:rPr>
                 <w:rStyle w:val="Hyperlink"/>
@@ -1108,7 +1109,7 @@
                 <w:noProof/>
                 <w:webHidden/>
               </w:rPr>
-              <w:instrText xml:space="preserve"> PAGEREF _Toc79687760 \h </w:instrText>
+              <w:instrText xml:space="preserve"> PAGEREF _Toc79765140 \h </w:instrText>
             </w:r>
             <w:r>
               <w:rPr>
@@ -1150,7 +1151,7 @@
               <w:lang w:eastAsia="de-DE"/>
             </w:rPr>
           </w:pPr>
-          <w:hyperlink w:anchor="_Toc79687761" w:history="1">
+          <w:hyperlink w:anchor="_Toc79765141" w:history="1">
             <w:r>
               <w:rPr>
                 <w:rStyle w:val="Hyperlink"/>
@@ -1180,7 +1181,7 @@
                 <w:noProof/>
                 <w:webHidden/>
               </w:rPr>
-              <w:instrText xml:space="preserve"> PAGEREF _Toc79687761 \h </w:instrText>
+              <w:instrText xml:space="preserve"> PAGEREF _Toc79765141 \h </w:instrText>
             </w:r>
             <w:r>
               <w:rPr>
@@ -1200,7 +1201,7 @@
                 <w:noProof/>
                 <w:webHidden/>
               </w:rPr>
-              <w:t>5</w:t>
+              <w:t>6</w:t>
             </w:r>
             <w:r>
               <w:rPr>
@@ -1222,7 +1223,7 @@
               <w:lang w:eastAsia="de-DE"/>
             </w:rPr>
           </w:pPr>
-          <w:hyperlink w:anchor="_Toc79687762" w:history="1">
+          <w:hyperlink w:anchor="_Toc79765142" w:history="1">
             <w:r>
               <w:rPr>
                 <w:rStyle w:val="Hyperlink"/>
@@ -1253,7 +1254,7 @@
                 <w:noProof/>
                 <w:webHidden/>
               </w:rPr>
-              <w:instrText xml:space="preserve"> PAGEREF _Toc79687762 \h </w:instrText>
+              <w:instrText xml:space="preserve"> PAGEREF _Toc79765142 \h </w:instrText>
             </w:r>
             <w:r>
               <w:rPr>
@@ -1295,7 +1296,7 @@
               <w:lang w:eastAsia="de-DE"/>
             </w:rPr>
           </w:pPr>
-          <w:hyperlink w:anchor="_Toc79687763" w:history="1">
+          <w:hyperlink w:anchor="_Toc79765143" w:history="1">
             <w:r>
               <w:rPr>
                 <w:rStyle w:val="Hyperlink"/>
@@ -1326,7 +1327,7 @@
                 <w:noProof/>
                 <w:webHidden/>
               </w:rPr>
-              <w:instrText xml:space="preserve"> PAGEREF _Toc79687763 \h </w:instrText>
+              <w:instrText xml:space="preserve"> PAGEREF _Toc79765143 \h </w:instrText>
             </w:r>
             <w:r>
               <w:rPr>
@@ -1368,7 +1369,7 @@
               <w:lang w:eastAsia="de-DE"/>
             </w:rPr>
           </w:pPr>
-          <w:hyperlink w:anchor="_Toc79687764" w:history="1">
+          <w:hyperlink w:anchor="_Toc79765144" w:history="1">
             <w:r>
               <w:rPr>
                 <w:rStyle w:val="Hyperlink"/>
@@ -1398,7 +1399,7 @@
                 <w:noProof/>
                 <w:webHidden/>
               </w:rPr>
-              <w:instrText xml:space="preserve"> PAGEREF _Toc79687764 \h </w:instrText>
+              <w:instrText xml:space="preserve"> PAGEREF _Toc79765144 \h </w:instrText>
             </w:r>
             <w:r>
               <w:rPr>
@@ -1440,7 +1441,7 @@
               <w:lang w:eastAsia="de-DE"/>
             </w:rPr>
           </w:pPr>
-          <w:hyperlink w:anchor="_Toc79687765" w:history="1">
+          <w:hyperlink w:anchor="_Toc79765145" w:history="1">
             <w:r>
               <w:rPr>
                 <w:rStyle w:val="Hyperlink"/>
@@ -1470,7 +1471,7 @@
                 <w:noProof/>
                 <w:webHidden/>
               </w:rPr>
-              <w:instrText xml:space="preserve"> PAGEREF _Toc79687765 \h </w:instrText>
+              <w:instrText xml:space="preserve"> PAGEREF _Toc79765145 \h </w:instrText>
             </w:r>
             <w:r>
               <w:rPr>
@@ -1512,7 +1513,7 @@
               <w:lang w:eastAsia="de-DE"/>
             </w:rPr>
           </w:pPr>
-          <w:hyperlink w:anchor="_Toc79687766" w:history="1">
+          <w:hyperlink w:anchor="_Toc79765146" w:history="1">
             <w:r>
               <w:rPr>
                 <w:rStyle w:val="Hyperlink"/>
@@ -1521,7 +1522,7 @@
                 <w:noProof/>
                 <w:lang w:val="en-US"/>
               </w:rPr>
-              <w:t>Version Label and Alive-Signal</w:t>
+              <w:t>Version Label and Alive Signal</w:t>
             </w:r>
             <w:r>
               <w:rPr>
@@ -1542,7 +1543,7 @@
                 <w:noProof/>
                 <w:webHidden/>
               </w:rPr>
-              <w:instrText xml:space="preserve"> PAGEREF _Toc79687766 \h </w:instrText>
+              <w:instrText xml:space="preserve"> PAGEREF _Toc79765146 \h </w:instrText>
             </w:r>
             <w:r>
               <w:rPr>
@@ -1584,7 +1585,7 @@
               <w:lang w:eastAsia="de-DE"/>
             </w:rPr>
           </w:pPr>
-          <w:hyperlink w:anchor="_Toc79687767" w:history="1">
+          <w:hyperlink w:anchor="_Toc79765147" w:history="1">
             <w:r>
               <w:rPr>
                 <w:rStyle w:val="Hyperlink"/>
@@ -1593,7 +1594,7 @@
                 <w:noProof/>
                 <w:lang w:val="en-US"/>
               </w:rPr>
-              <w:t>Showing User’s manual</w:t>
+              <w:t>User’s manual</w:t>
             </w:r>
             <w:r>
               <w:rPr>
@@ -1614,7 +1615,7 @@
                 <w:noProof/>
                 <w:webHidden/>
               </w:rPr>
-              <w:instrText xml:space="preserve"> PAGEREF _Toc79687767 \h </w:instrText>
+              <w:instrText xml:space="preserve"> PAGEREF _Toc79765147 \h </w:instrText>
             </w:r>
             <w:r>
               <w:rPr>
@@ -1656,7 +1657,7 @@
               <w:lang w:eastAsia="de-DE"/>
             </w:rPr>
           </w:pPr>
-          <w:hyperlink w:anchor="_Toc79687768" w:history="1">
+          <w:hyperlink w:anchor="_Toc79765148" w:history="1">
             <w:r>
               <w:rPr>
                 <w:rStyle w:val="Hyperlink"/>
@@ -1686,7 +1687,7 @@
                 <w:noProof/>
                 <w:webHidden/>
               </w:rPr>
-              <w:instrText xml:space="preserve"> PAGEREF _Toc79687768 \h </w:instrText>
+              <w:instrText xml:space="preserve"> PAGEREF _Toc79765148 \h </w:instrText>
             </w:r>
             <w:r>
               <w:rPr>
@@ -1728,7 +1729,7 @@
               <w:lang w:eastAsia="de-DE"/>
             </w:rPr>
           </w:pPr>
-          <w:hyperlink w:anchor="_Toc79687769" w:history="1">
+          <w:hyperlink w:anchor="_Toc79765149" w:history="1">
             <w:r>
               <w:rPr>
                 <w:rStyle w:val="Hyperlink"/>
@@ -1758,7 +1759,7 @@
                 <w:noProof/>
                 <w:webHidden/>
               </w:rPr>
-              <w:instrText xml:space="preserve"> PAGEREF _Toc79687769 \h </w:instrText>
+              <w:instrText xml:space="preserve"> PAGEREF _Toc79765149 \h </w:instrText>
             </w:r>
             <w:r>
               <w:rPr>
@@ -1800,14 +1801,16 @@
               <w:lang w:eastAsia="de-DE"/>
             </w:rPr>
           </w:pPr>
-          <w:hyperlink w:anchor="_Toc79687770" w:history="1">
+          <w:hyperlink w:anchor="_Toc79765150" w:history="1">
             <w:r>
               <w:rPr>
                 <w:rStyle w:val="Hyperlink"/>
-                <w:noProof/>
-                <w:lang w:val="en-US"/>
-              </w:rPr>
-              <w:t>If the tab “Analyzation Tree” is opened, the user is shown a tree providing the different applications currently accessing the database along with their corresponding threads and measuring data such as throughput for each of the threads and applications.</w:t>
+                <w:b/>
+                <w:i/>
+                <w:noProof/>
+                <w:lang w:val="en-US"/>
+              </w:rPr>
+              <w:t>The Main Menu</w:t>
             </w:r>
             <w:r>
               <w:rPr>
@@ -1828,7 +1831,7 @@
                 <w:noProof/>
                 <w:webHidden/>
               </w:rPr>
-              <w:instrText xml:space="preserve"> PAGEREF _Toc79687770 \h </w:instrText>
+              <w:instrText xml:space="preserve"> PAGEREF _Toc79765150 \h </w:instrText>
             </w:r>
             <w:r>
               <w:rPr>
@@ -1848,7 +1851,506 @@
                 <w:noProof/>
                 <w:webHidden/>
               </w:rPr>
-              <w:t>12</w:t>
+              <w:t>13</w:t>
+            </w:r>
+            <w:r>
+              <w:rPr>
+                <w:noProof/>
+                <w:webHidden/>
+              </w:rPr>
+              <w:fldChar w:fldCharType="end"/>
+            </w:r>
+          </w:hyperlink>
+        </w:p>
+        <w:p>
+          <w:pPr>
+            <w:pStyle w:val="Verzeichnis3"/>
+            <w:tabs>
+              <w:tab w:val="right" w:leader="dot" w:pos="9060"/>
+            </w:tabs>
+            <w:rPr>
+              <w:noProof/>
+              <w:lang w:eastAsia="de-DE"/>
+            </w:rPr>
+          </w:pPr>
+          <w:hyperlink w:anchor="_Toc79765151" w:history="1">
+            <w:r>
+              <w:rPr>
+                <w:rStyle w:val="Hyperlink"/>
+                <w:noProof/>
+                <w:lang w:val="en-US"/>
+              </w:rPr>
+              <w:t>The menu “File”</w:t>
+            </w:r>
+            <w:r>
+              <w:rPr>
+                <w:noProof/>
+                <w:webHidden/>
+              </w:rPr>
+              <w:tab/>
+            </w:r>
+            <w:r>
+              <w:rPr>
+                <w:noProof/>
+                <w:webHidden/>
+              </w:rPr>
+              <w:fldChar w:fldCharType="begin"/>
+            </w:r>
+            <w:r>
+              <w:rPr>
+                <w:noProof/>
+                <w:webHidden/>
+              </w:rPr>
+              <w:instrText xml:space="preserve"> PAGEREF _Toc79765151 \h </w:instrText>
+            </w:r>
+            <w:r>
+              <w:rPr>
+                <w:noProof/>
+                <w:webHidden/>
+              </w:rPr>
+            </w:r>
+            <w:r>
+              <w:rPr>
+                <w:noProof/>
+                <w:webHidden/>
+              </w:rPr>
+              <w:fldChar w:fldCharType="separate"/>
+            </w:r>
+            <w:r>
+              <w:rPr>
+                <w:noProof/>
+                <w:webHidden/>
+              </w:rPr>
+              <w:t>13</w:t>
+            </w:r>
+            <w:r>
+              <w:rPr>
+                <w:noProof/>
+                <w:webHidden/>
+              </w:rPr>
+              <w:fldChar w:fldCharType="end"/>
+            </w:r>
+          </w:hyperlink>
+        </w:p>
+        <w:p>
+          <w:pPr>
+            <w:pStyle w:val="Verzeichnis3"/>
+            <w:tabs>
+              <w:tab w:val="right" w:leader="dot" w:pos="9060"/>
+            </w:tabs>
+            <w:rPr>
+              <w:noProof/>
+              <w:lang w:eastAsia="de-DE"/>
+            </w:rPr>
+          </w:pPr>
+          <w:hyperlink w:anchor="_Toc79765152" w:history="1">
+            <w:r>
+              <w:rPr>
+                <w:rStyle w:val="Hyperlink"/>
+                <w:noProof/>
+                <w:lang w:val="en-US"/>
+              </w:rPr>
+              <w:t>The menu “Actions”</w:t>
+            </w:r>
+            <w:r>
+              <w:rPr>
+                <w:noProof/>
+                <w:webHidden/>
+              </w:rPr>
+              <w:tab/>
+            </w:r>
+            <w:r>
+              <w:rPr>
+                <w:noProof/>
+                <w:webHidden/>
+              </w:rPr>
+              <w:fldChar w:fldCharType="begin"/>
+            </w:r>
+            <w:r>
+              <w:rPr>
+                <w:noProof/>
+                <w:webHidden/>
+              </w:rPr>
+              <w:instrText xml:space="preserve"> PAGEREF _Toc79765152 \h </w:instrText>
+            </w:r>
+            <w:r>
+              <w:rPr>
+                <w:noProof/>
+                <w:webHidden/>
+              </w:rPr>
+            </w:r>
+            <w:r>
+              <w:rPr>
+                <w:noProof/>
+                <w:webHidden/>
+              </w:rPr>
+              <w:fldChar w:fldCharType="separate"/>
+            </w:r>
+            <w:r>
+              <w:rPr>
+                <w:noProof/>
+                <w:webHidden/>
+              </w:rPr>
+              <w:t>14</w:t>
+            </w:r>
+            <w:r>
+              <w:rPr>
+                <w:noProof/>
+                <w:webHidden/>
+              </w:rPr>
+              <w:fldChar w:fldCharType="end"/>
+            </w:r>
+          </w:hyperlink>
+        </w:p>
+        <w:p>
+          <w:pPr>
+            <w:pStyle w:val="Verzeichnis3"/>
+            <w:tabs>
+              <w:tab w:val="right" w:leader="dot" w:pos="9060"/>
+            </w:tabs>
+            <w:rPr>
+              <w:noProof/>
+              <w:lang w:eastAsia="de-DE"/>
+            </w:rPr>
+          </w:pPr>
+          <w:hyperlink w:anchor="_Toc79765153" w:history="1">
+            <w:r>
+              <w:rPr>
+                <w:rStyle w:val="Hyperlink"/>
+                <w:noProof/>
+                <w:lang w:val="en-US"/>
+              </w:rPr>
+              <w:t>The menu “Help”</w:t>
+            </w:r>
+            <w:r>
+              <w:rPr>
+                <w:noProof/>
+                <w:webHidden/>
+              </w:rPr>
+              <w:tab/>
+            </w:r>
+            <w:r>
+              <w:rPr>
+                <w:noProof/>
+                <w:webHidden/>
+              </w:rPr>
+              <w:fldChar w:fldCharType="begin"/>
+            </w:r>
+            <w:r>
+              <w:rPr>
+                <w:noProof/>
+                <w:webHidden/>
+              </w:rPr>
+              <w:instrText xml:space="preserve"> PAGEREF _Toc79765153 \h </w:instrText>
+            </w:r>
+            <w:r>
+              <w:rPr>
+                <w:noProof/>
+                <w:webHidden/>
+              </w:rPr>
+            </w:r>
+            <w:r>
+              <w:rPr>
+                <w:noProof/>
+                <w:webHidden/>
+              </w:rPr>
+              <w:fldChar w:fldCharType="separate"/>
+            </w:r>
+            <w:r>
+              <w:rPr>
+                <w:noProof/>
+                <w:webHidden/>
+              </w:rPr>
+              <w:t>14</w:t>
+            </w:r>
+            <w:r>
+              <w:rPr>
+                <w:noProof/>
+                <w:webHidden/>
+              </w:rPr>
+              <w:fldChar w:fldCharType="end"/>
+            </w:r>
+          </w:hyperlink>
+        </w:p>
+        <w:p>
+          <w:pPr>
+            <w:pStyle w:val="Verzeichnis1"/>
+            <w:tabs>
+              <w:tab w:val="right" w:leader="dot" w:pos="9060"/>
+            </w:tabs>
+            <w:rPr>
+              <w:noProof/>
+              <w:lang w:eastAsia="de-DE"/>
+            </w:rPr>
+          </w:pPr>
+          <w:hyperlink w:anchor="_Toc79765154" w:history="1">
+            <w:r>
+              <w:rPr>
+                <w:rStyle w:val="Hyperlink"/>
+                <w:b/>
+                <w:i/>
+                <w:iCs/>
+                <w:noProof/>
+                <w:lang w:val="en-US"/>
+              </w:rPr>
+              <w:t>Working with MultiSQLite</w:t>
+            </w:r>
+            <w:r>
+              <w:rPr>
+                <w:noProof/>
+                <w:webHidden/>
+              </w:rPr>
+              <w:tab/>
+            </w:r>
+            <w:r>
+              <w:rPr>
+                <w:noProof/>
+                <w:webHidden/>
+              </w:rPr>
+              <w:fldChar w:fldCharType="begin"/>
+            </w:r>
+            <w:r>
+              <w:rPr>
+                <w:noProof/>
+                <w:webHidden/>
+              </w:rPr>
+              <w:instrText xml:space="preserve"> PAGEREF _Toc79765154 \h </w:instrText>
+            </w:r>
+            <w:r>
+              <w:rPr>
+                <w:noProof/>
+                <w:webHidden/>
+              </w:rPr>
+            </w:r>
+            <w:r>
+              <w:rPr>
+                <w:noProof/>
+                <w:webHidden/>
+              </w:rPr>
+              <w:fldChar w:fldCharType="separate"/>
+            </w:r>
+            <w:r>
+              <w:rPr>
+                <w:noProof/>
+                <w:webHidden/>
+              </w:rPr>
+              <w:t>15</w:t>
+            </w:r>
+            <w:r>
+              <w:rPr>
+                <w:noProof/>
+                <w:webHidden/>
+              </w:rPr>
+              <w:fldChar w:fldCharType="end"/>
+            </w:r>
+          </w:hyperlink>
+        </w:p>
+        <w:p>
+          <w:pPr>
+            <w:pStyle w:val="Verzeichnis2"/>
+            <w:tabs>
+              <w:tab w:val="right" w:leader="dot" w:pos="9060"/>
+            </w:tabs>
+            <w:rPr>
+              <w:noProof/>
+              <w:lang w:eastAsia="de-DE"/>
+            </w:rPr>
+          </w:pPr>
+          <w:hyperlink w:anchor="_Toc79765155" w:history="1">
+            <w:r>
+              <w:rPr>
+                <w:rStyle w:val="Hyperlink"/>
+                <w:b/>
+                <w:i/>
+                <w:noProof/>
+                <w:lang w:val="en-US"/>
+              </w:rPr>
+              <w:t>Simulating multiple threads within the same application</w:t>
+            </w:r>
+            <w:r>
+              <w:rPr>
+                <w:noProof/>
+                <w:webHidden/>
+              </w:rPr>
+              <w:tab/>
+            </w:r>
+            <w:r>
+              <w:rPr>
+                <w:noProof/>
+                <w:webHidden/>
+              </w:rPr>
+              <w:fldChar w:fldCharType="begin"/>
+            </w:r>
+            <w:r>
+              <w:rPr>
+                <w:noProof/>
+                <w:webHidden/>
+              </w:rPr>
+              <w:instrText xml:space="preserve"> PAGEREF _Toc79765155 \h </w:instrText>
+            </w:r>
+            <w:r>
+              <w:rPr>
+                <w:noProof/>
+                <w:webHidden/>
+              </w:rPr>
+            </w:r>
+            <w:r>
+              <w:rPr>
+                <w:noProof/>
+                <w:webHidden/>
+              </w:rPr>
+              <w:fldChar w:fldCharType="separate"/>
+            </w:r>
+            <w:r>
+              <w:rPr>
+                <w:noProof/>
+                <w:webHidden/>
+              </w:rPr>
+              <w:t>15</w:t>
+            </w:r>
+            <w:r>
+              <w:rPr>
+                <w:noProof/>
+                <w:webHidden/>
+              </w:rPr>
+              <w:fldChar w:fldCharType="end"/>
+            </w:r>
+          </w:hyperlink>
+        </w:p>
+        <w:p>
+          <w:pPr>
+            <w:pStyle w:val="Verzeichnis2"/>
+            <w:tabs>
+              <w:tab w:val="right" w:leader="dot" w:pos="9060"/>
+            </w:tabs>
+            <w:rPr>
+              <w:noProof/>
+              <w:lang w:eastAsia="de-DE"/>
+            </w:rPr>
+          </w:pPr>
+          <w:hyperlink w:anchor="_Toc79765156" w:history="1">
+            <w:r>
+              <w:rPr>
+                <w:rStyle w:val="Hyperlink"/>
+                <w:b/>
+                <w:i/>
+                <w:noProof/>
+                <w:lang w:val="en-US"/>
+              </w:rPr>
+              <w:t>Simulating multiple instances of the same C# Application</w:t>
+            </w:r>
+            <w:r>
+              <w:rPr>
+                <w:noProof/>
+                <w:webHidden/>
+              </w:rPr>
+              <w:tab/>
+            </w:r>
+            <w:r>
+              <w:rPr>
+                <w:noProof/>
+                <w:webHidden/>
+              </w:rPr>
+              <w:fldChar w:fldCharType="begin"/>
+            </w:r>
+            <w:r>
+              <w:rPr>
+                <w:noProof/>
+                <w:webHidden/>
+              </w:rPr>
+              <w:instrText xml:space="preserve"> PAGEREF _Toc79765156 \h </w:instrText>
+            </w:r>
+            <w:r>
+              <w:rPr>
+                <w:noProof/>
+                <w:webHidden/>
+              </w:rPr>
+            </w:r>
+            <w:r>
+              <w:rPr>
+                <w:noProof/>
+                <w:webHidden/>
+              </w:rPr>
+              <w:fldChar w:fldCharType="separate"/>
+            </w:r>
+            <w:r>
+              <w:rPr>
+                <w:noProof/>
+                <w:webHidden/>
+              </w:rPr>
+              <w:t>17</w:t>
+            </w:r>
+            <w:r>
+              <w:rPr>
+                <w:noProof/>
+                <w:webHidden/>
+              </w:rPr>
+              <w:fldChar w:fldCharType="end"/>
+            </w:r>
+          </w:hyperlink>
+        </w:p>
+        <w:p>
+          <w:pPr>
+            <w:pStyle w:val="Verzeichnis2"/>
+            <w:tabs>
+              <w:tab w:val="right" w:leader="dot" w:pos="9060"/>
+            </w:tabs>
+            <w:rPr>
+              <w:noProof/>
+              <w:lang w:eastAsia="de-DE"/>
+            </w:rPr>
+          </w:pPr>
+          <w:hyperlink w:anchor="_Toc79765157" w:history="1">
+            <w:r>
+              <w:rPr>
+                <w:rStyle w:val="Hyperlink"/>
+                <w:b/>
+                <w:i/>
+                <w:noProof/>
+                <w:lang w:val="en-US"/>
+              </w:rPr>
+              <w:t>Simulating mixed C++ / C# Environments</w:t>
+            </w:r>
+            <w:r>
+              <w:rPr>
+                <w:noProof/>
+                <w:webHidden/>
+              </w:rPr>
+              <w:tab/>
+            </w:r>
+            <w:r>
+              <w:rPr>
+                <w:noProof/>
+                <w:webHidden/>
+              </w:rPr>
+              <w:fldChar w:fldCharType="begin"/>
+            </w:r>
+            <w:r>
+              <w:rPr>
+                <w:noProof/>
+                <w:webHidden/>
+              </w:rPr>
+              <w:instrText xml:space="preserve"> PAGEREF _Toc79765157 \h </w:instrText>
+            </w:r>
+            <w:r>
+              <w:rPr>
+                <w:noProof/>
+                <w:webHidden/>
+              </w:rPr>
+            </w:r>
+            <w:r>
+              <w:rPr>
+                <w:noProof/>
+                <w:webHidden/>
+              </w:rPr>
+              <w:fldChar w:fldCharType="separate"/>
+            </w:r>
+            <w:r>
+              <w:rPr>
+                <w:noProof/>
+                <w:webHidden/>
+              </w:rPr>
+              <w:t>19</w:t>
             </w:r>
             <w:r>
               <w:rPr>
@@ -1960,14 +2462,13 @@
           <w:lang w:val="en-US"/>
         </w:rPr>
       </w:pPr>
-      <w:bookmarkStart w:id="0" w:name="_Toc79687757"/>
+      <w:bookmarkStart w:id="0" w:name="_Toc79765137"/>
       <w:r>
         <w:rPr>
           <w:rStyle w:val="Hervorhebung"/>
           <w:b/>
           <w:lang w:val="en-US"/>
         </w:rPr>
-        <w:lastRenderedPageBreak/>
         <w:t>Introduction</w:t>
       </w:r>
       <w:bookmarkEnd w:id="0"/>
@@ -2366,6 +2867,7 @@
           <w:szCs w:val="28"/>
           <w:lang w:val="en-US"/>
         </w:rPr>
+        <w:lastRenderedPageBreak/>
         <w:br/>
       </w:r>
       <w:r>
@@ -2414,7 +2916,6 @@
           <w:szCs w:val="28"/>
           <w:lang w:val="en-US"/>
         </w:rPr>
-        <w:lastRenderedPageBreak/>
         <w:t xml:space="preserve">purpose, </w:t>
       </w:r>
       <w:r>
@@ -2514,7 +3015,7 @@
           <w:lang w:val="en-US"/>
         </w:rPr>
       </w:pPr>
-      <w:bookmarkStart w:id="1" w:name="_Toc79687758"/>
+      <w:bookmarkStart w:id="1" w:name="_Toc79765138"/>
       <w:r>
         <w:rPr>
           <w:rStyle w:val="Hervorhebung"/>
@@ -2598,6 +3099,8 @@
     <w:p>
       <w:pPr>
         <w:rPr>
+          <w:b/>
+          <w:bCs/>
           <w:sz w:val="28"/>
           <w:szCs w:val="28"/>
           <w:lang w:val="en-US"/>
@@ -2607,6 +3110,8 @@
         <w:r>
           <w:rPr>
             <w:rStyle w:val="Hyperlink"/>
+            <w:b/>
+            <w:bCs/>
             <w:sz w:val="28"/>
             <w:szCs w:val="28"/>
             <w:lang w:val="en-US"/>
@@ -2809,7 +3314,7 @@
         </w:rPr>
         <w:br/>
       </w:r>
-      <w:bookmarkStart w:id="2" w:name="_Toc79687759"/>
+      <w:bookmarkStart w:id="2" w:name="_Toc79765139"/>
       <w:r>
         <w:rPr>
           <w:b/>
@@ -2846,6 +3351,7 @@
           <w:szCs w:val="28"/>
           <w:lang w:val="en-US"/>
         </w:rPr>
+        <w:lastRenderedPageBreak/>
         <w:t xml:space="preserve">As a first step, the </w:t>
       </w:r>
       <w:proofErr w:type="spellStart"/>
@@ -2921,7 +3427,6 @@
           <w:szCs w:val="28"/>
           <w:lang w:val="en-US"/>
         </w:rPr>
-        <w:lastRenderedPageBreak/>
         <w:t>This site lists the directory structure including all files of the project</w:t>
       </w:r>
       <w:r>
@@ -2952,7 +3457,7 @@
           <w:lang w:val="en-US"/>
         </w:rPr>
       </w:pPr>
-      <w:bookmarkStart w:id="3" w:name="_Toc79687760"/>
+      <w:bookmarkStart w:id="3" w:name="_Toc79765140"/>
       <w:r>
         <w:rPr>
           <w:b/>
@@ -3038,10 +3543,10 @@
                   <v:path o:extrusionok="f" gradientshapeok="t" o:connecttype="rect"/>
                   <o:lock v:ext="edit" aspectratio="t"/>
                 </v:shapetype>
-                <v:shape id="_x0000_i1626" type="#_x0000_t75" style="width:68.25pt;height:30pt" o:ole="">
+                <v:shape id="_x0000_i1025" type="#_x0000_t75" style="width:68.25pt;height:30pt" o:ole="">
                   <v:imagedata r:id="rId12" o:title=""/>
                 </v:shape>
-                <o:OLEObject Type="Embed" ProgID="PBrush" ShapeID="_x0000_i1626" DrawAspect="Content" ObjectID="_1690302146" r:id="rId13"/>
+                <o:OLEObject Type="Embed" ProgID="PBrush" ShapeID="_x0000_i1025" DrawAspect="Content" ObjectID="_1690378315" r:id="rId13"/>
               </w:object>
             </w:r>
           </w:p>
@@ -3296,10 +3801,10 @@
             </w:pPr>
             <w:r>
               <w:object w:dxaOrig="6060" w:dyaOrig="4605" w14:anchorId="1EA59DF8">
-                <v:shape id="_x0000_i1627" type="#_x0000_t75" style="width:303pt;height:230.25pt" o:ole="">
+                <v:shape id="_x0000_i1026" type="#_x0000_t75" style="width:303pt;height:230.25pt" o:ole="">
                   <v:imagedata r:id="rId14" o:title=""/>
                 </v:shape>
-                <o:OLEObject Type="Embed" ProgID="PBrush" ShapeID="_x0000_i1627" DrawAspect="Content" ObjectID="_1690302147" r:id="rId15"/>
+                <o:OLEObject Type="Embed" ProgID="PBrush" ShapeID="_x0000_i1026" DrawAspect="Content" ObjectID="_1690378316" r:id="rId15"/>
               </w:object>
             </w:r>
             <w:r>
@@ -3370,7 +3875,17 @@
           <w:szCs w:val="28"/>
           <w:lang w:val="en-US"/>
         </w:rPr>
-        <w:t>If you are a developer that is already actively using Git, you might have tools with a graphical user interface installed (</w:t>
+        <w:t xml:space="preserve">If you are a developer that is already actively using Git, you might have tools </w:t>
+      </w:r>
+      <w:r>
+        <w:rPr>
+          <w:b/>
+          <w:sz w:val="28"/>
+          <w:szCs w:val="28"/>
+          <w:lang w:val="en-US"/>
+        </w:rPr>
+        <w:lastRenderedPageBreak/>
+        <w:t>with a graphical user interface installed (</w:t>
       </w:r>
       <w:proofErr w:type="gramStart"/>
       <w:r>
@@ -3404,7 +3919,7 @@
           <w:lang w:val="en-US"/>
         </w:rPr>
       </w:pPr>
-      <w:bookmarkStart w:id="4" w:name="_Toc79687761"/>
+      <w:bookmarkStart w:id="4" w:name="_Toc79765141"/>
       <w:r>
         <w:rPr>
           <w:b/>
@@ -3472,10 +3987,10 @@
             </w:pPr>
             <w:r>
               <w:object w:dxaOrig="5805" w:dyaOrig="2340" w14:anchorId="12FC59A6">
-                <v:shape id="_x0000_i1641" type="#_x0000_t75" style="width:290.25pt;height:117pt" o:ole="">
+                <v:shape id="_x0000_i1027" type="#_x0000_t75" style="width:290.25pt;height:117pt" o:ole="">
                   <v:imagedata r:id="rId16" o:title=""/>
                 </v:shape>
-                <o:OLEObject Type="Embed" ProgID="PBrush" ShapeID="_x0000_i1641" DrawAspect="Content" ObjectID="_1690302148" r:id="rId17"/>
+                <o:OLEObject Type="Embed" ProgID="PBrush" ShapeID="_x0000_i1027" DrawAspect="Content" ObjectID="_1690378317" r:id="rId17"/>
               </w:object>
             </w:r>
           </w:p>
@@ -3706,6 +4221,7 @@
                 <w:szCs w:val="28"/>
                 <w:lang w:val="en-US"/>
               </w:rPr>
+              <w:lastRenderedPageBreak/>
               <mc:AlternateContent>
                 <mc:Choice Requires="wps">
                   <w:drawing>
@@ -3791,10 +4307,10 @@
             </w:r>
             <w:r>
               <w:object w:dxaOrig="1815" w:dyaOrig="1020" w14:anchorId="0234D9E1">
-                <v:shape id="_x0000_i1643" type="#_x0000_t75" style="width:90.75pt;height:51pt" o:ole="">
+                <v:shape id="_x0000_i1028" type="#_x0000_t75" style="width:90.75pt;height:51pt" o:ole="">
                   <v:imagedata r:id="rId19" o:title=""/>
                 </v:shape>
-                <o:OLEObject Type="Embed" ProgID="PBrush" ShapeID="_x0000_i1643" DrawAspect="Content" ObjectID="_1690302149" r:id="rId20"/>
+                <o:OLEObject Type="Embed" ProgID="PBrush" ShapeID="_x0000_i1028" DrawAspect="Content" ObjectID="_1690378318" r:id="rId20"/>
               </w:object>
             </w:r>
           </w:p>
@@ -3889,10 +4405,10 @@
             </w:r>
             <w:r>
               <w:object w:dxaOrig="1425" w:dyaOrig="1350" w14:anchorId="0AE8ED1B">
-                <v:shape id="_x0000_i1642" type="#_x0000_t75" style="width:71.25pt;height:67.5pt" o:ole="">
+                <v:shape id="_x0000_i1029" type="#_x0000_t75" style="width:71.25pt;height:67.5pt" o:ole="">
                   <v:imagedata r:id="rId21" o:title=""/>
                 </v:shape>
-                <o:OLEObject Type="Embed" ProgID="PBrush" ShapeID="_x0000_i1642" DrawAspect="Content" ObjectID="_1690302150" r:id="rId22"/>
+                <o:OLEObject Type="Embed" ProgID="PBrush" ShapeID="_x0000_i1029" DrawAspect="Content" ObjectID="_1690378319" r:id="rId22"/>
               </w:object>
             </w:r>
           </w:p>
@@ -3987,10 +4503,10 @@
             </w:r>
             <w:r>
               <w:object w:dxaOrig="1215" w:dyaOrig="855" w14:anchorId="639544F4">
-                <v:shape id="_x0000_i1644" type="#_x0000_t75" style="width:60.75pt;height:42.75pt" o:ole="">
+                <v:shape id="_x0000_i1030" type="#_x0000_t75" style="width:60.75pt;height:42.75pt" o:ole="">
                   <v:imagedata r:id="rId23" o:title=""/>
                 </v:shape>
-                <o:OLEObject Type="Embed" ProgID="PBrush" ShapeID="_x0000_i1644" DrawAspect="Content" ObjectID="_1690302151" r:id="rId24"/>
+                <o:OLEObject Type="Embed" ProgID="PBrush" ShapeID="_x0000_i1030" DrawAspect="Content" ObjectID="_1690378320" r:id="rId24"/>
               </w:object>
             </w:r>
           </w:p>
@@ -4009,10 +4525,10 @@
             </w:pPr>
             <w:r>
               <w:object w:dxaOrig="2490" w:dyaOrig="1650" w14:anchorId="3F0980D5">
-                <v:shape id="_x0000_i1645" type="#_x0000_t75" style="width:124.5pt;height:82.5pt" o:ole="">
+                <v:shape id="_x0000_i1031" type="#_x0000_t75" style="width:124.5pt;height:82.5pt" o:ole="">
                   <v:imagedata r:id="rId25" o:title=""/>
                 </v:shape>
-                <o:OLEObject Type="Embed" ProgID="PBrush" ShapeID="_x0000_i1645" DrawAspect="Content" ObjectID="_1690302152" r:id="rId26"/>
+                <o:OLEObject Type="Embed" ProgID="PBrush" ShapeID="_x0000_i1031" DrawAspect="Content" ObjectID="_1690378321" r:id="rId26"/>
               </w:object>
             </w:r>
           </w:p>
@@ -4021,16 +4537,6 @@
     </w:tbl>
     <w:p>
       <w:pPr>
-        <w:outlineLvl w:val="1"/>
-        <w:rPr>
-          <w:sz w:val="28"/>
-          <w:szCs w:val="28"/>
-          <w:lang w:val="en-US"/>
-        </w:rPr>
-      </w:pPr>
-    </w:p>
-    <w:p>
-      <w:pPr>
         <w:pStyle w:val="Titel"/>
         <w:outlineLvl w:val="0"/>
         <w:rPr>
@@ -4039,14 +4545,21 @@
           <w:lang w:val="en-US"/>
         </w:rPr>
       </w:pPr>
-      <w:bookmarkStart w:id="5" w:name="_Toc79687762"/>
+      <w:bookmarkStart w:id="5" w:name="_Toc79765142"/>
       <w:r>
         <w:rPr>
           <w:rStyle w:val="Hervorhebung"/>
           <w:b/>
           <w:lang w:val="en-US"/>
         </w:rPr>
-        <w:lastRenderedPageBreak/>
+        <w:br/>
+      </w:r>
+      <w:r>
+        <w:rPr>
+          <w:rStyle w:val="Hervorhebung"/>
+          <w:b/>
+          <w:lang w:val="en-US"/>
+        </w:rPr>
         <w:t>Starting the Application</w:t>
       </w:r>
       <w:bookmarkEnd w:id="5"/>
@@ -4179,10 +4692,10 @@
             </w:r>
             <w:r>
               <w:object w:dxaOrig="1815" w:dyaOrig="1020" w14:anchorId="08A5E86A">
-                <v:shape id="_x0000_i1647" type="#_x0000_t75" style="width:90.75pt;height:51pt" o:ole="">
+                <v:shape id="_x0000_i1032" type="#_x0000_t75" style="width:90.75pt;height:51pt" o:ole="">
                   <v:imagedata r:id="rId19" o:title=""/>
                 </v:shape>
-                <o:OLEObject Type="Embed" ProgID="PBrush" ShapeID="_x0000_i1647" DrawAspect="Content" ObjectID="_1690302153" r:id="rId27"/>
+                <o:OLEObject Type="Embed" ProgID="PBrush" ShapeID="_x0000_i1032" DrawAspect="Content" ObjectID="_1690378322" r:id="rId27"/>
               </w:object>
             </w:r>
           </w:p>
@@ -4277,10 +4790,10 @@
             </w:r>
             <w:r>
               <w:object w:dxaOrig="1425" w:dyaOrig="1350" w14:anchorId="5FD1F0DD">
-                <v:shape id="_x0000_i1646" type="#_x0000_t75" style="width:71.25pt;height:67.5pt" o:ole="">
+                <v:shape id="_x0000_i1033" type="#_x0000_t75" style="width:71.25pt;height:67.5pt" o:ole="">
                   <v:imagedata r:id="rId21" o:title=""/>
                 </v:shape>
-                <o:OLEObject Type="Embed" ProgID="PBrush" ShapeID="_x0000_i1646" DrawAspect="Content" ObjectID="_1690302154" r:id="rId28"/>
+                <o:OLEObject Type="Embed" ProgID="PBrush" ShapeID="_x0000_i1033" DrawAspect="Content" ObjectID="_1690378323" r:id="rId28"/>
               </w:object>
             </w:r>
           </w:p>
@@ -4375,10 +4888,10 @@
             </w:r>
             <w:r>
               <w:object w:dxaOrig="1215" w:dyaOrig="855" w14:anchorId="14123DA2">
-                <v:shape id="_x0000_i1648" type="#_x0000_t75" style="width:60.75pt;height:42.75pt" o:ole="">
+                <v:shape id="_x0000_i1034" type="#_x0000_t75" style="width:60.75pt;height:42.75pt" o:ole="">
                   <v:imagedata r:id="rId23" o:title=""/>
                 </v:shape>
-                <o:OLEObject Type="Embed" ProgID="PBrush" ShapeID="_x0000_i1648" DrawAspect="Content" ObjectID="_1690302155" r:id="rId29"/>
+                <o:OLEObject Type="Embed" ProgID="PBrush" ShapeID="_x0000_i1034" DrawAspect="Content" ObjectID="_1690378324" r:id="rId29"/>
               </w:object>
             </w:r>
           </w:p>
@@ -4397,10 +4910,10 @@
             </w:pPr>
             <w:r>
               <w:object w:dxaOrig="2490" w:dyaOrig="1650" w14:anchorId="1AD3202F">
-                <v:shape id="_x0000_i1649" type="#_x0000_t75" style="width:124.5pt;height:82.5pt" o:ole="">
+                <v:shape id="_x0000_i1035" type="#_x0000_t75" style="width:124.5pt;height:82.5pt" o:ole="">
                   <v:imagedata r:id="rId25" o:title=""/>
                 </v:shape>
-                <o:OLEObject Type="Embed" ProgID="PBrush" ShapeID="_x0000_i1649" DrawAspect="Content" ObjectID="_1690302156" r:id="rId30"/>
+                <o:OLEObject Type="Embed" ProgID="PBrush" ShapeID="_x0000_i1035" DrawAspect="Content" ObjectID="_1690378325" r:id="rId30"/>
               </w:object>
             </w:r>
           </w:p>
@@ -4518,7 +5031,16 @@
           <w:szCs w:val="28"/>
           <w:lang w:val="en-US"/>
         </w:rPr>
-        <w:t xml:space="preserve">In case multiple instances of the application are started, they all use the same database and simulate the sharing of a database by several applications. No further action </w:t>
+        <w:t xml:space="preserve">In case multiple instances of the application are started, they all use the same database and simulate the sharing of a database by several applications. No </w:t>
+      </w:r>
+      <w:r>
+        <w:rPr>
+          <w:sz w:val="28"/>
+          <w:szCs w:val="28"/>
+          <w:lang w:val="en-US"/>
+        </w:rPr>
+        <w:lastRenderedPageBreak/>
+        <w:t xml:space="preserve">further action </w:t>
       </w:r>
       <w:proofErr w:type="gramStart"/>
       <w:r>
@@ -4586,7 +5108,6 @@
           <w:szCs w:val="28"/>
           <w:lang w:val="en-US"/>
         </w:rPr>
-        <w:lastRenderedPageBreak/>
         <w:drawing>
           <wp:inline distT="0" distB="0" distL="0" distR="0" wp14:anchorId="57AEEB2C" wp14:editId="0164D052">
             <wp:extent cx="5753100" cy="3857625"/>
@@ -4728,6 +5249,7 @@
           <w:szCs w:val="28"/>
           <w:lang w:val="en-US"/>
         </w:rPr>
+        <w:lastRenderedPageBreak/>
         <w:drawing>
           <wp:inline distT="0" distB="0" distL="0" distR="0" wp14:anchorId="641762B3" wp14:editId="4A630071">
             <wp:extent cx="2600325" cy="1190625"/>
@@ -4806,14 +5328,13 @@
           <w:lang w:val="en-US"/>
         </w:rPr>
       </w:pPr>
-      <w:bookmarkStart w:id="6" w:name="_Toc79687763"/>
+      <w:bookmarkStart w:id="6" w:name="_Toc79765143"/>
       <w:r>
         <w:rPr>
           <w:rStyle w:val="Hervorhebung"/>
           <w:b/>
           <w:lang w:val="en-US"/>
         </w:rPr>
-        <w:lastRenderedPageBreak/>
         <w:t>User Interface</w:t>
       </w:r>
       <w:bookmarkEnd w:id="6"/>
@@ -5049,7 +5570,7 @@
           <w:lang w:val="en-US"/>
         </w:rPr>
       </w:pPr>
-      <w:bookmarkStart w:id="7" w:name="_Toc79687764"/>
+      <w:bookmarkStart w:id="7" w:name="_Toc79765144"/>
       <w:r>
         <w:rPr>
           <w:b/>
@@ -5114,10 +5635,10 @@
             </w:pPr>
             <w:r>
               <w:object w:dxaOrig="2235" w:dyaOrig="405" w14:anchorId="1546470C">
-                <v:shape id="_x0000_i1921" type="#_x0000_t75" style="width:111.75pt;height:20.25pt" o:ole="">
+                <v:shape id="_x0000_i1036" type="#_x0000_t75" style="width:111.75pt;height:20.25pt" o:ole="">
                   <v:imagedata r:id="rId33" o:title=""/>
                 </v:shape>
-                <o:OLEObject Type="Embed" ProgID="PBrush" ShapeID="_x0000_i1921" DrawAspect="Content" ObjectID="_1690302157" r:id="rId34"/>
+                <o:OLEObject Type="Embed" ProgID="PBrush" ShapeID="_x0000_i1036" DrawAspect="Content" ObjectID="_1690378326" r:id="rId34"/>
               </w:object>
             </w:r>
           </w:p>
@@ -5158,7 +5679,16 @@
                 <w:lang w:val="en-US"/>
               </w:rPr>
               <w:br/>
-              <w:t xml:space="preserve">When the threads are started it serves as an indicator showing the number of threads currently running, when </w:t>
+              <w:t xml:space="preserve">When the threads are started it serves as an indicator showing the number of threads currently running, </w:t>
+            </w:r>
+            <w:r>
+              <w:rPr>
+                <w:sz w:val="28"/>
+                <w:szCs w:val="28"/>
+                <w:lang w:val="en-US"/>
+              </w:rPr>
+              <w:lastRenderedPageBreak/>
+              <w:t xml:space="preserve">when </w:t>
             </w:r>
             <w:r>
               <w:rPr>
@@ -5218,10 +5748,10 @@
             </w:pPr>
             <w:r>
               <w:object w:dxaOrig="2175" w:dyaOrig="585" w14:anchorId="36BBFF59">
-                <v:shape id="_x0000_i1937" type="#_x0000_t75" style="width:108.75pt;height:29.25pt" o:ole="">
+                <v:shape id="_x0000_i1037" type="#_x0000_t75" style="width:108.75pt;height:29.25pt" o:ole="">
                   <v:imagedata r:id="rId35" o:title=""/>
                 </v:shape>
-                <o:OLEObject Type="Embed" ProgID="PBrush" ShapeID="_x0000_i1937" DrawAspect="Content" ObjectID="_1690302158" r:id="rId36"/>
+                <o:OLEObject Type="Embed" ProgID="PBrush" ShapeID="_x0000_i1037" DrawAspect="Content" ObjectID="_1690378327" r:id="rId36"/>
               </w:object>
             </w:r>
           </w:p>
@@ -5244,16 +5774,7 @@
                 <w:szCs w:val="28"/>
                 <w:lang w:val="en-US"/>
               </w:rPr>
-              <w:t xml:space="preserve">Clicking this button starts the number of threads indicated in the number control. The corresponding number of threads is created, each thread owning its individual connection. Each of the threads grabs as </w:t>
-            </w:r>
-            <w:r>
-              <w:rPr>
-                <w:sz w:val="28"/>
-                <w:szCs w:val="28"/>
-                <w:lang w:val="en-US"/>
-              </w:rPr>
-              <w:lastRenderedPageBreak/>
-              <w:t xml:space="preserve">much capacity as it can and tries to insert as many datasets as possible into the database. The </w:t>
+              <w:t xml:space="preserve">Clicking this button starts the number of threads indicated in the number control. The corresponding number of threads is created, each thread owning its individual connection. Each of the threads grabs as much capacity as it can and tries to insert as many datasets as possible into the database. The </w:t>
             </w:r>
             <w:r>
               <w:rPr>
@@ -5342,10 +5863,10 @@
             </w:pPr>
             <w:r>
               <w:object w:dxaOrig="2175" w:dyaOrig="600" w14:anchorId="6258E4D0">
-                <v:shape id="_x0000_i1940" type="#_x0000_t75" style="width:108.75pt;height:30pt" o:ole="">
+                <v:shape id="_x0000_i1038" type="#_x0000_t75" style="width:108.75pt;height:30pt" o:ole="">
                   <v:imagedata r:id="rId37" o:title=""/>
                 </v:shape>
-                <o:OLEObject Type="Embed" ProgID="PBrush" ShapeID="_x0000_i1940" DrawAspect="Content" ObjectID="_1690302159" r:id="rId38"/>
+                <o:OLEObject Type="Embed" ProgID="PBrush" ShapeID="_x0000_i1038" DrawAspect="Content" ObjectID="_1690378328" r:id="rId38"/>
               </w:object>
             </w:r>
           </w:p>
@@ -5400,7 +5921,7 @@
           <w:lang w:val="en-US"/>
         </w:rPr>
       </w:pPr>
-      <w:bookmarkStart w:id="8" w:name="_Toc79687765"/>
+      <w:bookmarkStart w:id="8" w:name="_Toc79765145"/>
       <w:r>
         <w:rPr>
           <w:b/>
@@ -5446,10 +5967,10 @@
             </w:pPr>
             <w:r>
               <w:object w:dxaOrig="2160" w:dyaOrig="585" w14:anchorId="3437A0CD">
-                <v:shape id="_x0000_i1946" type="#_x0000_t75" style="width:108pt;height:29.25pt" o:ole="">
+                <v:shape id="_x0000_i1039" type="#_x0000_t75" style="width:108pt;height:29.25pt" o:ole="">
                   <v:imagedata r:id="rId39" o:title=""/>
                 </v:shape>
-                <o:OLEObject Type="Embed" ProgID="PBrush" ShapeID="_x0000_i1946" DrawAspect="Content" ObjectID="_1690302160" r:id="rId40"/>
+                <o:OLEObject Type="Embed" ProgID="PBrush" ShapeID="_x0000_i1039" DrawAspect="Content" ObjectID="_1690378329" r:id="rId40"/>
               </w:object>
             </w:r>
           </w:p>
@@ -5549,6 +6070,7 @@
                 <w:szCs w:val="28"/>
                 <w:lang w:val="en-US"/>
               </w:rPr>
+              <w:lastRenderedPageBreak/>
               <w:br/>
             </w:r>
             <w:r>
@@ -5670,7 +6192,7 @@
           <w:lang w:val="en-US"/>
         </w:rPr>
       </w:pPr>
-      <w:bookmarkStart w:id="9" w:name="_Toc79687766"/>
+      <w:bookmarkStart w:id="9" w:name="_Toc79765146"/>
       <w:r>
         <w:rPr>
           <w:b/>
@@ -5679,7 +6201,7 @@
           <w:szCs w:val="28"/>
           <w:lang w:val="en-US"/>
         </w:rPr>
-        <w:t>Version Label and Alive-Signal</w:t>
+        <w:t>Version Label and Alive Signal</w:t>
       </w:r>
       <w:bookmarkEnd w:id="9"/>
     </w:p>
@@ -5718,10 +6240,10 @@
             </w:pPr>
             <w:r>
               <w:object w:dxaOrig="1575" w:dyaOrig="300" w14:anchorId="23C3A916">
-                <v:shape id="_x0000_i1957" type="#_x0000_t75" style="width:78.75pt;height:15pt" o:ole="">
+                <v:shape id="_x0000_i1040" type="#_x0000_t75" style="width:78.75pt;height:15pt" o:ole="">
                   <v:imagedata r:id="rId41" o:title=""/>
                 </v:shape>
-                <o:OLEObject Type="Embed" ProgID="PBrush" ShapeID="_x0000_i1957" DrawAspect="Content" ObjectID="_1690302161" r:id="rId42"/>
+                <o:OLEObject Type="Embed" ProgID="PBrush" ShapeID="_x0000_i1040" DrawAspect="Content" ObjectID="_1690378330" r:id="rId42"/>
               </w:object>
             </w:r>
           </w:p>
@@ -5752,7 +6274,6 @@
     </w:tbl>
     <w:p>
       <w:pPr>
-        <w:outlineLvl w:val="1"/>
         <w:rPr>
           <w:b/>
           <w:i/>
@@ -5773,7 +6294,7 @@
           <w:lang w:val="en-US"/>
         </w:rPr>
       </w:pPr>
-      <w:bookmarkStart w:id="10" w:name="_Toc79687767"/>
+      <w:bookmarkStart w:id="10" w:name="_Toc79765147"/>
       <w:r>
         <w:rPr>
           <w:b/>
@@ -5782,7 +6303,7 @@
           <w:szCs w:val="28"/>
           <w:lang w:val="en-US"/>
         </w:rPr>
-        <w:t>Showing User’s manual</w:t>
+        <w:t>User’s manual</w:t>
       </w:r>
       <w:bookmarkEnd w:id="10"/>
     </w:p>
@@ -5821,10 +6342,10 @@
             </w:pPr>
             <w:r>
               <w:object w:dxaOrig="2220" w:dyaOrig="615" w14:anchorId="210A7445">
-                <v:shape id="_x0000_i1951" type="#_x0000_t75" style="width:111pt;height:30.75pt" o:ole="">
+                <v:shape id="_x0000_i1041" type="#_x0000_t75" style="width:111pt;height:30.75pt" o:ole="">
                   <v:imagedata r:id="rId43" o:title=""/>
                 </v:shape>
-                <o:OLEObject Type="Embed" ProgID="PBrush" ShapeID="_x0000_i1951" DrawAspect="Content" ObjectID="_1690302162" r:id="rId44"/>
+                <o:OLEObject Type="Embed" ProgID="PBrush" ShapeID="_x0000_i1041" DrawAspect="Content" ObjectID="_1690378331" r:id="rId44"/>
               </w:object>
             </w:r>
           </w:p>
@@ -5890,7 +6411,7 @@
           <w:lang w:val="en-US"/>
         </w:rPr>
       </w:pPr>
-      <w:bookmarkStart w:id="11" w:name="_Toc79687768"/>
+      <w:bookmarkStart w:id="11" w:name="_Toc79765148"/>
       <w:r>
         <w:rPr>
           <w:b/>
@@ -5961,6 +6482,7 @@
           <w:szCs w:val="28"/>
           <w:lang w:val="en-US"/>
         </w:rPr>
+        <w:lastRenderedPageBreak/>
         <w:drawing>
           <wp:inline distT="0" distB="0" distL="0" distR="0" wp14:anchorId="7E1A19AA" wp14:editId="6AE740C4">
             <wp:extent cx="4514850" cy="2645151"/>
@@ -6027,7 +6549,6 @@
           <w:szCs w:val="28"/>
           <w:lang w:val="en-US"/>
         </w:rPr>
-        <w:lastRenderedPageBreak/>
         <w:t>Note</w:t>
       </w:r>
       <w:r>
@@ -6048,6 +6569,16 @@
         </w:rPr>
         <w:t>The commands typed in this prompt are always executed on the GUI-threads, hence not affecting the processes under way in the other threads. Because of that fact, SQL-commands putting heavy load on either the database or the output-shell will freeze the GUI for the time the command is executed.</w:t>
       </w:r>
+    </w:p>
+    <w:p>
+      <w:pPr>
+        <w:rPr>
+          <w:b/>
+          <w:sz w:val="28"/>
+          <w:szCs w:val="28"/>
+          <w:lang w:val="en-US"/>
+        </w:rPr>
+      </w:pPr>
     </w:p>
     <w:p>
       <w:pPr>
@@ -6060,6 +6591,7 @@
           <w:lang w:val="en-US"/>
         </w:rPr>
       </w:pPr>
+      <w:bookmarkStart w:id="12" w:name="_Toc79765149"/>
       <w:r>
         <w:rPr>
           <w:b/>
@@ -6068,10 +6600,12 @@
           <w:szCs w:val="28"/>
           <w:lang w:val="en-US"/>
         </w:rPr>
-        <w:br/>
-      </w:r>
-      <w:bookmarkStart w:id="12" w:name="_Toc79687769"/>
-      <w:r>
+        <w:t>The Analyzation Tree</w:t>
+      </w:r>
+      <w:bookmarkEnd w:id="12"/>
+    </w:p>
+    <w:p>
+      <w:pPr>
         <w:rPr>
           <w:b/>
           <w:i/>
@@ -6079,49 +6613,15 @@
           <w:szCs w:val="28"/>
           <w:lang w:val="en-US"/>
         </w:rPr>
-        <w:t xml:space="preserve">The </w:t>
-      </w:r>
-      <w:r>
-        <w:rPr>
-          <w:b/>
-          <w:i/>
-          <w:sz w:val="28"/>
-          <w:szCs w:val="28"/>
-          <w:lang w:val="en-US"/>
-        </w:rPr>
-        <w:t>Analyzation Tree</w:t>
-      </w:r>
-      <w:bookmarkEnd w:id="12"/>
-    </w:p>
-    <w:p>
-      <w:pPr>
-        <w:outlineLvl w:val="1"/>
-        <w:rPr>
-          <w:b/>
-          <w:i/>
-          <w:sz w:val="28"/>
-          <w:szCs w:val="28"/>
-          <w:lang w:val="en-US"/>
-        </w:rPr>
-      </w:pPr>
-      <w:bookmarkStart w:id="13" w:name="_Toc79687770"/>
-      <w:r>
-        <w:rPr>
-          <w:sz w:val="28"/>
-          <w:szCs w:val="28"/>
-          <w:lang w:val="en-US"/>
-        </w:rPr>
-        <w:t xml:space="preserve">If the </w:t>
-      </w:r>
-      <w:r>
-        <w:rPr>
-          <w:sz w:val="28"/>
-          <w:szCs w:val="28"/>
-          <w:lang w:val="en-US"/>
-        </w:rPr>
-        <w:t>tab “Analyzation Tree” is opened, the user is shown a tree providing the different applications currently accessing the database along with their corresponding threads and measuring data such as throughput for each of the threads and applications.</w:t>
-      </w:r>
-      <w:bookmarkEnd w:id="13"/>
+      </w:pPr>
+      <w:r>
+        <w:rPr>
+          <w:sz w:val="28"/>
+          <w:szCs w:val="28"/>
+          <w:lang w:val="en-US"/>
+        </w:rPr>
+        <w:t>If the tab “Analyzation Tree” is opened, the user is shown a tree providing the different applications currently accessing the database along with their corresponding threads and measuring data such as throughput for each of the threads and applications.</w:t>
+      </w:r>
     </w:p>
     <w:p>
       <w:pPr>
@@ -6142,6 +6642,7 @@
           <w:szCs w:val="28"/>
           <w:lang w:val="en-US"/>
         </w:rPr>
+        <w:lastRenderedPageBreak/>
         <w:drawing>
           <wp:inline distT="0" distB="0" distL="0" distR="0" wp14:anchorId="5F96689E" wp14:editId="32882640">
             <wp:extent cx="4831737" cy="5076825"/>
@@ -6192,10 +6693,2950 @@
         </w:drawing>
       </w:r>
     </w:p>
+    <w:p>
+      <w:pPr>
+        <w:outlineLvl w:val="1"/>
+        <w:rPr>
+          <w:b/>
+          <w:i/>
+          <w:sz w:val="28"/>
+          <w:szCs w:val="28"/>
+          <w:lang w:val="en-US"/>
+        </w:rPr>
+      </w:pPr>
+      <w:bookmarkStart w:id="13" w:name="_Toc79765150"/>
+      <w:r>
+        <w:rPr>
+          <w:b/>
+          <w:i/>
+          <w:sz w:val="28"/>
+          <w:szCs w:val="28"/>
+          <w:lang w:val="en-US"/>
+        </w:rPr>
+        <w:t>The Main Menu</w:t>
+      </w:r>
+      <w:bookmarkEnd w:id="13"/>
+    </w:p>
+    <w:p>
+      <w:pPr>
+        <w:rPr>
+          <w:sz w:val="28"/>
+          <w:szCs w:val="28"/>
+          <w:lang w:val="en-US"/>
+        </w:rPr>
+      </w:pPr>
+      <w:r>
+        <w:rPr>
+          <w:sz w:val="28"/>
+          <w:szCs w:val="28"/>
+          <w:lang w:val="en-US"/>
+        </w:rPr>
+        <w:t xml:space="preserve">The same functionality that is accessible through the main GUI is redundantly also available through the main menu </w:t>
+      </w:r>
+      <w:proofErr w:type="spellStart"/>
+      <w:r>
+        <w:rPr>
+          <w:sz w:val="28"/>
+          <w:szCs w:val="28"/>
+          <w:lang w:val="en-US"/>
+        </w:rPr>
+        <w:t>menu</w:t>
+      </w:r>
+      <w:proofErr w:type="spellEnd"/>
+      <w:r>
+        <w:rPr>
+          <w:sz w:val="28"/>
+          <w:szCs w:val="28"/>
+          <w:lang w:val="en-US"/>
+        </w:rPr>
+        <w:t>. The main menu is grouped in three sections.</w:t>
+      </w:r>
+    </w:p>
+    <w:p>
+      <w:pPr>
+        <w:rPr>
+          <w:sz w:val="28"/>
+          <w:szCs w:val="28"/>
+          <w:lang w:val="en-US"/>
+        </w:rPr>
+      </w:pPr>
+      <w:r>
+        <w:rPr>
+          <w:noProof/>
+          <w:sz w:val="28"/>
+          <w:szCs w:val="28"/>
+          <w:lang w:val="en-US"/>
+        </w:rPr>
+        <w:drawing>
+          <wp:inline distT="0" distB="0" distL="0" distR="0" wp14:anchorId="6B6AD824" wp14:editId="754E24AB">
+            <wp:extent cx="1771650" cy="257175"/>
+            <wp:effectExtent l="0" t="0" r="0" b="9525"/>
+            <wp:docPr id="3" name="Grafik 3"/>
+            <wp:cNvGraphicFramePr>
+              <a:graphicFrameLocks xmlns:a="http://schemas.openxmlformats.org/drawingml/2006/main" noChangeAspect="1"/>
+            </wp:cNvGraphicFramePr>
+            <a:graphic xmlns:a="http://schemas.openxmlformats.org/drawingml/2006/main">
+              <a:graphicData uri="http://schemas.openxmlformats.org/drawingml/2006/picture">
+                <pic:pic xmlns:pic="http://schemas.openxmlformats.org/drawingml/2006/picture">
+                  <pic:nvPicPr>
+                    <pic:cNvPr id="0" name="Picture 103"/>
+                    <pic:cNvPicPr>
+                      <a:picLocks noChangeAspect="1" noChangeArrowheads="1"/>
+                    </pic:cNvPicPr>
+                  </pic:nvPicPr>
+                  <pic:blipFill>
+                    <a:blip r:embed="rId47">
+                      <a:extLst>
+                        <a:ext uri="{28A0092B-C50C-407E-A947-70E740481C1C}">
+                          <a14:useLocalDpi xmlns:a14="http://schemas.microsoft.com/office/drawing/2010/main" val="0"/>
+                        </a:ext>
+                      </a:extLst>
+                    </a:blip>
+                    <a:srcRect/>
+                    <a:stretch>
+                      <a:fillRect/>
+                    </a:stretch>
+                  </pic:blipFill>
+                  <pic:spPr bwMode="auto">
+                    <a:xfrm>
+                      <a:off x="0" y="0"/>
+                      <a:ext cx="1771650" cy="257175"/>
+                    </a:xfrm>
+                    <a:prstGeom prst="rect">
+                      <a:avLst/>
+                    </a:prstGeom>
+                    <a:noFill/>
+                    <a:ln>
+                      <a:noFill/>
+                    </a:ln>
+                  </pic:spPr>
+                </pic:pic>
+              </a:graphicData>
+            </a:graphic>
+          </wp:inline>
+        </w:drawing>
+      </w:r>
+    </w:p>
+    <w:p>
+      <w:pPr>
+        <w:rPr>
+          <w:sz w:val="28"/>
+          <w:szCs w:val="28"/>
+          <w:lang w:val="en-US"/>
+        </w:rPr>
+      </w:pPr>
+      <w:r>
+        <w:rPr>
+          <w:sz w:val="28"/>
+          <w:szCs w:val="28"/>
+          <w:lang w:val="en-US"/>
+        </w:rPr>
+        <w:t>The following tables show the functionalities of each of the elements.</w:t>
+      </w:r>
+    </w:p>
+    <w:p>
+      <w:pPr>
+        <w:pStyle w:val="berschrift3"/>
+        <w:rPr>
+          <w:sz w:val="28"/>
+          <w:szCs w:val="28"/>
+          <w:lang w:val="en-US"/>
+        </w:rPr>
+      </w:pPr>
+      <w:bookmarkStart w:id="14" w:name="_Toc79765151"/>
+      <w:r>
+        <w:rPr>
+          <w:sz w:val="28"/>
+          <w:szCs w:val="28"/>
+          <w:lang w:val="en-US"/>
+        </w:rPr>
+        <w:t>The menu “File”</w:t>
+      </w:r>
+      <w:bookmarkEnd w:id="14"/>
+    </w:p>
+    <w:p>
+      <w:pPr>
+        <w:rPr>
+          <w:sz w:val="28"/>
+          <w:szCs w:val="28"/>
+          <w:lang w:val="en-US"/>
+        </w:rPr>
+      </w:pPr>
+      <w:r>
+        <w:rPr>
+          <w:noProof/>
+          <w:sz w:val="28"/>
+          <w:szCs w:val="28"/>
+          <w:lang w:val="en-US"/>
+        </w:rPr>
+        <w:drawing>
+          <wp:inline distT="0" distB="0" distL="0" distR="0" wp14:anchorId="2F5E17DD" wp14:editId="0DB6A0E8">
+            <wp:extent cx="971550" cy="485775"/>
+            <wp:effectExtent l="0" t="0" r="0" b="9525"/>
+            <wp:docPr id="8" name="Grafik 8"/>
+            <wp:cNvGraphicFramePr>
+              <a:graphicFrameLocks xmlns:a="http://schemas.openxmlformats.org/drawingml/2006/main" noChangeAspect="1"/>
+            </wp:cNvGraphicFramePr>
+            <a:graphic xmlns:a="http://schemas.openxmlformats.org/drawingml/2006/main">
+              <a:graphicData uri="http://schemas.openxmlformats.org/drawingml/2006/picture">
+                <pic:pic xmlns:pic="http://schemas.openxmlformats.org/drawingml/2006/picture">
+                  <pic:nvPicPr>
+                    <pic:cNvPr id="0" name="Picture 104"/>
+                    <pic:cNvPicPr>
+                      <a:picLocks noChangeAspect="1" noChangeArrowheads="1"/>
+                    </pic:cNvPicPr>
+                  </pic:nvPicPr>
+                  <pic:blipFill>
+                    <a:blip r:embed="rId48">
+                      <a:extLst>
+                        <a:ext uri="{28A0092B-C50C-407E-A947-70E740481C1C}">
+                          <a14:useLocalDpi xmlns:a14="http://schemas.microsoft.com/office/drawing/2010/main" val="0"/>
+                        </a:ext>
+                      </a:extLst>
+                    </a:blip>
+                    <a:srcRect/>
+                    <a:stretch>
+                      <a:fillRect/>
+                    </a:stretch>
+                  </pic:blipFill>
+                  <pic:spPr bwMode="auto">
+                    <a:xfrm>
+                      <a:off x="0" y="0"/>
+                      <a:ext cx="971550" cy="485775"/>
+                    </a:xfrm>
+                    <a:prstGeom prst="rect">
+                      <a:avLst/>
+                    </a:prstGeom>
+                    <a:noFill/>
+                    <a:ln>
+                      <a:noFill/>
+                    </a:ln>
+                  </pic:spPr>
+                </pic:pic>
+              </a:graphicData>
+            </a:graphic>
+          </wp:inline>
+        </w:drawing>
+      </w:r>
+    </w:p>
+    <w:p>
+      <w:pPr>
+        <w:rPr>
+          <w:lang w:val="en-US"/>
+        </w:rPr>
+      </w:pPr>
+      <w:r>
+        <w:rPr>
+          <w:lang w:val="en-US"/>
+        </w:rPr>
+        <w:lastRenderedPageBreak/>
+        <w:t>The file menu only contains the entry “Exit”, allowing the user to exit the application. At the same time all running threads will be terminated and all connections to the database will be closed.</w:t>
+      </w:r>
+    </w:p>
+    <w:p>
+      <w:pPr>
+        <w:pStyle w:val="berschrift3"/>
+        <w:rPr>
+          <w:sz w:val="28"/>
+          <w:szCs w:val="28"/>
+          <w:lang w:val="en-US"/>
+        </w:rPr>
+      </w:pPr>
+      <w:r>
+        <w:rPr>
+          <w:sz w:val="28"/>
+          <w:szCs w:val="28"/>
+          <w:lang w:val="en-US"/>
+        </w:rPr>
+        <w:br/>
+      </w:r>
+      <w:bookmarkStart w:id="15" w:name="_Toc79765152"/>
+      <w:r>
+        <w:rPr>
+          <w:sz w:val="28"/>
+          <w:szCs w:val="28"/>
+          <w:lang w:val="en-US"/>
+        </w:rPr>
+        <w:t>The menu “Actions”</w:t>
+      </w:r>
+      <w:bookmarkEnd w:id="15"/>
+    </w:p>
+    <w:p>
+      <w:pPr>
+        <w:rPr>
+          <w:lang w:val="en-US"/>
+        </w:rPr>
+      </w:pPr>
+      <w:r>
+        <w:rPr>
+          <w:lang w:val="en-US"/>
+        </w:rPr>
+        <w:t>The actions menu gives access to all functionality, where threads are started or terminated to access the database on different levels simultaneously.</w:t>
+      </w:r>
+    </w:p>
+    <w:p>
+      <w:pPr>
+        <w:rPr>
+          <w:lang w:val="en-US"/>
+        </w:rPr>
+      </w:pPr>
+      <w:r>
+        <w:rPr>
+          <w:noProof/>
+          <w:lang w:val="en-US"/>
+        </w:rPr>
+        <w:drawing>
+          <wp:inline distT="0" distB="0" distL="0" distR="0" wp14:anchorId="02D86E4B" wp14:editId="666C7F1D">
+            <wp:extent cx="1419225" cy="981075"/>
+            <wp:effectExtent l="0" t="0" r="9525" b="9525"/>
+            <wp:docPr id="10" name="Grafik 10"/>
+            <wp:cNvGraphicFramePr>
+              <a:graphicFrameLocks xmlns:a="http://schemas.openxmlformats.org/drawingml/2006/main" noChangeAspect="1"/>
+            </wp:cNvGraphicFramePr>
+            <a:graphic xmlns:a="http://schemas.openxmlformats.org/drawingml/2006/main">
+              <a:graphicData uri="http://schemas.openxmlformats.org/drawingml/2006/picture">
+                <pic:pic xmlns:pic="http://schemas.openxmlformats.org/drawingml/2006/picture">
+                  <pic:nvPicPr>
+                    <pic:cNvPr id="0" name="Picture 106"/>
+                    <pic:cNvPicPr>
+                      <a:picLocks noChangeAspect="1" noChangeArrowheads="1"/>
+                    </pic:cNvPicPr>
+                  </pic:nvPicPr>
+                  <pic:blipFill>
+                    <a:blip r:embed="rId49">
+                      <a:extLst>
+                        <a:ext uri="{28A0092B-C50C-407E-A947-70E740481C1C}">
+                          <a14:useLocalDpi xmlns:a14="http://schemas.microsoft.com/office/drawing/2010/main" val="0"/>
+                        </a:ext>
+                      </a:extLst>
+                    </a:blip>
+                    <a:srcRect/>
+                    <a:stretch>
+                      <a:fillRect/>
+                    </a:stretch>
+                  </pic:blipFill>
+                  <pic:spPr bwMode="auto">
+                    <a:xfrm>
+                      <a:off x="0" y="0"/>
+                      <a:ext cx="1419225" cy="981075"/>
+                    </a:xfrm>
+                    <a:prstGeom prst="rect">
+                      <a:avLst/>
+                    </a:prstGeom>
+                    <a:noFill/>
+                    <a:ln>
+                      <a:noFill/>
+                    </a:ln>
+                  </pic:spPr>
+                </pic:pic>
+              </a:graphicData>
+            </a:graphic>
+          </wp:inline>
+        </w:drawing>
+      </w:r>
+    </w:p>
+    <w:p>
+      <w:pPr>
+        <w:rPr>
+          <w:lang w:val="en-US"/>
+        </w:rPr>
+      </w:pPr>
+      <w:r>
+        <w:rPr>
+          <w:lang w:val="en-US"/>
+        </w:rPr>
+        <w:t>The menu contains the following entries:</w:t>
+      </w:r>
+    </w:p>
+    <w:tbl>
+      <w:tblPr>
+        <w:tblStyle w:val="Tabellenraster"/>
+        <w:tblW w:w="0" w:type="auto"/>
+        <w:tblBorders>
+          <w:top w:val="none" w:sz="0" w:space="0" w:color="auto"/>
+          <w:left w:val="none" w:sz="0" w:space="0" w:color="auto"/>
+          <w:bottom w:val="none" w:sz="0" w:space="0" w:color="auto"/>
+          <w:right w:val="none" w:sz="0" w:space="0" w:color="auto"/>
+          <w:insideH w:val="none" w:sz="0" w:space="0" w:color="auto"/>
+          <w:insideV w:val="none" w:sz="0" w:space="0" w:color="auto"/>
+        </w:tblBorders>
+        <w:tblLook w:val="04A0" w:firstRow="1" w:lastRow="0" w:firstColumn="1" w:lastColumn="0" w:noHBand="0" w:noVBand="1"/>
+      </w:tblPr>
+      <w:tblGrid>
+        <w:gridCol w:w="2552"/>
+        <w:gridCol w:w="6508"/>
+      </w:tblGrid>
+      <w:tr>
+        <w:tc>
+          <w:tcPr>
+            <w:tcW w:w="2552" w:type="dxa"/>
+          </w:tcPr>
+          <w:p>
+            <w:pPr>
+              <w:rPr>
+                <w:b/>
+                <w:i/>
+                <w:sz w:val="28"/>
+                <w:szCs w:val="28"/>
+                <w:lang w:val="en-US"/>
+              </w:rPr>
+            </w:pPr>
+            <w:r>
+              <w:object w:dxaOrig="1605" w:dyaOrig="345" w14:anchorId="2D934F78">
+                <v:shape id="_x0000_i1042" type="#_x0000_t75" style="width:80.25pt;height:17.25pt" o:ole="">
+                  <v:imagedata r:id="rId50" o:title=""/>
+                </v:shape>
+                <o:OLEObject Type="Embed" ProgID="PBrush" ShapeID="_x0000_i1042" DrawAspect="Content" ObjectID="_1690378332" r:id="rId51"/>
+              </w:object>
+            </w:r>
+          </w:p>
+        </w:tc>
+        <w:tc>
+          <w:tcPr>
+            <w:tcW w:w="6508" w:type="dxa"/>
+          </w:tcPr>
+          <w:p>
+            <w:pPr>
+              <w:rPr>
+                <w:lang w:val="en-US"/>
+              </w:rPr>
+            </w:pPr>
+            <w:r>
+              <w:rPr>
+                <w:lang w:val="en-US"/>
+              </w:rPr>
+              <w:t>The menu item “Start Threads” has the same functionality then the button on the GUI. It starts the number of threads set by the number selector, each of which is inserting rows into the database with highest possible priority.</w:t>
+            </w:r>
+            <w:r>
+              <w:rPr>
+                <w:lang w:val="en-US"/>
+              </w:rPr>
+              <w:br/>
+            </w:r>
+          </w:p>
+        </w:tc>
+      </w:tr>
+      <w:tr>
+        <w:tc>
+          <w:tcPr>
+            <w:tcW w:w="2552" w:type="dxa"/>
+          </w:tcPr>
+          <w:p>
+            <w:r>
+              <w:rPr>
+                <w:noProof/>
+                <w:lang w:val="en-US"/>
+              </w:rPr>
+              <w:drawing>
+                <wp:inline distT="0" distB="0" distL="0" distR="0" wp14:anchorId="22F433E6" wp14:editId="0D77B64E">
+                  <wp:extent cx="1028700" cy="219075"/>
+                  <wp:effectExtent l="0" t="0" r="0" b="9525"/>
+                  <wp:docPr id="11" name="Grafik 11"/>
+                  <wp:cNvGraphicFramePr>
+                    <a:graphicFrameLocks xmlns:a="http://schemas.openxmlformats.org/drawingml/2006/main" noChangeAspect="1"/>
+                  </wp:cNvGraphicFramePr>
+                  <a:graphic xmlns:a="http://schemas.openxmlformats.org/drawingml/2006/main">
+                    <a:graphicData uri="http://schemas.openxmlformats.org/drawingml/2006/picture">
+                      <pic:pic xmlns:pic="http://schemas.openxmlformats.org/drawingml/2006/picture">
+                        <pic:nvPicPr>
+                          <pic:cNvPr id="0" name="Picture 111"/>
+                          <pic:cNvPicPr>
+                            <a:picLocks noChangeAspect="1" noChangeArrowheads="1"/>
+                          </pic:cNvPicPr>
+                        </pic:nvPicPr>
+                        <pic:blipFill>
+                          <a:blip r:embed="rId52">
+                            <a:extLst>
+                              <a:ext uri="{28A0092B-C50C-407E-A947-70E740481C1C}">
+                                <a14:useLocalDpi xmlns:a14="http://schemas.microsoft.com/office/drawing/2010/main" val="0"/>
+                              </a:ext>
+                            </a:extLst>
+                          </a:blip>
+                          <a:srcRect/>
+                          <a:stretch>
+                            <a:fillRect/>
+                          </a:stretch>
+                        </pic:blipFill>
+                        <pic:spPr bwMode="auto">
+                          <a:xfrm>
+                            <a:off x="0" y="0"/>
+                            <a:ext cx="1028700" cy="219075"/>
+                          </a:xfrm>
+                          <a:prstGeom prst="rect">
+                            <a:avLst/>
+                          </a:prstGeom>
+                          <a:noFill/>
+                          <a:ln>
+                            <a:noFill/>
+                          </a:ln>
+                        </pic:spPr>
+                      </pic:pic>
+                    </a:graphicData>
+                  </a:graphic>
+                </wp:inline>
+              </w:drawing>
+            </w:r>
+          </w:p>
+        </w:tc>
+        <w:tc>
+          <w:tcPr>
+            <w:tcW w:w="6508" w:type="dxa"/>
+          </w:tcPr>
+          <w:p>
+            <w:pPr>
+              <w:rPr>
+                <w:lang w:val="en-US"/>
+              </w:rPr>
+            </w:pPr>
+            <w:r>
+              <w:rPr>
+                <w:lang w:val="en-US"/>
+              </w:rPr>
+              <w:t>This menu items terminate the running threads and closes the database connections associated with it.</w:t>
+            </w:r>
+            <w:r>
+              <w:rPr>
+                <w:lang w:val="en-US"/>
+              </w:rPr>
+              <w:br/>
+            </w:r>
+          </w:p>
+        </w:tc>
+      </w:tr>
+      <w:tr>
+        <w:tc>
+          <w:tcPr>
+            <w:tcW w:w="2552" w:type="dxa"/>
+          </w:tcPr>
+          <w:p>
+            <w:pPr>
+              <w:rPr>
+                <w:noProof/>
+                <w:lang w:val="en-US"/>
+              </w:rPr>
+            </w:pPr>
+            <w:r>
+              <w:object w:dxaOrig="1545" w:dyaOrig="345" w14:anchorId="360AC4B6">
+                <v:shape id="_x0000_i1043" type="#_x0000_t75" style="width:77.25pt;height:17.25pt" o:ole="">
+                  <v:imagedata r:id="rId53" o:title=""/>
+                </v:shape>
+                <o:OLEObject Type="Embed" ProgID="PBrush" ShapeID="_x0000_i1043" DrawAspect="Content" ObjectID="_1690378333" r:id="rId54"/>
+              </w:object>
+            </w:r>
+          </w:p>
+        </w:tc>
+        <w:tc>
+          <w:tcPr>
+            <w:tcW w:w="6508" w:type="dxa"/>
+          </w:tcPr>
+          <w:p>
+            <w:pPr>
+              <w:rPr>
+                <w:lang w:val="en-US"/>
+              </w:rPr>
+            </w:pPr>
+            <w:r>
+              <w:rPr>
+                <w:lang w:val="en-US"/>
+              </w:rPr>
+              <w:t>This function continuously polls the database for changes and computes the new performance data. The data is periodically inserted in the tree.</w:t>
+            </w:r>
+          </w:p>
+          <w:p>
+            <w:pPr>
+              <w:rPr>
+                <w:lang w:val="en-US"/>
+              </w:rPr>
+            </w:pPr>
+          </w:p>
+          <w:p>
+            <w:pPr>
+              <w:rPr>
+                <w:lang w:val="en-US"/>
+              </w:rPr>
+            </w:pPr>
+          </w:p>
+        </w:tc>
+      </w:tr>
+    </w:tbl>
+    <w:p>
+      <w:pPr>
+        <w:rPr>
+          <w:lang w:val="en-US"/>
+        </w:rPr>
+      </w:pPr>
+    </w:p>
+    <w:p>
+      <w:pPr>
+        <w:pStyle w:val="berschrift3"/>
+        <w:rPr>
+          <w:lang w:val="en-US"/>
+        </w:rPr>
+      </w:pPr>
+      <w:bookmarkStart w:id="16" w:name="_Toc79765153"/>
+      <w:r>
+        <w:rPr>
+          <w:sz w:val="28"/>
+          <w:szCs w:val="28"/>
+          <w:lang w:val="en-US"/>
+        </w:rPr>
+        <w:t>The menu “Help”</w:t>
+      </w:r>
+      <w:bookmarkEnd w:id="16"/>
+    </w:p>
+    <w:p>
+      <w:pPr>
+        <w:rPr>
+          <w:lang w:val="en-US"/>
+        </w:rPr>
+      </w:pPr>
+      <w:r>
+        <w:rPr>
+          <w:lang w:val="en-US"/>
+        </w:rPr>
+        <w:t>The menu helps displays general information about the application such as an info dialog and the user’s manual.</w:t>
+      </w:r>
+    </w:p>
+    <w:p>
+      <w:pPr>
+        <w:rPr>
+          <w:lang w:val="en-US"/>
+        </w:rPr>
+      </w:pPr>
+      <w:r>
+        <w:rPr>
+          <w:noProof/>
+          <w:lang w:val="en-US"/>
+        </w:rPr>
+        <w:drawing>
+          <wp:inline distT="0" distB="0" distL="0" distR="0" wp14:anchorId="71BAF624" wp14:editId="31E7D49C">
+            <wp:extent cx="2400300" cy="704850"/>
+            <wp:effectExtent l="0" t="0" r="0" b="0"/>
+            <wp:docPr id="12" name="Grafik 12"/>
+            <wp:cNvGraphicFramePr>
+              <a:graphicFrameLocks xmlns:a="http://schemas.openxmlformats.org/drawingml/2006/main" noChangeAspect="1"/>
+            </wp:cNvGraphicFramePr>
+            <a:graphic xmlns:a="http://schemas.openxmlformats.org/drawingml/2006/main">
+              <a:graphicData uri="http://schemas.openxmlformats.org/drawingml/2006/picture">
+                <pic:pic xmlns:pic="http://schemas.openxmlformats.org/drawingml/2006/picture">
+                  <pic:nvPicPr>
+                    <pic:cNvPr id="0" name="Picture 118"/>
+                    <pic:cNvPicPr>
+                      <a:picLocks noChangeAspect="1" noChangeArrowheads="1"/>
+                    </pic:cNvPicPr>
+                  </pic:nvPicPr>
+                  <pic:blipFill>
+                    <a:blip r:embed="rId55">
+                      <a:extLst>
+                        <a:ext uri="{28A0092B-C50C-407E-A947-70E740481C1C}">
+                          <a14:useLocalDpi xmlns:a14="http://schemas.microsoft.com/office/drawing/2010/main" val="0"/>
+                        </a:ext>
+                      </a:extLst>
+                    </a:blip>
+                    <a:srcRect/>
+                    <a:stretch>
+                      <a:fillRect/>
+                    </a:stretch>
+                  </pic:blipFill>
+                  <pic:spPr bwMode="auto">
+                    <a:xfrm>
+                      <a:off x="0" y="0"/>
+                      <a:ext cx="2400300" cy="704850"/>
+                    </a:xfrm>
+                    <a:prstGeom prst="rect">
+                      <a:avLst/>
+                    </a:prstGeom>
+                    <a:noFill/>
+                    <a:ln>
+                      <a:noFill/>
+                    </a:ln>
+                  </pic:spPr>
+                </pic:pic>
+              </a:graphicData>
+            </a:graphic>
+          </wp:inline>
+        </w:drawing>
+      </w:r>
+      <w:r>
+        <w:rPr>
+          <w:lang w:val="en-US"/>
+        </w:rPr>
+        <w:br/>
+      </w:r>
+    </w:p>
+    <w:p>
+      <w:pPr>
+        <w:rPr>
+          <w:lang w:val="en-US"/>
+        </w:rPr>
+      </w:pPr>
+      <w:r>
+        <w:rPr>
+          <w:lang w:val="en-US"/>
+        </w:rPr>
+        <w:t>The menu contains the following entries:</w:t>
+      </w:r>
+    </w:p>
+    <w:tbl>
+      <w:tblPr>
+        <w:tblStyle w:val="Tabellenraster"/>
+        <w:tblW w:w="0" w:type="auto"/>
+        <w:tblBorders>
+          <w:top w:val="none" w:sz="0" w:space="0" w:color="auto"/>
+          <w:left w:val="none" w:sz="0" w:space="0" w:color="auto"/>
+          <w:bottom w:val="none" w:sz="0" w:space="0" w:color="auto"/>
+          <w:right w:val="none" w:sz="0" w:space="0" w:color="auto"/>
+          <w:insideH w:val="none" w:sz="0" w:space="0" w:color="auto"/>
+          <w:insideV w:val="none" w:sz="0" w:space="0" w:color="auto"/>
+        </w:tblBorders>
+        <w:tblLook w:val="04A0" w:firstRow="1" w:lastRow="0" w:firstColumn="1" w:lastColumn="0" w:noHBand="0" w:noVBand="1"/>
+      </w:tblPr>
+      <w:tblGrid>
+        <w:gridCol w:w="3261"/>
+        <w:gridCol w:w="5809"/>
+      </w:tblGrid>
+      <w:tr>
+        <w:tc>
+          <w:tcPr>
+            <w:tcW w:w="2552" w:type="dxa"/>
+          </w:tcPr>
+          <w:p>
+            <w:pPr>
+              <w:rPr>
+                <w:b/>
+                <w:i/>
+                <w:sz w:val="28"/>
+                <w:szCs w:val="28"/>
+                <w:lang w:val="en-US"/>
+              </w:rPr>
+            </w:pPr>
+            <w:r>
+              <w:object w:dxaOrig="1665" w:dyaOrig="345" w14:anchorId="66A46F2D">
+                <v:shape id="_x0000_i1044" type="#_x0000_t75" style="width:83.25pt;height:17.25pt" o:ole="">
+                  <v:imagedata r:id="rId56" o:title=""/>
+                </v:shape>
+                <o:OLEObject Type="Embed" ProgID="PBrush" ShapeID="_x0000_i1044" DrawAspect="Content" ObjectID="_1690378334" r:id="rId57"/>
+              </w:object>
+            </w:r>
+          </w:p>
+        </w:tc>
+        <w:tc>
+          <w:tcPr>
+            <w:tcW w:w="6508" w:type="dxa"/>
+          </w:tcPr>
+          <w:p>
+            <w:pPr>
+              <w:rPr>
+                <w:lang w:val="en-US"/>
+              </w:rPr>
+            </w:pPr>
+            <w:r>
+              <w:rPr>
+                <w:lang w:val="en-US"/>
+              </w:rPr>
+              <w:t>The menu entry “Show Manual” shows the user’s manual.</w:t>
+            </w:r>
+          </w:p>
+        </w:tc>
+      </w:tr>
+      <w:tr>
+        <w:tc>
+          <w:tcPr>
+            <w:tcW w:w="2552" w:type="dxa"/>
+          </w:tcPr>
+          <w:p>
+            <w:pPr>
+              <w:rPr>
+                <w:lang w:val="en-US"/>
+              </w:rPr>
+            </w:pPr>
+          </w:p>
+          <w:p>
+            <w:r>
+              <w:object w:dxaOrig="3045" w:dyaOrig="300" w14:anchorId="1B7A90FB">
+                <v:shape id="_x0000_i1045" type="#_x0000_t75" style="width:152.25pt;height:15pt" o:ole="">
+                  <v:imagedata r:id="rId58" o:title=""/>
+                </v:shape>
+                <o:OLEObject Type="Embed" ProgID="PBrush" ShapeID="_x0000_i1045" DrawAspect="Content" ObjectID="_1690378335" r:id="rId59"/>
+              </w:object>
+            </w:r>
+          </w:p>
+        </w:tc>
+        <w:tc>
+          <w:tcPr>
+            <w:tcW w:w="6508" w:type="dxa"/>
+          </w:tcPr>
+          <w:p>
+            <w:pPr>
+              <w:rPr>
+                <w:lang w:val="en-US"/>
+              </w:rPr>
+            </w:pPr>
+            <w:r>
+              <w:rPr>
+                <w:lang w:val="en-US"/>
+              </w:rPr>
+              <w:br/>
+              <w:t>The menu entry “About” shows and info dialog with general information about the application.</w:t>
+            </w:r>
+          </w:p>
+        </w:tc>
+      </w:tr>
+    </w:tbl>
+    <w:p>
+      <w:pPr>
+        <w:rPr>
+          <w:lang w:val="en-US"/>
+        </w:rPr>
+      </w:pPr>
+      <w:r>
+        <w:rPr>
+          <w:lang w:val="en-US"/>
+        </w:rPr>
+        <w:tab/>
+      </w:r>
+      <w:r>
+        <w:rPr>
+          <w:lang w:val="en-US"/>
+        </w:rPr>
+        <w:br/>
+      </w:r>
+    </w:p>
+    <w:p>
+      <w:pPr>
+        <w:pStyle w:val="Titel"/>
+        <w:outlineLvl w:val="0"/>
+        <w:rPr>
+          <w:b/>
+          <w:i/>
+          <w:iCs/>
+          <w:lang w:val="en-US"/>
+        </w:rPr>
+      </w:pPr>
+      <w:bookmarkStart w:id="17" w:name="_Toc79765154"/>
+      <w:r>
+        <w:rPr>
+          <w:rStyle w:val="Hervorhebung"/>
+          <w:b/>
+          <w:lang w:val="en-US"/>
+        </w:rPr>
+        <w:t xml:space="preserve">Working with </w:t>
+      </w:r>
+      <w:proofErr w:type="spellStart"/>
+      <w:r>
+        <w:rPr>
+          <w:rStyle w:val="Hervorhebung"/>
+          <w:b/>
+          <w:lang w:val="en-US"/>
+        </w:rPr>
+        <w:t>MultiSQLite</w:t>
+      </w:r>
+      <w:bookmarkEnd w:id="17"/>
+      <w:proofErr w:type="spellEnd"/>
+    </w:p>
+    <w:p>
+      <w:pPr>
+        <w:rPr>
+          <w:sz w:val="28"/>
+          <w:szCs w:val="28"/>
+          <w:lang w:val="en-US"/>
+        </w:rPr>
+      </w:pPr>
+      <w:r>
+        <w:rPr>
+          <w:sz w:val="28"/>
+          <w:szCs w:val="28"/>
+          <w:lang w:val="en-US"/>
+        </w:rPr>
+        <w:t xml:space="preserve">The following chapter describes the workflow that can be followed with </w:t>
+      </w:r>
+      <w:proofErr w:type="spellStart"/>
+      <w:r>
+        <w:rPr>
+          <w:sz w:val="28"/>
+          <w:szCs w:val="28"/>
+          <w:lang w:val="en-US"/>
+        </w:rPr>
+        <w:t>MultiSQLite</w:t>
+      </w:r>
+      <w:proofErr w:type="spellEnd"/>
+      <w:r>
+        <w:rPr>
+          <w:sz w:val="28"/>
+          <w:szCs w:val="28"/>
+          <w:lang w:val="en-US"/>
+        </w:rPr>
+        <w:t xml:space="preserve"> in real-life-scenarios. </w:t>
+      </w:r>
+      <w:r>
+        <w:rPr>
+          <w:sz w:val="28"/>
+          <w:szCs w:val="28"/>
+          <w:lang w:val="en-US"/>
+        </w:rPr>
+        <w:br/>
+      </w:r>
+      <w:r>
+        <w:rPr>
+          <w:sz w:val="28"/>
+          <w:szCs w:val="28"/>
+          <w:lang w:val="en-US"/>
+        </w:rPr>
+        <w:br/>
+      </w:r>
+      <w:r>
+        <w:rPr>
+          <w:sz w:val="28"/>
+          <w:szCs w:val="28"/>
+          <w:lang w:val="en-US"/>
+        </w:rPr>
+        <w:t xml:space="preserve">This could be </w:t>
+      </w:r>
+      <w:r>
+        <w:rPr>
+          <w:sz w:val="28"/>
+          <w:szCs w:val="28"/>
+          <w:lang w:val="en-US"/>
+        </w:rPr>
+        <w:t xml:space="preserve">standard editions from the stack of </w:t>
+      </w:r>
+      <w:r>
+        <w:rPr>
+          <w:sz w:val="28"/>
+          <w:szCs w:val="28"/>
+          <w:lang w:val="en-US"/>
+        </w:rPr>
+        <w:t>different on-premises</w:t>
+      </w:r>
+      <w:r>
+        <w:rPr>
+          <w:sz w:val="28"/>
+          <w:szCs w:val="28"/>
+          <w:lang w:val="en-US"/>
+        </w:rPr>
+        <w:t xml:space="preserve"> products of the </w:t>
+      </w:r>
+      <w:proofErr w:type="spellStart"/>
+      <w:r>
+        <w:rPr>
+          <w:sz w:val="28"/>
+          <w:szCs w:val="28"/>
+          <w:lang w:val="en-US"/>
+        </w:rPr>
+        <w:t>Haufe</w:t>
+      </w:r>
+      <w:proofErr w:type="spellEnd"/>
+      <w:r>
+        <w:rPr>
+          <w:sz w:val="28"/>
+          <w:szCs w:val="28"/>
+          <w:lang w:val="en-US"/>
+        </w:rPr>
+        <w:t xml:space="preserve"> Group, which are implemented using a mix of different programming languages (C++ and C#). </w:t>
+      </w:r>
+      <w:r>
+        <w:rPr>
+          <w:sz w:val="28"/>
+          <w:szCs w:val="28"/>
+          <w:lang w:val="en-US"/>
+        </w:rPr>
+        <w:t>An example for such a case would be the product „</w:t>
+      </w:r>
+      <w:proofErr w:type="spellStart"/>
+      <w:proofErr w:type="gramStart"/>
+      <w:r>
+        <w:rPr>
+          <w:sz w:val="28"/>
+          <w:szCs w:val="28"/>
+          <w:lang w:val="en-US"/>
+        </w:rPr>
+        <w:t>Buchhaltung</w:t>
+      </w:r>
+      <w:proofErr w:type="spellEnd"/>
+      <w:r>
+        <w:rPr>
+          <w:sz w:val="28"/>
+          <w:szCs w:val="28"/>
+          <w:lang w:val="en-US"/>
+        </w:rPr>
+        <w:t>“</w:t>
+      </w:r>
+      <w:proofErr w:type="gramEnd"/>
+      <w:r>
+        <w:rPr>
+          <w:sz w:val="28"/>
+          <w:szCs w:val="28"/>
+          <w:lang w:val="en-US"/>
+        </w:rPr>
+        <w:t xml:space="preserve">, where some modules are implemented in C# while others are implemented in C++. </w:t>
+      </w:r>
+      <w:r>
+        <w:rPr>
+          <w:sz w:val="28"/>
+          <w:szCs w:val="28"/>
+          <w:lang w:val="en-US"/>
+        </w:rPr>
+        <w:t>In that case the questions that should be answered by the help of th</w:t>
+      </w:r>
+      <w:r>
+        <w:rPr>
+          <w:sz w:val="28"/>
+          <w:szCs w:val="28"/>
+          <w:lang w:val="en-US"/>
+        </w:rPr>
+        <w:t>is application is</w:t>
+      </w:r>
+      <w:r>
+        <w:rPr>
+          <w:sz w:val="28"/>
+          <w:szCs w:val="28"/>
+          <w:lang w:val="en-US"/>
+        </w:rPr>
+        <w:t>:</w:t>
+      </w:r>
+    </w:p>
+    <w:p>
+      <w:pPr>
+        <w:pStyle w:val="Listenabsatz"/>
+        <w:rPr>
+          <w:b/>
+          <w:i/>
+          <w:color w:val="0070C0"/>
+          <w:sz w:val="28"/>
+          <w:szCs w:val="28"/>
+          <w:lang w:val="en-US"/>
+        </w:rPr>
+      </w:pPr>
+      <w:r>
+        <w:rPr>
+          <w:b/>
+          <w:i/>
+          <w:color w:val="0070C0"/>
+          <w:sz w:val="28"/>
+          <w:szCs w:val="28"/>
+          <w:lang w:val="en-US"/>
+        </w:rPr>
+        <w:br/>
+        <w:t>“</w:t>
+      </w:r>
+      <w:r>
+        <w:rPr>
+          <w:b/>
+          <w:i/>
+          <w:color w:val="0070C0"/>
+          <w:sz w:val="28"/>
+          <w:szCs w:val="28"/>
+          <w:lang w:val="en-US"/>
+        </w:rPr>
+        <w:t>How well does SQLite handle the case, that it is accessed from two different connectors provided for separate programming environments simultaneously?</w:t>
+      </w:r>
+      <w:r>
+        <w:rPr>
+          <w:b/>
+          <w:i/>
+          <w:color w:val="0070C0"/>
+          <w:sz w:val="28"/>
+          <w:szCs w:val="28"/>
+          <w:lang w:val="en-US"/>
+        </w:rPr>
+        <w:t>”</w:t>
+      </w:r>
+    </w:p>
+    <w:p>
+      <w:pPr>
+        <w:rPr>
+          <w:sz w:val="28"/>
+          <w:szCs w:val="28"/>
+          <w:lang w:val="en-US"/>
+        </w:rPr>
+      </w:pPr>
+      <w:r>
+        <w:rPr>
+          <w:sz w:val="28"/>
+          <w:szCs w:val="28"/>
+          <w:lang w:val="en-US"/>
+        </w:rPr>
+        <w:t xml:space="preserve">The </w:t>
+      </w:r>
+      <w:r>
+        <w:rPr>
+          <w:sz w:val="28"/>
+          <w:szCs w:val="28"/>
+          <w:lang w:val="en-US"/>
+        </w:rPr>
+        <w:t>next f</w:t>
+      </w:r>
+      <w:r>
+        <w:rPr>
+          <w:sz w:val="28"/>
+          <w:szCs w:val="28"/>
+          <w:lang w:val="en-US"/>
+        </w:rPr>
+        <w:t xml:space="preserve">requent scenario that occurs is </w:t>
+      </w:r>
+      <w:r>
+        <w:rPr>
+          <w:sz w:val="28"/>
+          <w:szCs w:val="28"/>
+          <w:lang w:val="en-US"/>
+        </w:rPr>
+        <w:t>the simultaneous access from multiple threads from within the same application.</w:t>
+      </w:r>
+    </w:p>
+    <w:p>
+      <w:pPr>
+        <w:rPr>
+          <w:sz w:val="28"/>
+          <w:szCs w:val="28"/>
+          <w:lang w:val="en-US"/>
+        </w:rPr>
+      </w:pPr>
+      <w:r>
+        <w:rPr>
+          <w:sz w:val="28"/>
+          <w:szCs w:val="28"/>
+          <w:lang w:val="en-US"/>
+        </w:rPr>
+        <w:t>As a most sophisticated condition, several different applications could be using the same SQLite-database, where each could have multiple threads.</w:t>
+      </w:r>
+    </w:p>
+    <w:p>
+      <w:pPr>
+        <w:rPr>
+          <w:sz w:val="28"/>
+          <w:szCs w:val="28"/>
+          <w:lang w:val="en-US"/>
+        </w:rPr>
+      </w:pPr>
+      <w:r>
+        <w:rPr>
+          <w:sz w:val="28"/>
+          <w:szCs w:val="28"/>
+          <w:lang w:val="en-US"/>
+        </w:rPr>
+        <w:t xml:space="preserve">The working patterns described here give provide ways to find measurable and </w:t>
+      </w:r>
+      <w:proofErr w:type="spellStart"/>
+      <w:r>
+        <w:rPr>
+          <w:sz w:val="28"/>
+          <w:szCs w:val="28"/>
+          <w:lang w:val="en-US"/>
+        </w:rPr>
+        <w:t>reproducable</w:t>
+      </w:r>
+      <w:proofErr w:type="spellEnd"/>
+      <w:r>
+        <w:rPr>
+          <w:sz w:val="28"/>
+          <w:szCs w:val="28"/>
+          <w:lang w:val="en-US"/>
+        </w:rPr>
+        <w:t xml:space="preserve"> answers to those questions. The application will be further extended to yield answers for more specific cases.</w:t>
+      </w:r>
+    </w:p>
+    <w:p>
+      <w:pPr>
+        <w:rPr>
+          <w:sz w:val="28"/>
+          <w:szCs w:val="28"/>
+          <w:lang w:val="en-US"/>
+        </w:rPr>
+      </w:pPr>
+    </w:p>
+    <w:p>
+      <w:pPr>
+        <w:outlineLvl w:val="1"/>
+        <w:rPr>
+          <w:b/>
+          <w:i/>
+          <w:sz w:val="28"/>
+          <w:szCs w:val="28"/>
+          <w:lang w:val="en-US"/>
+        </w:rPr>
+      </w:pPr>
+      <w:bookmarkStart w:id="18" w:name="_Toc79765155"/>
+      <w:r>
+        <w:rPr>
+          <w:b/>
+          <w:i/>
+          <w:sz w:val="28"/>
+          <w:szCs w:val="28"/>
+          <w:lang w:val="en-US"/>
+        </w:rPr>
+        <w:t>Simulating m</w:t>
+      </w:r>
+      <w:r>
+        <w:rPr>
+          <w:b/>
+          <w:i/>
+          <w:sz w:val="28"/>
+          <w:szCs w:val="28"/>
+          <w:lang w:val="en-US"/>
+        </w:rPr>
+        <w:t>ultiple threads within the same application</w:t>
+      </w:r>
+      <w:bookmarkEnd w:id="18"/>
+    </w:p>
+    <w:p>
+      <w:pPr>
+        <w:rPr>
+          <w:sz w:val="28"/>
+          <w:szCs w:val="28"/>
+          <w:lang w:val="en-US"/>
+        </w:rPr>
+      </w:pPr>
+      <w:r>
+        <w:rPr>
+          <w:sz w:val="28"/>
+          <w:szCs w:val="28"/>
+          <w:lang w:val="en-US"/>
+        </w:rPr>
+        <w:lastRenderedPageBreak/>
+        <w:t xml:space="preserve">In order to find out how well </w:t>
+      </w:r>
+      <w:proofErr w:type="spellStart"/>
+      <w:r>
+        <w:rPr>
+          <w:sz w:val="28"/>
+          <w:szCs w:val="28"/>
+          <w:lang w:val="en-US"/>
+        </w:rPr>
+        <w:t>mutiple</w:t>
+      </w:r>
+      <w:proofErr w:type="spellEnd"/>
+      <w:r>
+        <w:rPr>
+          <w:sz w:val="28"/>
+          <w:szCs w:val="28"/>
+          <w:lang w:val="en-US"/>
+        </w:rPr>
+        <w:t xml:space="preserve"> threads are handled, that are </w:t>
+      </w:r>
+      <w:proofErr w:type="spellStart"/>
+      <w:r>
+        <w:rPr>
+          <w:sz w:val="28"/>
+          <w:szCs w:val="28"/>
+          <w:lang w:val="en-US"/>
+        </w:rPr>
+        <w:t>simultanously</w:t>
+      </w:r>
+      <w:proofErr w:type="spellEnd"/>
+      <w:r>
+        <w:rPr>
+          <w:sz w:val="28"/>
+          <w:szCs w:val="28"/>
+          <w:lang w:val="en-US"/>
+        </w:rPr>
+        <w:t xml:space="preserve"> accessing the database from within the same application, start </w:t>
+      </w:r>
+      <w:proofErr w:type="spellStart"/>
+      <w:r>
+        <w:rPr>
+          <w:sz w:val="28"/>
+          <w:szCs w:val="28"/>
+          <w:lang w:val="en-US"/>
+        </w:rPr>
+        <w:t>MultiSQLite</w:t>
+      </w:r>
+      <w:proofErr w:type="spellEnd"/>
+      <w:r>
+        <w:rPr>
+          <w:sz w:val="28"/>
+          <w:szCs w:val="28"/>
+          <w:lang w:val="en-US"/>
+        </w:rPr>
+        <w:t xml:space="preserve"> and select the numbers of threads you want to be started simultaneously in the number selector</w:t>
+      </w:r>
+      <w:r>
+        <w:rPr>
+          <w:sz w:val="28"/>
+          <w:szCs w:val="28"/>
+          <w:lang w:val="en-US"/>
+        </w:rPr>
+        <w:t xml:space="preserve"> and then click on „Start </w:t>
+      </w:r>
+      <w:proofErr w:type="gramStart"/>
+      <w:r>
+        <w:rPr>
+          <w:sz w:val="28"/>
+          <w:szCs w:val="28"/>
+          <w:lang w:val="en-US"/>
+        </w:rPr>
+        <w:t>threads“</w:t>
+      </w:r>
+      <w:proofErr w:type="gramEnd"/>
+      <w:r>
+        <w:rPr>
+          <w:sz w:val="28"/>
+          <w:szCs w:val="28"/>
+          <w:lang w:val="en-US"/>
+        </w:rPr>
+        <w:t>.</w:t>
+      </w:r>
+      <w:r>
+        <w:rPr>
+          <w:sz w:val="28"/>
+          <w:szCs w:val="28"/>
+          <w:lang w:val="en-US"/>
+        </w:rPr>
+        <w:br/>
+      </w:r>
+      <w:r>
+        <w:rPr>
+          <w:sz w:val="28"/>
+          <w:szCs w:val="28"/>
+          <w:lang w:val="en-US"/>
+        </w:rPr>
+        <w:br/>
+      </w:r>
+      <w:r>
+        <w:rPr>
+          <w:noProof/>
+          <w:sz w:val="28"/>
+          <w:szCs w:val="28"/>
+        </w:rPr>
+        <w:drawing>
+          <wp:inline distT="0" distB="0" distL="0" distR="0" wp14:anchorId="02A9672C" wp14:editId="37E7BDBB">
+            <wp:extent cx="1581150" cy="742950"/>
+            <wp:effectExtent l="0" t="0" r="0" b="0"/>
+            <wp:docPr id="15" name="Grafik 15"/>
+            <wp:cNvGraphicFramePr>
+              <a:graphicFrameLocks xmlns:a="http://schemas.openxmlformats.org/drawingml/2006/main" noChangeAspect="1"/>
+            </wp:cNvGraphicFramePr>
+            <a:graphic xmlns:a="http://schemas.openxmlformats.org/drawingml/2006/main">
+              <a:graphicData uri="http://schemas.openxmlformats.org/drawingml/2006/picture">
+                <pic:pic xmlns:pic="http://schemas.openxmlformats.org/drawingml/2006/picture">
+                  <pic:nvPicPr>
+                    <pic:cNvPr id="0" name="Picture 138"/>
+                    <pic:cNvPicPr>
+                      <a:picLocks noChangeAspect="1" noChangeArrowheads="1"/>
+                    </pic:cNvPicPr>
+                  </pic:nvPicPr>
+                  <pic:blipFill>
+                    <a:blip r:embed="rId60">
+                      <a:extLst>
+                        <a:ext uri="{28A0092B-C50C-407E-A947-70E740481C1C}">
+                          <a14:useLocalDpi xmlns:a14="http://schemas.microsoft.com/office/drawing/2010/main" val="0"/>
+                        </a:ext>
+                      </a:extLst>
+                    </a:blip>
+                    <a:srcRect/>
+                    <a:stretch>
+                      <a:fillRect/>
+                    </a:stretch>
+                  </pic:blipFill>
+                  <pic:spPr bwMode="auto">
+                    <a:xfrm>
+                      <a:off x="0" y="0"/>
+                      <a:ext cx="1581150" cy="742950"/>
+                    </a:xfrm>
+                    <a:prstGeom prst="rect">
+                      <a:avLst/>
+                    </a:prstGeom>
+                    <a:noFill/>
+                    <a:ln>
+                      <a:noFill/>
+                    </a:ln>
+                  </pic:spPr>
+                </pic:pic>
+              </a:graphicData>
+            </a:graphic>
+          </wp:inline>
+        </w:drawing>
+      </w:r>
+    </w:p>
+    <w:p>
+      <w:pPr>
+        <w:rPr>
+          <w:sz w:val="28"/>
+          <w:szCs w:val="28"/>
+          <w:lang w:val="en-US"/>
+        </w:rPr>
+      </w:pPr>
+      <w:r>
+        <w:rPr>
+          <w:sz w:val="28"/>
+          <w:szCs w:val="28"/>
+          <w:lang w:val="en-US"/>
+        </w:rPr>
+        <w:t xml:space="preserve"> These threads will each be inserting rows into the database containing </w:t>
+      </w:r>
+      <w:proofErr w:type="gramStart"/>
+      <w:r>
+        <w:rPr>
+          <w:sz w:val="28"/>
+          <w:szCs w:val="28"/>
+          <w:lang w:val="en-US"/>
+        </w:rPr>
+        <w:t>random-data</w:t>
+      </w:r>
+      <w:proofErr w:type="gramEnd"/>
+      <w:r>
+        <w:rPr>
+          <w:sz w:val="28"/>
+          <w:szCs w:val="28"/>
+          <w:lang w:val="en-US"/>
+        </w:rPr>
+        <w:t xml:space="preserve"> of varying length. As soon as the threads are stared, the view on the right side is automatically changed to a tree-view, yielding measurement and performance data.</w:t>
+      </w:r>
+    </w:p>
+    <w:p>
+      <w:pPr>
+        <w:rPr>
+          <w:sz w:val="28"/>
+          <w:szCs w:val="28"/>
+        </w:rPr>
+      </w:pPr>
+      <w:r>
+        <w:rPr>
+          <w:noProof/>
+          <w:sz w:val="28"/>
+          <w:szCs w:val="28"/>
+        </w:rPr>
+        <w:drawing>
+          <wp:inline distT="0" distB="0" distL="0" distR="0" wp14:anchorId="2304949F" wp14:editId="33EA61E5">
+            <wp:extent cx="2011680" cy="2743200"/>
+            <wp:effectExtent l="0" t="0" r="7620" b="0"/>
+            <wp:docPr id="21" name="Grafik 21"/>
+            <wp:cNvGraphicFramePr>
+              <a:graphicFrameLocks xmlns:a="http://schemas.openxmlformats.org/drawingml/2006/main" noChangeAspect="1"/>
+            </wp:cNvGraphicFramePr>
+            <a:graphic xmlns:a="http://schemas.openxmlformats.org/drawingml/2006/main">
+              <a:graphicData uri="http://schemas.openxmlformats.org/drawingml/2006/picture">
+                <pic:pic xmlns:pic="http://schemas.openxmlformats.org/drawingml/2006/picture">
+                  <pic:nvPicPr>
+                    <pic:cNvPr id="0" name="Picture 143"/>
+                    <pic:cNvPicPr>
+                      <a:picLocks noChangeAspect="1" noChangeArrowheads="1"/>
+                    </pic:cNvPicPr>
+                  </pic:nvPicPr>
+                  <pic:blipFill>
+                    <a:blip r:embed="rId61">
+                      <a:extLst>
+                        <a:ext uri="{28A0092B-C50C-407E-A947-70E740481C1C}">
+                          <a14:useLocalDpi xmlns:a14="http://schemas.microsoft.com/office/drawing/2010/main" val="0"/>
+                        </a:ext>
+                      </a:extLst>
+                    </a:blip>
+                    <a:srcRect/>
+                    <a:stretch>
+                      <a:fillRect/>
+                    </a:stretch>
+                  </pic:blipFill>
+                  <pic:spPr bwMode="auto">
+                    <a:xfrm>
+                      <a:off x="0" y="0"/>
+                      <a:ext cx="2011680" cy="2743200"/>
+                    </a:xfrm>
+                    <a:prstGeom prst="rect">
+                      <a:avLst/>
+                    </a:prstGeom>
+                    <a:noFill/>
+                    <a:ln>
+                      <a:noFill/>
+                    </a:ln>
+                  </pic:spPr>
+                </pic:pic>
+              </a:graphicData>
+            </a:graphic>
+          </wp:inline>
+        </w:drawing>
+      </w:r>
+    </w:p>
+    <w:p>
+      <w:pPr>
+        <w:rPr>
+          <w:sz w:val="28"/>
+          <w:szCs w:val="28"/>
+          <w:lang w:val="en-US"/>
+        </w:rPr>
+      </w:pPr>
+      <w:r>
+        <w:rPr>
+          <w:sz w:val="28"/>
+          <w:szCs w:val="28"/>
+          <w:lang w:val="en-US"/>
+        </w:rPr>
+        <w:t>When expanded, the tree shows the application with the corresponding threads</w:t>
+      </w:r>
+      <w:r>
+        <w:rPr>
+          <w:sz w:val="28"/>
+          <w:szCs w:val="28"/>
+          <w:lang w:val="en-US"/>
+        </w:rPr>
+        <w:t xml:space="preserve"> and the data and performance measurements generated by the thread. Note that the number of threads is the number of active threads plus the GUI-threads plus the stopped threads. The inactive threads are also shown to provide access to historic information. </w:t>
+      </w:r>
+    </w:p>
+    <w:p>
+      <w:pPr>
+        <w:rPr>
+          <w:sz w:val="28"/>
+          <w:szCs w:val="28"/>
+          <w:lang w:val="en-US"/>
+        </w:rPr>
+      </w:pPr>
+      <w:r>
+        <w:rPr>
+          <w:noProof/>
+          <w:sz w:val="28"/>
+          <w:szCs w:val="28"/>
+        </w:rPr>
+        <w:lastRenderedPageBreak/>
+        <w:drawing>
+          <wp:inline distT="0" distB="0" distL="0" distR="0" wp14:anchorId="336B446F" wp14:editId="119FBFB0">
+            <wp:extent cx="1343025" cy="1238250"/>
+            <wp:effectExtent l="0" t="0" r="9525" b="0"/>
+            <wp:docPr id="22" name="Grafik 22"/>
+            <wp:cNvGraphicFramePr>
+              <a:graphicFrameLocks xmlns:a="http://schemas.openxmlformats.org/drawingml/2006/main" noChangeAspect="1"/>
+            </wp:cNvGraphicFramePr>
+            <a:graphic xmlns:a="http://schemas.openxmlformats.org/drawingml/2006/main">
+              <a:graphicData uri="http://schemas.openxmlformats.org/drawingml/2006/picture">
+                <pic:pic xmlns:pic="http://schemas.openxmlformats.org/drawingml/2006/picture">
+                  <pic:nvPicPr>
+                    <pic:cNvPr id="0" name="Picture 144"/>
+                    <pic:cNvPicPr>
+                      <a:picLocks noChangeAspect="1" noChangeArrowheads="1"/>
+                    </pic:cNvPicPr>
+                  </pic:nvPicPr>
+                  <pic:blipFill>
+                    <a:blip r:embed="rId62">
+                      <a:extLst>
+                        <a:ext uri="{28A0092B-C50C-407E-A947-70E740481C1C}">
+                          <a14:useLocalDpi xmlns:a14="http://schemas.microsoft.com/office/drawing/2010/main" val="0"/>
+                        </a:ext>
+                      </a:extLst>
+                    </a:blip>
+                    <a:srcRect/>
+                    <a:stretch>
+                      <a:fillRect/>
+                    </a:stretch>
+                  </pic:blipFill>
+                  <pic:spPr bwMode="auto">
+                    <a:xfrm>
+                      <a:off x="0" y="0"/>
+                      <a:ext cx="1343025" cy="1238250"/>
+                    </a:xfrm>
+                    <a:prstGeom prst="rect">
+                      <a:avLst/>
+                    </a:prstGeom>
+                    <a:noFill/>
+                    <a:ln>
+                      <a:noFill/>
+                    </a:ln>
+                  </pic:spPr>
+                </pic:pic>
+              </a:graphicData>
+            </a:graphic>
+          </wp:inline>
+        </w:drawing>
+      </w:r>
+      <w:r>
+        <w:rPr>
+          <w:sz w:val="28"/>
+          <w:szCs w:val="28"/>
+          <w:lang w:val="en-US"/>
+        </w:rPr>
+        <w:br/>
+      </w:r>
+      <w:r>
+        <w:rPr>
+          <w:sz w:val="28"/>
+          <w:szCs w:val="28"/>
+          <w:lang w:val="en-US"/>
+        </w:rPr>
+        <w:br/>
+      </w:r>
+      <w:r>
+        <w:rPr>
+          <w:sz w:val="28"/>
+          <w:szCs w:val="28"/>
+          <w:lang w:val="en-US"/>
+        </w:rPr>
+        <w:t>The throughput is computed for each thread separately and for the entire applications. The sum of the throughput of all threads should be roughly equal to</w:t>
+      </w:r>
+      <w:r>
+        <w:rPr>
+          <w:sz w:val="28"/>
+          <w:szCs w:val="28"/>
+          <w:lang w:val="en-US"/>
+        </w:rPr>
+        <w:t xml:space="preserve"> </w:t>
+      </w:r>
+      <w:r>
+        <w:rPr>
+          <w:sz w:val="28"/>
+          <w:szCs w:val="28"/>
+          <w:lang w:val="en-US"/>
+        </w:rPr>
+        <w:t>the total throughput of</w:t>
+      </w:r>
+      <w:r>
+        <w:rPr>
+          <w:sz w:val="28"/>
+          <w:szCs w:val="28"/>
+          <w:lang w:val="en-US"/>
+        </w:rPr>
+        <w:t xml:space="preserve"> </w:t>
+      </w:r>
+      <w:r>
+        <w:rPr>
+          <w:sz w:val="28"/>
+          <w:szCs w:val="28"/>
+          <w:lang w:val="en-US"/>
+        </w:rPr>
+        <w:t xml:space="preserve">the application. </w:t>
+      </w:r>
+    </w:p>
+    <w:p>
+      <w:pPr>
+        <w:rPr>
+          <w:sz w:val="28"/>
+          <w:szCs w:val="28"/>
+          <w:lang w:val="en-US"/>
+        </w:rPr>
+      </w:pPr>
+    </w:p>
+    <w:p>
+      <w:pPr>
+        <w:outlineLvl w:val="1"/>
+        <w:rPr>
+          <w:b/>
+          <w:i/>
+          <w:sz w:val="28"/>
+          <w:szCs w:val="28"/>
+          <w:lang w:val="en-US"/>
+        </w:rPr>
+      </w:pPr>
+      <w:bookmarkStart w:id="19" w:name="_Toc79765156"/>
+      <w:r>
+        <w:rPr>
+          <w:b/>
+          <w:i/>
+          <w:sz w:val="28"/>
+          <w:szCs w:val="28"/>
+          <w:lang w:val="en-US"/>
+        </w:rPr>
+        <w:t>Simulating m</w:t>
+      </w:r>
+      <w:r>
+        <w:rPr>
+          <w:b/>
+          <w:i/>
+          <w:sz w:val="28"/>
+          <w:szCs w:val="28"/>
+          <w:lang w:val="en-US"/>
+        </w:rPr>
+        <w:t>ultiple instances of the same C# Application</w:t>
+      </w:r>
+      <w:bookmarkEnd w:id="19"/>
+    </w:p>
+    <w:p>
+      <w:pPr>
+        <w:rPr>
+          <w:sz w:val="28"/>
+          <w:szCs w:val="28"/>
+          <w:lang w:val="en-US"/>
+        </w:rPr>
+      </w:pPr>
+      <w:r>
+        <w:rPr>
+          <w:sz w:val="28"/>
+          <w:szCs w:val="28"/>
+          <w:lang w:val="en-US"/>
+        </w:rPr>
+        <w:t xml:space="preserve">Several instances </w:t>
+      </w:r>
+      <w:proofErr w:type="spellStart"/>
+      <w:r>
+        <w:rPr>
+          <w:sz w:val="28"/>
+          <w:szCs w:val="28"/>
+          <w:lang w:val="en-US"/>
+        </w:rPr>
+        <w:t>oft he</w:t>
+      </w:r>
+      <w:proofErr w:type="spellEnd"/>
+      <w:r>
+        <w:rPr>
+          <w:sz w:val="28"/>
+          <w:szCs w:val="28"/>
+          <w:lang w:val="en-US"/>
+        </w:rPr>
+        <w:t xml:space="preserve"> </w:t>
+      </w:r>
+      <w:proofErr w:type="spellStart"/>
+      <w:r>
+        <w:rPr>
+          <w:sz w:val="28"/>
+          <w:szCs w:val="28"/>
+          <w:lang w:val="en-US"/>
+        </w:rPr>
+        <w:t>MultiSQLite</w:t>
+      </w:r>
+      <w:proofErr w:type="spellEnd"/>
+      <w:r>
+        <w:rPr>
+          <w:sz w:val="28"/>
+          <w:szCs w:val="28"/>
+          <w:lang w:val="en-US"/>
+        </w:rPr>
+        <w:t xml:space="preserve"> for C# applications can be started simultaneously. Each instance is given a unique application ID which is shown in the title </w:t>
+      </w:r>
+      <w:proofErr w:type="gramStart"/>
+      <w:r>
+        <w:rPr>
+          <w:sz w:val="28"/>
+          <w:szCs w:val="28"/>
+          <w:lang w:val="en-US"/>
+        </w:rPr>
+        <w:t>bar  of</w:t>
+      </w:r>
+      <w:proofErr w:type="gramEnd"/>
+      <w:r>
+        <w:rPr>
+          <w:sz w:val="28"/>
+          <w:szCs w:val="28"/>
+          <w:lang w:val="en-US"/>
+        </w:rPr>
+        <w:t xml:space="preserve"> the application:</w:t>
+      </w:r>
+    </w:p>
+    <w:p>
+      <w:pPr>
+        <w:rPr>
+          <w:sz w:val="28"/>
+          <w:szCs w:val="28"/>
+          <w:lang w:val="en-US"/>
+        </w:rPr>
+      </w:pPr>
+    </w:p>
+    <w:p>
+      <w:pPr>
+        <w:rPr>
+          <w:sz w:val="28"/>
+          <w:szCs w:val="28"/>
+        </w:rPr>
+      </w:pPr>
+      <w:r>
+        <w:rPr>
+          <w:noProof/>
+          <w:sz w:val="28"/>
+          <w:szCs w:val="28"/>
+        </w:rPr>
+        <w:drawing>
+          <wp:inline distT="0" distB="0" distL="0" distR="0" wp14:anchorId="20ACAD83" wp14:editId="7F483CA8">
+            <wp:extent cx="2847975" cy="1009650"/>
+            <wp:effectExtent l="0" t="0" r="9525" b="0"/>
+            <wp:docPr id="23" name="Grafik 23"/>
+            <wp:cNvGraphicFramePr>
+              <a:graphicFrameLocks xmlns:a="http://schemas.openxmlformats.org/drawingml/2006/main" noChangeAspect="1"/>
+            </wp:cNvGraphicFramePr>
+            <a:graphic xmlns:a="http://schemas.openxmlformats.org/drawingml/2006/main">
+              <a:graphicData uri="http://schemas.openxmlformats.org/drawingml/2006/picture">
+                <pic:pic xmlns:pic="http://schemas.openxmlformats.org/drawingml/2006/picture">
+                  <pic:nvPicPr>
+                    <pic:cNvPr id="0" name="Picture 145"/>
+                    <pic:cNvPicPr>
+                      <a:picLocks noChangeAspect="1" noChangeArrowheads="1"/>
+                    </pic:cNvPicPr>
+                  </pic:nvPicPr>
+                  <pic:blipFill>
+                    <a:blip r:embed="rId63">
+                      <a:extLst>
+                        <a:ext uri="{28A0092B-C50C-407E-A947-70E740481C1C}">
+                          <a14:useLocalDpi xmlns:a14="http://schemas.microsoft.com/office/drawing/2010/main" val="0"/>
+                        </a:ext>
+                      </a:extLst>
+                    </a:blip>
+                    <a:srcRect/>
+                    <a:stretch>
+                      <a:fillRect/>
+                    </a:stretch>
+                  </pic:blipFill>
+                  <pic:spPr bwMode="auto">
+                    <a:xfrm>
+                      <a:off x="0" y="0"/>
+                      <a:ext cx="2847975" cy="1009650"/>
+                    </a:xfrm>
+                    <a:prstGeom prst="rect">
+                      <a:avLst/>
+                    </a:prstGeom>
+                    <a:noFill/>
+                    <a:ln>
+                      <a:noFill/>
+                    </a:ln>
+                  </pic:spPr>
+                </pic:pic>
+              </a:graphicData>
+            </a:graphic>
+          </wp:inline>
+        </w:drawing>
+      </w:r>
+    </w:p>
+    <w:p>
+      <w:pPr>
+        <w:rPr>
+          <w:sz w:val="28"/>
+          <w:szCs w:val="28"/>
+        </w:rPr>
+      </w:pPr>
+    </w:p>
+    <w:p>
+      <w:pPr>
+        <w:rPr>
+          <w:sz w:val="28"/>
+          <w:szCs w:val="28"/>
+          <w:lang w:val="en-US"/>
+        </w:rPr>
+      </w:pPr>
+      <w:r>
+        <w:rPr>
+          <w:sz w:val="28"/>
+          <w:szCs w:val="28"/>
+          <w:lang w:val="en-US"/>
+        </w:rPr>
+        <w:t xml:space="preserve">When multiple applications are started simultaneously, each application is showing in the tree view as a </w:t>
+      </w:r>
+      <w:proofErr w:type="gramStart"/>
+      <w:r>
+        <w:rPr>
+          <w:sz w:val="28"/>
+          <w:szCs w:val="28"/>
+          <w:lang w:val="en-US"/>
+        </w:rPr>
+        <w:t>separate entr</w:t>
+      </w:r>
+      <w:r>
+        <w:rPr>
+          <w:sz w:val="28"/>
+          <w:szCs w:val="28"/>
+          <w:lang w:val="en-US"/>
+        </w:rPr>
+        <w:t>ies</w:t>
+      </w:r>
+      <w:proofErr w:type="gramEnd"/>
+      <w:r>
+        <w:rPr>
+          <w:sz w:val="28"/>
+          <w:szCs w:val="28"/>
+          <w:lang w:val="en-US"/>
+        </w:rPr>
+        <w:t>.</w:t>
+      </w:r>
+    </w:p>
+    <w:p>
+      <w:pPr>
+        <w:rPr>
+          <w:sz w:val="28"/>
+          <w:szCs w:val="28"/>
+          <w:lang w:val="en-US"/>
+        </w:rPr>
+      </w:pPr>
+      <w:r>
+        <w:rPr>
+          <w:sz w:val="28"/>
+          <w:szCs w:val="28"/>
+          <w:lang w:val="en-US"/>
+        </w:rPr>
+        <w:t xml:space="preserve">This </w:t>
+      </w:r>
+      <w:proofErr w:type="spellStart"/>
+      <w:r>
+        <w:rPr>
+          <w:sz w:val="28"/>
+          <w:szCs w:val="28"/>
+          <w:lang w:val="en-US"/>
+        </w:rPr>
+        <w:t>behaviour</w:t>
+      </w:r>
+      <w:proofErr w:type="spellEnd"/>
+      <w:r>
+        <w:rPr>
+          <w:sz w:val="28"/>
+          <w:szCs w:val="28"/>
+          <w:lang w:val="en-US"/>
+        </w:rPr>
+        <w:t xml:space="preserve"> can be observed on all running instances</w:t>
+      </w:r>
+    </w:p>
+    <w:p>
+      <w:pPr>
+        <w:rPr>
+          <w:sz w:val="28"/>
+          <w:szCs w:val="28"/>
+        </w:rPr>
+      </w:pPr>
+      <w:r>
+        <w:rPr>
+          <w:noProof/>
+          <w:sz w:val="28"/>
+          <w:szCs w:val="28"/>
+        </w:rPr>
+        <w:lastRenderedPageBreak/>
+        <w:drawing>
+          <wp:inline distT="0" distB="0" distL="0" distR="0" wp14:anchorId="55ABB8DA" wp14:editId="39261E95">
+            <wp:extent cx="4429125" cy="2000250"/>
+            <wp:effectExtent l="0" t="0" r="9525" b="0"/>
+            <wp:docPr id="24" name="Grafik 24"/>
+            <wp:cNvGraphicFramePr>
+              <a:graphicFrameLocks xmlns:a="http://schemas.openxmlformats.org/drawingml/2006/main" noChangeAspect="1"/>
+            </wp:cNvGraphicFramePr>
+            <a:graphic xmlns:a="http://schemas.openxmlformats.org/drawingml/2006/main">
+              <a:graphicData uri="http://schemas.openxmlformats.org/drawingml/2006/picture">
+                <pic:pic xmlns:pic="http://schemas.openxmlformats.org/drawingml/2006/picture">
+                  <pic:nvPicPr>
+                    <pic:cNvPr id="0" name="Picture 146"/>
+                    <pic:cNvPicPr>
+                      <a:picLocks noChangeAspect="1" noChangeArrowheads="1"/>
+                    </pic:cNvPicPr>
+                  </pic:nvPicPr>
+                  <pic:blipFill>
+                    <a:blip r:embed="rId64">
+                      <a:extLst>
+                        <a:ext uri="{28A0092B-C50C-407E-A947-70E740481C1C}">
+                          <a14:useLocalDpi xmlns:a14="http://schemas.microsoft.com/office/drawing/2010/main" val="0"/>
+                        </a:ext>
+                      </a:extLst>
+                    </a:blip>
+                    <a:srcRect/>
+                    <a:stretch>
+                      <a:fillRect/>
+                    </a:stretch>
+                  </pic:blipFill>
+                  <pic:spPr bwMode="auto">
+                    <a:xfrm>
+                      <a:off x="0" y="0"/>
+                      <a:ext cx="4429125" cy="2000250"/>
+                    </a:xfrm>
+                    <a:prstGeom prst="rect">
+                      <a:avLst/>
+                    </a:prstGeom>
+                    <a:noFill/>
+                    <a:ln>
+                      <a:noFill/>
+                    </a:ln>
+                  </pic:spPr>
+                </pic:pic>
+              </a:graphicData>
+            </a:graphic>
+          </wp:inline>
+        </w:drawing>
+      </w:r>
+    </w:p>
+    <w:p>
+      <w:pPr>
+        <w:rPr>
+          <w:sz w:val="28"/>
+          <w:szCs w:val="28"/>
+          <w:lang w:val="en-US"/>
+        </w:rPr>
+      </w:pPr>
+      <w:r>
+        <w:rPr>
+          <w:sz w:val="28"/>
+          <w:szCs w:val="28"/>
+          <w:lang w:val="en-US"/>
+        </w:rPr>
+        <w:t>Note that the instance of the particular application is also shown under the node „</w:t>
+      </w:r>
+      <w:proofErr w:type="gramStart"/>
+      <w:r>
+        <w:rPr>
+          <w:sz w:val="28"/>
+          <w:szCs w:val="28"/>
+          <w:lang w:val="en-US"/>
+        </w:rPr>
+        <w:t>Status“</w:t>
+      </w:r>
+      <w:proofErr w:type="gramEnd"/>
+      <w:r>
+        <w:rPr>
+          <w:sz w:val="28"/>
+          <w:szCs w:val="28"/>
+          <w:lang w:val="en-US"/>
+        </w:rPr>
+        <w:t>.</w:t>
+      </w:r>
+    </w:p>
+    <w:p>
+      <w:pPr>
+        <w:rPr>
+          <w:sz w:val="28"/>
+          <w:szCs w:val="28"/>
+        </w:rPr>
+      </w:pPr>
+      <w:r>
+        <w:rPr>
+          <w:noProof/>
+          <w:sz w:val="28"/>
+          <w:szCs w:val="28"/>
+        </w:rPr>
+        <w:drawing>
+          <wp:inline distT="0" distB="0" distL="0" distR="0" wp14:anchorId="65A33884" wp14:editId="41BC040F">
+            <wp:extent cx="1562100" cy="752475"/>
+            <wp:effectExtent l="0" t="0" r="0" b="9525"/>
+            <wp:docPr id="25" name="Grafik 25"/>
+            <wp:cNvGraphicFramePr>
+              <a:graphicFrameLocks xmlns:a="http://schemas.openxmlformats.org/drawingml/2006/main" noChangeAspect="1"/>
+            </wp:cNvGraphicFramePr>
+            <a:graphic xmlns:a="http://schemas.openxmlformats.org/drawingml/2006/main">
+              <a:graphicData uri="http://schemas.openxmlformats.org/drawingml/2006/picture">
+                <pic:pic xmlns:pic="http://schemas.openxmlformats.org/drawingml/2006/picture">
+                  <pic:nvPicPr>
+                    <pic:cNvPr id="0" name="Picture 147"/>
+                    <pic:cNvPicPr>
+                      <a:picLocks noChangeAspect="1" noChangeArrowheads="1"/>
+                    </pic:cNvPicPr>
+                  </pic:nvPicPr>
+                  <pic:blipFill>
+                    <a:blip r:embed="rId65">
+                      <a:extLst>
+                        <a:ext uri="{28A0092B-C50C-407E-A947-70E740481C1C}">
+                          <a14:useLocalDpi xmlns:a14="http://schemas.microsoft.com/office/drawing/2010/main" val="0"/>
+                        </a:ext>
+                      </a:extLst>
+                    </a:blip>
+                    <a:srcRect/>
+                    <a:stretch>
+                      <a:fillRect/>
+                    </a:stretch>
+                  </pic:blipFill>
+                  <pic:spPr bwMode="auto">
+                    <a:xfrm>
+                      <a:off x="0" y="0"/>
+                      <a:ext cx="1562100" cy="752475"/>
+                    </a:xfrm>
+                    <a:prstGeom prst="rect">
+                      <a:avLst/>
+                    </a:prstGeom>
+                    <a:noFill/>
+                    <a:ln>
+                      <a:noFill/>
+                    </a:ln>
+                  </pic:spPr>
+                </pic:pic>
+              </a:graphicData>
+            </a:graphic>
+          </wp:inline>
+        </w:drawing>
+      </w:r>
+    </w:p>
+    <w:p>
+      <w:pPr>
+        <w:rPr>
+          <w:sz w:val="28"/>
+          <w:szCs w:val="28"/>
+          <w:lang w:val="en-US"/>
+        </w:rPr>
+      </w:pPr>
+      <w:r>
+        <w:rPr>
+          <w:sz w:val="28"/>
+          <w:szCs w:val="28"/>
+          <w:lang w:val="en-US"/>
+        </w:rPr>
+        <w:t>As a next step, in each of the opened applications (or a couple of them) one thread should be started by selecting „</w:t>
+      </w:r>
+      <w:proofErr w:type="gramStart"/>
+      <w:r>
+        <w:rPr>
+          <w:sz w:val="28"/>
+          <w:szCs w:val="28"/>
+          <w:lang w:val="en-US"/>
+        </w:rPr>
+        <w:t>1“ in</w:t>
+      </w:r>
+      <w:proofErr w:type="gramEnd"/>
+      <w:r>
+        <w:rPr>
+          <w:sz w:val="28"/>
+          <w:szCs w:val="28"/>
+          <w:lang w:val="en-US"/>
+        </w:rPr>
+        <w:t xml:space="preserve"> the selector and clicking on start threads.</w:t>
+      </w:r>
+    </w:p>
+    <w:tbl>
+      <w:tblPr>
+        <w:tblStyle w:val="Tabellenraster"/>
+        <w:tblW w:w="0" w:type="auto"/>
+        <w:tblBorders>
+          <w:top w:val="none" w:sz="0" w:space="0" w:color="auto"/>
+          <w:left w:val="none" w:sz="0" w:space="0" w:color="auto"/>
+          <w:bottom w:val="none" w:sz="0" w:space="0" w:color="auto"/>
+          <w:right w:val="none" w:sz="0" w:space="0" w:color="auto"/>
+          <w:insideH w:val="none" w:sz="0" w:space="0" w:color="auto"/>
+          <w:insideV w:val="none" w:sz="0" w:space="0" w:color="auto"/>
+        </w:tblBorders>
+        <w:tblLook w:val="04A0" w:firstRow="1" w:lastRow="0" w:firstColumn="1" w:lastColumn="0" w:noHBand="0" w:noVBand="1"/>
+      </w:tblPr>
+      <w:tblGrid>
+        <w:gridCol w:w="4530"/>
+        <w:gridCol w:w="4530"/>
+      </w:tblGrid>
+      <w:tr>
+        <w:tc>
+          <w:tcPr>
+            <w:tcW w:w="4530" w:type="dxa"/>
+          </w:tcPr>
+          <w:p>
+            <w:pPr>
+              <w:rPr>
+                <w:sz w:val="28"/>
+                <w:szCs w:val="28"/>
+              </w:rPr>
+            </w:pPr>
+            <w:r>
+              <w:rPr>
+                <w:noProof/>
+                <w:sz w:val="28"/>
+                <w:szCs w:val="28"/>
+              </w:rPr>
+              <w:drawing>
+                <wp:inline distT="0" distB="0" distL="0" distR="0" wp14:anchorId="54673C69" wp14:editId="1785656F">
+                  <wp:extent cx="1724025" cy="3171825"/>
+                  <wp:effectExtent l="0" t="0" r="9525" b="9525"/>
+                  <wp:docPr id="26" name="Grafik 26"/>
+                  <wp:cNvGraphicFramePr>
+                    <a:graphicFrameLocks xmlns:a="http://schemas.openxmlformats.org/drawingml/2006/main" noChangeAspect="1"/>
+                  </wp:cNvGraphicFramePr>
+                  <a:graphic xmlns:a="http://schemas.openxmlformats.org/drawingml/2006/main">
+                    <a:graphicData uri="http://schemas.openxmlformats.org/drawingml/2006/picture">
+                      <pic:pic xmlns:pic="http://schemas.openxmlformats.org/drawingml/2006/picture">
+                        <pic:nvPicPr>
+                          <pic:cNvPr id="0" name="Picture 148"/>
+                          <pic:cNvPicPr>
+                            <a:picLocks noChangeAspect="1" noChangeArrowheads="1"/>
+                          </pic:cNvPicPr>
+                        </pic:nvPicPr>
+                        <pic:blipFill>
+                          <a:blip r:embed="rId66">
+                            <a:extLst>
+                              <a:ext uri="{28A0092B-C50C-407E-A947-70E740481C1C}">
+                                <a14:useLocalDpi xmlns:a14="http://schemas.microsoft.com/office/drawing/2010/main" val="0"/>
+                              </a:ext>
+                            </a:extLst>
+                          </a:blip>
+                          <a:srcRect/>
+                          <a:stretch>
+                            <a:fillRect/>
+                          </a:stretch>
+                        </pic:blipFill>
+                        <pic:spPr bwMode="auto">
+                          <a:xfrm>
+                            <a:off x="0" y="0"/>
+                            <a:ext cx="1724025" cy="3171825"/>
+                          </a:xfrm>
+                          <a:prstGeom prst="rect">
+                            <a:avLst/>
+                          </a:prstGeom>
+                          <a:noFill/>
+                          <a:ln>
+                            <a:noFill/>
+                          </a:ln>
+                        </pic:spPr>
+                      </pic:pic>
+                    </a:graphicData>
+                  </a:graphic>
+                </wp:inline>
+              </w:drawing>
+            </w:r>
+          </w:p>
+        </w:tc>
+        <w:tc>
+          <w:tcPr>
+            <w:tcW w:w="4530" w:type="dxa"/>
+          </w:tcPr>
+          <w:p>
+            <w:pPr>
+              <w:rPr>
+                <w:sz w:val="28"/>
+                <w:szCs w:val="28"/>
+                <w:lang w:val="en-US"/>
+              </w:rPr>
+            </w:pPr>
+            <w:r>
+              <w:rPr>
+                <w:sz w:val="28"/>
+                <w:szCs w:val="28"/>
+                <w:lang w:val="en-US"/>
+              </w:rPr>
+              <w:t xml:space="preserve">In any of the opened instances of the application (including the ones without active threads) the nodes in the tree view representing the instances of the applications can be expanded and the total throughput of the individual applications can be observed. </w:t>
+            </w:r>
+          </w:p>
+          <w:p>
+            <w:pPr>
+              <w:rPr>
+                <w:sz w:val="28"/>
+                <w:szCs w:val="28"/>
+                <w:lang w:val="en-US"/>
+              </w:rPr>
+            </w:pPr>
+            <w:r>
+              <w:rPr>
+                <w:sz w:val="28"/>
+                <w:szCs w:val="28"/>
+                <w:lang w:val="en-US"/>
+              </w:rPr>
+              <w:br/>
+              <w:t xml:space="preserve">In addition the total load of the database can be shown by </w:t>
+            </w:r>
+            <w:proofErr w:type="spellStart"/>
+            <w:r>
+              <w:rPr>
+                <w:sz w:val="28"/>
+                <w:szCs w:val="28"/>
+                <w:lang w:val="en-US"/>
+              </w:rPr>
+              <w:t>expaning</w:t>
+            </w:r>
+            <w:proofErr w:type="spellEnd"/>
+            <w:r>
+              <w:rPr>
+                <w:sz w:val="28"/>
+                <w:szCs w:val="28"/>
+                <w:lang w:val="en-US"/>
+              </w:rPr>
+              <w:t xml:space="preserve"> the node „</w:t>
+            </w:r>
+            <w:proofErr w:type="gramStart"/>
+            <w:r>
+              <w:rPr>
+                <w:sz w:val="28"/>
+                <w:szCs w:val="28"/>
+                <w:lang w:val="en-US"/>
+              </w:rPr>
+              <w:t>Throughput“ under</w:t>
+            </w:r>
+            <w:proofErr w:type="gramEnd"/>
+            <w:r>
+              <w:rPr>
+                <w:sz w:val="28"/>
+                <w:szCs w:val="28"/>
+                <w:lang w:val="en-US"/>
+              </w:rPr>
+              <w:t xml:space="preserve"> the top-level node „Total Statistics“. This node contains statistics concerning the whole database as such, </w:t>
+            </w:r>
+            <w:proofErr w:type="spellStart"/>
+            <w:r>
+              <w:rPr>
+                <w:sz w:val="28"/>
+                <w:szCs w:val="28"/>
+                <w:lang w:val="en-US"/>
+              </w:rPr>
+              <w:t>independant</w:t>
+            </w:r>
+            <w:proofErr w:type="spellEnd"/>
+            <w:r>
+              <w:rPr>
+                <w:sz w:val="28"/>
+                <w:szCs w:val="28"/>
+                <w:lang w:val="en-US"/>
+              </w:rPr>
+              <w:t xml:space="preserve"> of the applications or threads.</w:t>
+            </w:r>
+          </w:p>
+          <w:p>
+            <w:pPr>
+              <w:rPr>
+                <w:sz w:val="28"/>
+                <w:szCs w:val="28"/>
+                <w:lang w:val="en-US"/>
+              </w:rPr>
+            </w:pPr>
+          </w:p>
+        </w:tc>
+      </w:tr>
+    </w:tbl>
+    <w:p>
+      <w:pPr>
+        <w:rPr>
+          <w:sz w:val="28"/>
+          <w:szCs w:val="28"/>
+          <w:lang w:val="en-US"/>
+        </w:rPr>
+      </w:pPr>
+      <w:r>
+        <w:rPr>
+          <w:sz w:val="28"/>
+          <w:szCs w:val="28"/>
+          <w:lang w:val="en-US"/>
+        </w:rPr>
+        <w:lastRenderedPageBreak/>
+        <w:t xml:space="preserve">As in the case of multiple threads, the total sum of </w:t>
+      </w:r>
+      <w:proofErr w:type="spellStart"/>
+      <w:r>
+        <w:rPr>
+          <w:sz w:val="28"/>
+          <w:szCs w:val="28"/>
+          <w:lang w:val="en-US"/>
+        </w:rPr>
+        <w:t>throuputs</w:t>
+      </w:r>
+      <w:proofErr w:type="spellEnd"/>
+      <w:r>
+        <w:rPr>
+          <w:sz w:val="28"/>
+          <w:szCs w:val="28"/>
+          <w:lang w:val="en-US"/>
+        </w:rPr>
+        <w:t xml:space="preserve"> of the individual instances of the application should be roughly equal to the „Total </w:t>
+      </w:r>
+      <w:proofErr w:type="gramStart"/>
+      <w:r>
+        <w:rPr>
+          <w:sz w:val="28"/>
+          <w:szCs w:val="28"/>
+          <w:lang w:val="en-US"/>
+        </w:rPr>
+        <w:t>Throughput“ on</w:t>
+      </w:r>
+      <w:proofErr w:type="gramEnd"/>
+      <w:r>
+        <w:rPr>
+          <w:sz w:val="28"/>
+          <w:szCs w:val="28"/>
+          <w:lang w:val="en-US"/>
+        </w:rPr>
+        <w:t xml:space="preserve"> the database-level shown under „Total Statistics“.</w:t>
+      </w:r>
+      <w:r>
+        <w:rPr>
+          <w:sz w:val="28"/>
+          <w:szCs w:val="28"/>
+          <w:lang w:val="en-US"/>
+        </w:rPr>
+        <w:br/>
+      </w:r>
+      <w:r>
+        <w:rPr>
+          <w:sz w:val="28"/>
+          <w:szCs w:val="28"/>
+          <w:lang w:val="en-US"/>
+        </w:rPr>
+        <w:br/>
+      </w:r>
+    </w:p>
+    <w:p>
+      <w:pPr>
+        <w:outlineLvl w:val="1"/>
+        <w:rPr>
+          <w:b/>
+          <w:i/>
+          <w:sz w:val="28"/>
+          <w:szCs w:val="28"/>
+          <w:lang w:val="en-US"/>
+        </w:rPr>
+      </w:pPr>
+      <w:bookmarkStart w:id="20" w:name="_Toc79765157"/>
+      <w:r>
+        <w:rPr>
+          <w:b/>
+          <w:i/>
+          <w:sz w:val="28"/>
+          <w:szCs w:val="28"/>
+          <w:lang w:val="en-US"/>
+        </w:rPr>
+        <w:t xml:space="preserve">Simulating mixed C++ / C# </w:t>
+      </w:r>
+      <w:r>
+        <w:rPr>
+          <w:b/>
+          <w:i/>
+          <w:sz w:val="28"/>
+          <w:szCs w:val="28"/>
+          <w:lang w:val="en-US"/>
+        </w:rPr>
+        <w:t>Environments</w:t>
+      </w:r>
+      <w:bookmarkEnd w:id="20"/>
+    </w:p>
+    <w:p>
+      <w:pPr>
+        <w:rPr>
+          <w:b/>
+          <w:bCs/>
+          <w:sz w:val="28"/>
+          <w:szCs w:val="28"/>
+          <w:lang w:val="en-US"/>
+        </w:rPr>
+      </w:pPr>
+      <w:r>
+        <w:rPr>
+          <w:sz w:val="28"/>
+          <w:szCs w:val="28"/>
+          <w:lang w:val="en-US"/>
+        </w:rPr>
+        <w:br/>
+      </w:r>
+      <w:r>
+        <w:rPr>
+          <w:sz w:val="28"/>
+          <w:szCs w:val="28"/>
+          <w:lang w:val="en-US"/>
+        </w:rPr>
+        <w:t xml:space="preserve">To simulate the </w:t>
+      </w:r>
+      <w:proofErr w:type="spellStart"/>
+      <w:r>
+        <w:rPr>
+          <w:sz w:val="28"/>
+          <w:szCs w:val="28"/>
+          <w:lang w:val="en-US"/>
+        </w:rPr>
+        <w:t>behaviour</w:t>
+      </w:r>
+      <w:proofErr w:type="spellEnd"/>
+      <w:r>
+        <w:rPr>
+          <w:sz w:val="28"/>
+          <w:szCs w:val="28"/>
+          <w:lang w:val="en-US"/>
+        </w:rPr>
+        <w:t xml:space="preserve"> in mixed C++/C#-</w:t>
+      </w:r>
+      <w:proofErr w:type="spellStart"/>
+      <w:r>
+        <w:rPr>
+          <w:sz w:val="28"/>
+          <w:szCs w:val="28"/>
+          <w:lang w:val="en-US"/>
+        </w:rPr>
+        <w:t>environements</w:t>
+      </w:r>
+      <w:proofErr w:type="spellEnd"/>
+      <w:r>
+        <w:rPr>
+          <w:sz w:val="28"/>
+          <w:szCs w:val="28"/>
+          <w:lang w:val="en-US"/>
+        </w:rPr>
+        <w:t xml:space="preserve"> there is a sister project </w:t>
+      </w:r>
+      <w:proofErr w:type="spellStart"/>
+      <w:r>
+        <w:rPr>
+          <w:sz w:val="28"/>
+          <w:szCs w:val="28"/>
+          <w:lang w:val="en-US"/>
+        </w:rPr>
+        <w:t>MuliSQLite</w:t>
+      </w:r>
+      <w:proofErr w:type="spellEnd"/>
+      <w:r>
+        <w:rPr>
+          <w:sz w:val="28"/>
+          <w:szCs w:val="28"/>
+          <w:lang w:val="en-US"/>
+        </w:rPr>
+        <w:t xml:space="preserve"> for C++, which is also available on GitHub:</w:t>
+      </w:r>
+      <w:r>
+        <w:rPr>
+          <w:sz w:val="28"/>
+          <w:szCs w:val="28"/>
+          <w:lang w:val="en-US"/>
+        </w:rPr>
+        <w:br/>
+      </w:r>
+      <w:r>
+        <w:rPr>
+          <w:b/>
+          <w:bCs/>
+          <w:sz w:val="28"/>
+          <w:szCs w:val="28"/>
+          <w:lang w:val="en-US"/>
+        </w:rPr>
+        <w:br/>
+      </w:r>
+      <w:r>
+        <w:rPr>
+          <w:lang w:val="en-US"/>
+        </w:rPr>
+        <w:br/>
+      </w:r>
+      <w:hyperlink r:id="rId67" w:history="1">
+        <w:r>
+          <w:rPr>
+            <w:rStyle w:val="Hyperlink"/>
+            <w:b/>
+            <w:bCs/>
+            <w:sz w:val="28"/>
+            <w:szCs w:val="28"/>
+            <w:lang w:val="en-US"/>
+          </w:rPr>
+          <w:t>https://github.com/ushaufe/SQlite4CPP.git</w:t>
+        </w:r>
+      </w:hyperlink>
+    </w:p>
+    <w:p>
+      <w:pPr>
+        <w:rPr>
+          <w:sz w:val="28"/>
+          <w:szCs w:val="28"/>
+          <w:lang w:val="en-US"/>
+        </w:rPr>
+      </w:pPr>
+      <w:r>
+        <w:rPr>
+          <w:sz w:val="28"/>
+          <w:szCs w:val="28"/>
+          <w:lang w:val="en-US"/>
+        </w:rPr>
+        <w:br/>
+      </w:r>
+      <w:r>
+        <w:rPr>
+          <w:sz w:val="28"/>
+          <w:szCs w:val="28"/>
+          <w:lang w:val="en-US"/>
+        </w:rPr>
+        <w:t xml:space="preserve">After downloading and extracting, </w:t>
+      </w:r>
+      <w:r>
+        <w:rPr>
+          <w:sz w:val="28"/>
+          <w:szCs w:val="28"/>
+          <w:lang w:val="en-US"/>
+        </w:rPr>
+        <w:t xml:space="preserve">one of several instances of the executable can be started in addition to the C# edition of </w:t>
+      </w:r>
+      <w:proofErr w:type="spellStart"/>
+      <w:r>
+        <w:rPr>
+          <w:sz w:val="28"/>
+          <w:szCs w:val="28"/>
+          <w:lang w:val="en-US"/>
+        </w:rPr>
+        <w:t>MultiSQLite</w:t>
+      </w:r>
+      <w:proofErr w:type="spellEnd"/>
+      <w:r>
+        <w:rPr>
+          <w:sz w:val="28"/>
+          <w:szCs w:val="28"/>
+          <w:lang w:val="en-US"/>
+        </w:rPr>
+        <w:t xml:space="preserve">. </w:t>
+      </w:r>
+      <w:r>
+        <w:rPr>
+          <w:sz w:val="28"/>
+          <w:szCs w:val="28"/>
+          <w:lang w:val="en-US"/>
+        </w:rPr>
+        <w:br/>
+      </w:r>
+    </w:p>
+    <w:p>
+      <w:pPr>
+        <w:rPr>
+          <w:sz w:val="28"/>
+          <w:szCs w:val="28"/>
+          <w:lang w:val="en-US"/>
+        </w:rPr>
+      </w:pPr>
+      <w:r>
+        <w:rPr>
+          <w:noProof/>
+          <w:sz w:val="28"/>
+          <w:szCs w:val="28"/>
+          <w:lang w:val="en-US"/>
+        </w:rPr>
+        <w:drawing>
+          <wp:inline distT="0" distB="0" distL="0" distR="0" wp14:anchorId="69C43236" wp14:editId="128FB100">
+            <wp:extent cx="1171575" cy="1400175"/>
+            <wp:effectExtent l="0" t="0" r="9525" b="9525"/>
+            <wp:docPr id="5" name="Grafik 5"/>
+            <wp:cNvGraphicFramePr>
+              <a:graphicFrameLocks xmlns:a="http://schemas.openxmlformats.org/drawingml/2006/main" noChangeAspect="1"/>
+            </wp:cNvGraphicFramePr>
+            <a:graphic xmlns:a="http://schemas.openxmlformats.org/drawingml/2006/main">
+              <a:graphicData uri="http://schemas.openxmlformats.org/drawingml/2006/picture">
+                <pic:pic xmlns:pic="http://schemas.openxmlformats.org/drawingml/2006/picture">
+                  <pic:nvPicPr>
+                    <pic:cNvPr id="0" name="Picture 22"/>
+                    <pic:cNvPicPr>
+                      <a:picLocks noChangeAspect="1" noChangeArrowheads="1"/>
+                    </pic:cNvPicPr>
+                  </pic:nvPicPr>
+                  <pic:blipFill>
+                    <a:blip r:embed="rId68">
+                      <a:extLst>
+                        <a:ext uri="{28A0092B-C50C-407E-A947-70E740481C1C}">
+                          <a14:useLocalDpi xmlns:a14="http://schemas.microsoft.com/office/drawing/2010/main" val="0"/>
+                        </a:ext>
+                      </a:extLst>
+                    </a:blip>
+                    <a:srcRect/>
+                    <a:stretch>
+                      <a:fillRect/>
+                    </a:stretch>
+                  </pic:blipFill>
+                  <pic:spPr bwMode="auto">
+                    <a:xfrm>
+                      <a:off x="0" y="0"/>
+                      <a:ext cx="1171575" cy="1400175"/>
+                    </a:xfrm>
+                    <a:prstGeom prst="rect">
+                      <a:avLst/>
+                    </a:prstGeom>
+                    <a:noFill/>
+                    <a:ln>
+                      <a:noFill/>
+                    </a:ln>
+                  </pic:spPr>
+                </pic:pic>
+              </a:graphicData>
+            </a:graphic>
+          </wp:inline>
+        </w:drawing>
+      </w:r>
+    </w:p>
+    <w:p>
+      <w:pPr>
+        <w:rPr>
+          <w:sz w:val="28"/>
+          <w:szCs w:val="28"/>
+          <w:lang w:val="en-US"/>
+        </w:rPr>
+      </w:pPr>
+    </w:p>
+    <w:p>
+      <w:pPr>
+        <w:rPr>
+          <w:sz w:val="28"/>
+          <w:szCs w:val="28"/>
+          <w:lang w:val="en-US"/>
+        </w:rPr>
+      </w:pPr>
+      <w:r>
+        <w:rPr>
+          <w:sz w:val="28"/>
+          <w:szCs w:val="28"/>
+          <w:lang w:val="en-US"/>
+        </w:rPr>
+        <w:t xml:space="preserve">Note that depending on the edition the GUI of that application might look different, but the applications are designed to work together and access the same database so that </w:t>
+      </w:r>
+      <w:proofErr w:type="spellStart"/>
+      <w:r>
+        <w:rPr>
+          <w:sz w:val="28"/>
+          <w:szCs w:val="28"/>
+          <w:lang w:val="en-US"/>
+        </w:rPr>
+        <w:t>mixted</w:t>
+      </w:r>
+      <w:proofErr w:type="spellEnd"/>
+      <w:r>
+        <w:rPr>
+          <w:sz w:val="28"/>
+          <w:szCs w:val="28"/>
+          <w:lang w:val="en-US"/>
+        </w:rPr>
+        <w:t xml:space="preserve"> environments can be simulated and performance and </w:t>
+      </w:r>
+      <w:proofErr w:type="spellStart"/>
+      <w:r>
+        <w:rPr>
+          <w:sz w:val="28"/>
+          <w:szCs w:val="28"/>
+          <w:lang w:val="en-US"/>
+        </w:rPr>
+        <w:t>statstic</w:t>
+      </w:r>
+      <w:proofErr w:type="spellEnd"/>
+      <w:r>
+        <w:rPr>
+          <w:sz w:val="28"/>
+          <w:szCs w:val="28"/>
+          <w:lang w:val="en-US"/>
+        </w:rPr>
+        <w:t xml:space="preserve"> measurements can be shared:</w:t>
+      </w:r>
+    </w:p>
+    <w:p>
+      <w:pPr>
+        <w:rPr>
+          <w:sz w:val="28"/>
+          <w:szCs w:val="28"/>
+          <w:lang w:val="en-US"/>
+        </w:rPr>
+      </w:pPr>
+      <w:r>
+        <w:rPr>
+          <w:noProof/>
+          <w:sz w:val="28"/>
+          <w:szCs w:val="28"/>
+          <w:lang w:val="en-US"/>
+        </w:rPr>
+        <w:lastRenderedPageBreak/>
+        <w:drawing>
+          <wp:inline distT="0" distB="0" distL="0" distR="0" wp14:anchorId="6BC83CF8" wp14:editId="0D75BA15">
+            <wp:extent cx="5410200" cy="3600828"/>
+            <wp:effectExtent l="0" t="0" r="0" b="0"/>
+            <wp:docPr id="9" name="Grafik 9"/>
+            <wp:cNvGraphicFramePr>
+              <a:graphicFrameLocks xmlns:a="http://schemas.openxmlformats.org/drawingml/2006/main" noChangeAspect="1"/>
+            </wp:cNvGraphicFramePr>
+            <a:graphic xmlns:a="http://schemas.openxmlformats.org/drawingml/2006/main">
+              <a:graphicData uri="http://schemas.openxmlformats.org/drawingml/2006/picture">
+                <pic:pic xmlns:pic="http://schemas.openxmlformats.org/drawingml/2006/picture">
+                  <pic:nvPicPr>
+                    <pic:cNvPr id="0" name="Picture 23"/>
+                    <pic:cNvPicPr>
+                      <a:picLocks noChangeAspect="1" noChangeArrowheads="1"/>
+                    </pic:cNvPicPr>
+                  </pic:nvPicPr>
+                  <pic:blipFill>
+                    <a:blip r:embed="rId69">
+                      <a:extLst>
+                        <a:ext uri="{28A0092B-C50C-407E-A947-70E740481C1C}">
+                          <a14:useLocalDpi xmlns:a14="http://schemas.microsoft.com/office/drawing/2010/main" val="0"/>
+                        </a:ext>
+                      </a:extLst>
+                    </a:blip>
+                    <a:srcRect/>
+                    <a:stretch>
+                      <a:fillRect/>
+                    </a:stretch>
+                  </pic:blipFill>
+                  <pic:spPr bwMode="auto">
+                    <a:xfrm>
+                      <a:off x="0" y="0"/>
+                      <a:ext cx="5415757" cy="3604526"/>
+                    </a:xfrm>
+                    <a:prstGeom prst="rect">
+                      <a:avLst/>
+                    </a:prstGeom>
+                    <a:noFill/>
+                    <a:ln>
+                      <a:noFill/>
+                    </a:ln>
+                  </pic:spPr>
+                </pic:pic>
+              </a:graphicData>
+            </a:graphic>
+          </wp:inline>
+        </w:drawing>
+      </w:r>
+    </w:p>
+    <w:p>
+      <w:pPr>
+        <w:rPr>
+          <w:sz w:val="28"/>
+          <w:szCs w:val="28"/>
+          <w:lang w:val="en-US"/>
+        </w:rPr>
+      </w:pPr>
+      <w:r>
+        <w:rPr>
+          <w:sz w:val="28"/>
+          <w:szCs w:val="28"/>
+          <w:lang w:val="en-US"/>
+        </w:rPr>
+        <w:t>As is the case for the C# Edition, the application is automatically assigned a unique ID that is shown in the headline.</w:t>
+      </w:r>
+    </w:p>
+    <w:p>
+      <w:pPr>
+        <w:rPr>
+          <w:sz w:val="28"/>
+          <w:szCs w:val="28"/>
+          <w:lang w:val="en-US"/>
+        </w:rPr>
+      </w:pPr>
+      <w:r>
+        <w:rPr>
+          <w:noProof/>
+          <w:sz w:val="28"/>
+          <w:szCs w:val="28"/>
+          <w:lang w:val="en-US"/>
+        </w:rPr>
+        <w:drawing>
+          <wp:inline distT="0" distB="0" distL="0" distR="0" wp14:anchorId="02F85C5E" wp14:editId="784C8609">
+            <wp:extent cx="2686050" cy="542925"/>
+            <wp:effectExtent l="0" t="0" r="0" b="9525"/>
+            <wp:docPr id="14" name="Grafik 14"/>
+            <wp:cNvGraphicFramePr>
+              <a:graphicFrameLocks xmlns:a="http://schemas.openxmlformats.org/drawingml/2006/main" noChangeAspect="1"/>
+            </wp:cNvGraphicFramePr>
+            <a:graphic xmlns:a="http://schemas.openxmlformats.org/drawingml/2006/main">
+              <a:graphicData uri="http://schemas.openxmlformats.org/drawingml/2006/picture">
+                <pic:pic xmlns:pic="http://schemas.openxmlformats.org/drawingml/2006/picture">
+                  <pic:nvPicPr>
+                    <pic:cNvPr id="0" name="Picture 24"/>
+                    <pic:cNvPicPr>
+                      <a:picLocks noChangeAspect="1" noChangeArrowheads="1"/>
+                    </pic:cNvPicPr>
+                  </pic:nvPicPr>
+                  <pic:blipFill>
+                    <a:blip r:embed="rId70">
+                      <a:extLst>
+                        <a:ext uri="{28A0092B-C50C-407E-A947-70E740481C1C}">
+                          <a14:useLocalDpi xmlns:a14="http://schemas.microsoft.com/office/drawing/2010/main" val="0"/>
+                        </a:ext>
+                      </a:extLst>
+                    </a:blip>
+                    <a:srcRect/>
+                    <a:stretch>
+                      <a:fillRect/>
+                    </a:stretch>
+                  </pic:blipFill>
+                  <pic:spPr bwMode="auto">
+                    <a:xfrm>
+                      <a:off x="0" y="0"/>
+                      <a:ext cx="2686050" cy="542925"/>
+                    </a:xfrm>
+                    <a:prstGeom prst="rect">
+                      <a:avLst/>
+                    </a:prstGeom>
+                    <a:noFill/>
+                    <a:ln>
+                      <a:noFill/>
+                    </a:ln>
+                  </pic:spPr>
+                </pic:pic>
+              </a:graphicData>
+            </a:graphic>
+          </wp:inline>
+        </w:drawing>
+      </w:r>
+    </w:p>
+    <w:p>
+      <w:pPr>
+        <w:rPr>
+          <w:sz w:val="28"/>
+          <w:szCs w:val="28"/>
+          <w:lang w:val="en-US"/>
+        </w:rPr>
+      </w:pPr>
+      <w:r>
+        <w:rPr>
+          <w:sz w:val="28"/>
+          <w:szCs w:val="28"/>
+          <w:lang w:val="en-US"/>
+        </w:rPr>
+        <w:t xml:space="preserve">In the view showing the running </w:t>
+      </w:r>
+      <w:r>
+        <w:rPr>
+          <w:sz w:val="28"/>
+          <w:szCs w:val="28"/>
+          <w:lang w:val="en-US"/>
+        </w:rPr>
+        <w:t xml:space="preserve">applications, all running instances of both the C# and the C++ editions of </w:t>
+      </w:r>
+      <w:proofErr w:type="spellStart"/>
+      <w:r>
+        <w:rPr>
+          <w:sz w:val="28"/>
+          <w:szCs w:val="28"/>
+          <w:lang w:val="en-US"/>
+        </w:rPr>
+        <w:t>MultiSQLite</w:t>
+      </w:r>
+      <w:proofErr w:type="spellEnd"/>
+      <w:r>
+        <w:rPr>
+          <w:sz w:val="28"/>
+          <w:szCs w:val="28"/>
+          <w:lang w:val="en-US"/>
+        </w:rPr>
+        <w:t xml:space="preserve"> are shown:</w:t>
+      </w:r>
+    </w:p>
+    <w:p>
+      <w:pPr>
+        <w:rPr>
+          <w:sz w:val="28"/>
+          <w:szCs w:val="28"/>
+          <w:lang w:val="en-US"/>
+        </w:rPr>
+      </w:pPr>
+      <w:r>
+        <w:rPr>
+          <w:noProof/>
+          <w:sz w:val="28"/>
+          <w:szCs w:val="28"/>
+          <w:lang w:val="en-US"/>
+        </w:rPr>
+        <w:drawing>
+          <wp:inline distT="0" distB="0" distL="0" distR="0" wp14:anchorId="19526724" wp14:editId="4703E84E">
+            <wp:extent cx="4038600" cy="1924050"/>
+            <wp:effectExtent l="0" t="0" r="0" b="0"/>
+            <wp:docPr id="17" name="Grafik 17"/>
+            <wp:cNvGraphicFramePr>
+              <a:graphicFrameLocks xmlns:a="http://schemas.openxmlformats.org/drawingml/2006/main" noChangeAspect="1"/>
+            </wp:cNvGraphicFramePr>
+            <a:graphic xmlns:a="http://schemas.openxmlformats.org/drawingml/2006/main">
+              <a:graphicData uri="http://schemas.openxmlformats.org/drawingml/2006/picture">
+                <pic:pic xmlns:pic="http://schemas.openxmlformats.org/drawingml/2006/picture">
+                  <pic:nvPicPr>
+                    <pic:cNvPr id="0" name="Picture 26"/>
+                    <pic:cNvPicPr>
+                      <a:picLocks noChangeAspect="1" noChangeArrowheads="1"/>
+                    </pic:cNvPicPr>
+                  </pic:nvPicPr>
+                  <pic:blipFill>
+                    <a:blip r:embed="rId71">
+                      <a:extLst>
+                        <a:ext uri="{28A0092B-C50C-407E-A947-70E740481C1C}">
+                          <a14:useLocalDpi xmlns:a14="http://schemas.microsoft.com/office/drawing/2010/main" val="0"/>
+                        </a:ext>
+                      </a:extLst>
+                    </a:blip>
+                    <a:srcRect/>
+                    <a:stretch>
+                      <a:fillRect/>
+                    </a:stretch>
+                  </pic:blipFill>
+                  <pic:spPr bwMode="auto">
+                    <a:xfrm>
+                      <a:off x="0" y="0"/>
+                      <a:ext cx="4038600" cy="1924050"/>
+                    </a:xfrm>
+                    <a:prstGeom prst="rect">
+                      <a:avLst/>
+                    </a:prstGeom>
+                    <a:noFill/>
+                    <a:ln>
+                      <a:noFill/>
+                    </a:ln>
+                  </pic:spPr>
+                </pic:pic>
+              </a:graphicData>
+            </a:graphic>
+          </wp:inline>
+        </w:drawing>
+      </w:r>
+    </w:p>
+    <w:p>
+      <w:pPr>
+        <w:rPr>
+          <w:sz w:val="28"/>
+          <w:szCs w:val="28"/>
+          <w:lang w:val="en-US"/>
+        </w:rPr>
+      </w:pPr>
+      <w:r>
+        <w:rPr>
+          <w:sz w:val="28"/>
+          <w:szCs w:val="28"/>
+          <w:lang w:val="en-US"/>
+        </w:rPr>
+        <w:t>The exact workflow of the C++ edition is described in the user’s manual of the corresponding edition. (As of now not provided).</w:t>
+      </w:r>
+    </w:p>
     <w:sectPr>
-      <w:headerReference w:type="default" r:id="rId47"/>
-      <w:footerReference w:type="even" r:id="rId48"/>
-      <w:footerReference w:type="default" r:id="rId49"/>
+      <w:headerReference w:type="default" r:id="rId72"/>
+      <w:footerReference w:type="even" r:id="rId73"/>
+      <w:footerReference w:type="default" r:id="rId74"/>
       <w:pgSz w:w="11906" w:h="16838"/>
       <w:pgMar w:top="1418" w:right="1418" w:bottom="1134" w:left="1418" w:header="709" w:footer="709" w:gutter="0"/>
       <w:cols w:space="708"/>
@@ -6857,9 +10298,9 @@
     </w:lvl>
   </w:abstractNum>
   <w:abstractNum w:abstractNumId="1" w15:restartNumberingAfterBreak="0">
-    <w:nsid w:val="3ED64F41"/>
+    <w:nsid w:val="2AFE7FCD"/>
     <w:multiLevelType w:val="hybridMultilevel"/>
-    <w:tmpl w:val="8BA84D14"/>
+    <w:tmpl w:val="E1C4BA7C"/>
     <w:lvl w:ilvl="0" w:tplc="04070001">
       <w:start w:val="1"/>
       <w:numFmt w:val="bullet"/>
@@ -6970,9 +10411,9 @@
     </w:lvl>
   </w:abstractNum>
   <w:abstractNum w:abstractNumId="2" w15:restartNumberingAfterBreak="0">
-    <w:nsid w:val="5D3C13B4"/>
+    <w:nsid w:val="3ED64F41"/>
     <w:multiLevelType w:val="hybridMultilevel"/>
-    <w:tmpl w:val="48FE8C1A"/>
+    <w:tmpl w:val="8BA84D14"/>
     <w:lvl w:ilvl="0" w:tplc="04070001">
       <w:start w:val="1"/>
       <w:numFmt w:val="bullet"/>
@@ -7082,14 +10523,130 @@
       </w:rPr>
     </w:lvl>
   </w:abstractNum>
+  <w:abstractNum w:abstractNumId="3" w15:restartNumberingAfterBreak="0">
+    <w:nsid w:val="5D3C13B4"/>
+    <w:multiLevelType w:val="hybridMultilevel"/>
+    <w:tmpl w:val="48FE8C1A"/>
+    <w:lvl w:ilvl="0" w:tplc="04070001">
+      <w:start w:val="1"/>
+      <w:numFmt w:val="bullet"/>
+      <w:lvlText w:val=""/>
+      <w:lvlJc w:val="left"/>
+      <w:pPr>
+        <w:ind w:left="720" w:hanging="360"/>
+      </w:pPr>
+      <w:rPr>
+        <w:rFonts w:ascii="Symbol" w:hAnsi="Symbol" w:hint="default"/>
+      </w:rPr>
+    </w:lvl>
+    <w:lvl w:ilvl="1" w:tplc="04070003" w:tentative="1">
+      <w:start w:val="1"/>
+      <w:numFmt w:val="bullet"/>
+      <w:lvlText w:val="o"/>
+      <w:lvlJc w:val="left"/>
+      <w:pPr>
+        <w:ind w:left="1440" w:hanging="360"/>
+      </w:pPr>
+      <w:rPr>
+        <w:rFonts w:ascii="Courier New" w:hAnsi="Courier New" w:cs="Courier New" w:hint="default"/>
+      </w:rPr>
+    </w:lvl>
+    <w:lvl w:ilvl="2" w:tplc="04070005" w:tentative="1">
+      <w:start w:val="1"/>
+      <w:numFmt w:val="bullet"/>
+      <w:lvlText w:val=""/>
+      <w:lvlJc w:val="left"/>
+      <w:pPr>
+        <w:ind w:left="2160" w:hanging="360"/>
+      </w:pPr>
+      <w:rPr>
+        <w:rFonts w:ascii="Wingdings" w:hAnsi="Wingdings" w:hint="default"/>
+      </w:rPr>
+    </w:lvl>
+    <w:lvl w:ilvl="3" w:tplc="04070001" w:tentative="1">
+      <w:start w:val="1"/>
+      <w:numFmt w:val="bullet"/>
+      <w:lvlText w:val=""/>
+      <w:lvlJc w:val="left"/>
+      <w:pPr>
+        <w:ind w:left="2880" w:hanging="360"/>
+      </w:pPr>
+      <w:rPr>
+        <w:rFonts w:ascii="Symbol" w:hAnsi="Symbol" w:hint="default"/>
+      </w:rPr>
+    </w:lvl>
+    <w:lvl w:ilvl="4" w:tplc="04070003" w:tentative="1">
+      <w:start w:val="1"/>
+      <w:numFmt w:val="bullet"/>
+      <w:lvlText w:val="o"/>
+      <w:lvlJc w:val="left"/>
+      <w:pPr>
+        <w:ind w:left="3600" w:hanging="360"/>
+      </w:pPr>
+      <w:rPr>
+        <w:rFonts w:ascii="Courier New" w:hAnsi="Courier New" w:cs="Courier New" w:hint="default"/>
+      </w:rPr>
+    </w:lvl>
+    <w:lvl w:ilvl="5" w:tplc="04070005" w:tentative="1">
+      <w:start w:val="1"/>
+      <w:numFmt w:val="bullet"/>
+      <w:lvlText w:val=""/>
+      <w:lvlJc w:val="left"/>
+      <w:pPr>
+        <w:ind w:left="4320" w:hanging="360"/>
+      </w:pPr>
+      <w:rPr>
+        <w:rFonts w:ascii="Wingdings" w:hAnsi="Wingdings" w:hint="default"/>
+      </w:rPr>
+    </w:lvl>
+    <w:lvl w:ilvl="6" w:tplc="04070001" w:tentative="1">
+      <w:start w:val="1"/>
+      <w:numFmt w:val="bullet"/>
+      <w:lvlText w:val=""/>
+      <w:lvlJc w:val="left"/>
+      <w:pPr>
+        <w:ind w:left="5040" w:hanging="360"/>
+      </w:pPr>
+      <w:rPr>
+        <w:rFonts w:ascii="Symbol" w:hAnsi="Symbol" w:hint="default"/>
+      </w:rPr>
+    </w:lvl>
+    <w:lvl w:ilvl="7" w:tplc="04070003" w:tentative="1">
+      <w:start w:val="1"/>
+      <w:numFmt w:val="bullet"/>
+      <w:lvlText w:val="o"/>
+      <w:lvlJc w:val="left"/>
+      <w:pPr>
+        <w:ind w:left="5760" w:hanging="360"/>
+      </w:pPr>
+      <w:rPr>
+        <w:rFonts w:ascii="Courier New" w:hAnsi="Courier New" w:cs="Courier New" w:hint="default"/>
+      </w:rPr>
+    </w:lvl>
+    <w:lvl w:ilvl="8" w:tplc="04070005" w:tentative="1">
+      <w:start w:val="1"/>
+      <w:numFmt w:val="bullet"/>
+      <w:lvlText w:val=""/>
+      <w:lvlJc w:val="left"/>
+      <w:pPr>
+        <w:ind w:left="6480" w:hanging="360"/>
+      </w:pPr>
+      <w:rPr>
+        <w:rFonts w:ascii="Wingdings" w:hAnsi="Wingdings" w:hint="default"/>
+      </w:rPr>
+    </w:lvl>
+  </w:abstractNum>
   <w:num w:numId="1">
-    <w:abstractNumId w:val="2"/>
+    <w:abstractNumId w:val="3"/>
   </w:num>
   <w:num w:numId="2">
-    <w:abstractNumId w:val="1"/>
+    <w:abstractNumId w:val="2"/>
   </w:num>
   <w:num w:numId="3">
     <w:abstractNumId w:val="0"/>
+  </w:num>
+  <w:num w:numId="4">
+    <w:abstractNumId w:val="1"/>
   </w:num>
 </w:numbering>
 </file>
@@ -7548,7 +11105,6 @@
     <w:next w:val="Standard"/>
     <w:link w:val="berschrift3Zchn"/>
     <w:uiPriority w:val="9"/>
-    <w:semiHidden/>
     <w:unhideWhenUsed/>
     <w:qFormat/>
     <w:rsid w:val="00173214"/>
@@ -7878,7 +11434,6 @@
     <w:basedOn w:val="Absatz-Standardschriftart"/>
     <w:link w:val="berschrift3"/>
     <w:uiPriority w:val="9"/>
-    <w:semiHidden/>
     <w:rsid w:val="00173214"/>
     <w:rPr>
       <w:rFonts w:asciiTheme="majorHAnsi" w:eastAsiaTheme="majorEastAsia" w:hAnsiTheme="majorHAnsi" w:cstheme="majorBidi"/>

</xml_diff>

<commit_message>
Version 1.0.0.1 - Bugfix: Application Name is shown in Tree-Nodes again in addition to Instance-ID - Updated manual
</commit_message>
<xml_diff>
--- a/Doc/Haufe_MultiSQLite_CS_Manual.docx
+++ b/Doc/Haufe_MultiSQLite_CS_Manual.docx
@@ -493,7 +493,7 @@
                                 <w:sz w:val="24"/>
                                 <w:szCs w:val="24"/>
                               </w:rPr>
-                              <w:t>0</w:t>
+                              <w:t>1</w:t>
                             </w:r>
                           </w:p>
                         </w:txbxContent>
@@ -584,7 +584,7 @@
                           <w:sz w:val="24"/>
                           <w:szCs w:val="24"/>
                         </w:rPr>
-                        <w:t>0</w:t>
+                        <w:t>1</w:t>
                       </w:r>
                     </w:p>
                   </w:txbxContent>
@@ -818,7 +818,6 @@
           <w:docPartUnique/>
         </w:docPartObj>
       </w:sdtPr>
-      <w:sdtEndPr/>
       <w:sdtContent>
         <w:p>
           <w:pPr>
@@ -861,7 +860,7 @@
           <w:r>
             <w:fldChar w:fldCharType="separate"/>
           </w:r>
-          <w:hyperlink w:anchor="_Toc79765137" w:history="1">
+          <w:hyperlink w:anchor="_Toc79775446" w:history="1">
             <w:r>
               <w:rPr>
                 <w:rStyle w:val="Hyperlink"/>
@@ -892,7 +891,7 @@
                 <w:noProof/>
                 <w:webHidden/>
               </w:rPr>
-              <w:instrText xml:space="preserve"> PAGEREF _Toc79765137 \h </w:instrText>
+              <w:instrText xml:space="preserve"> PAGEREF _Toc79775446 \h </w:instrText>
             </w:r>
             <w:r>
               <w:rPr>
@@ -934,7 +933,7 @@
               <w:lang w:eastAsia="de-DE"/>
             </w:rPr>
           </w:pPr>
-          <w:hyperlink w:anchor="_Toc79765138" w:history="1">
+          <w:hyperlink w:anchor="_Toc79775447" w:history="1">
             <w:r>
               <w:rPr>
                 <w:rStyle w:val="Hyperlink"/>
@@ -965,7 +964,7 @@
                 <w:noProof/>
                 <w:webHidden/>
               </w:rPr>
-              <w:instrText xml:space="preserve"> PAGEREF _Toc79765138 \h </w:instrText>
+              <w:instrText xml:space="preserve"> PAGEREF _Toc79775447 \h </w:instrText>
             </w:r>
             <w:r>
               <w:rPr>
@@ -1007,7 +1006,7 @@
               <w:lang w:eastAsia="de-DE"/>
             </w:rPr>
           </w:pPr>
-          <w:hyperlink w:anchor="_Toc79765139" w:history="1">
+          <w:hyperlink w:anchor="_Toc79775448" w:history="1">
             <w:r>
               <w:rPr>
                 <w:rStyle w:val="Hyperlink"/>
@@ -1037,7 +1036,7 @@
                 <w:noProof/>
                 <w:webHidden/>
               </w:rPr>
-              <w:instrText xml:space="preserve"> PAGEREF _Toc79765139 \h </w:instrText>
+              <w:instrText xml:space="preserve"> PAGEREF _Toc79775448 \h </w:instrText>
             </w:r>
             <w:r>
               <w:rPr>
@@ -1079,7 +1078,7 @@
               <w:lang w:eastAsia="de-DE"/>
             </w:rPr>
           </w:pPr>
-          <w:hyperlink w:anchor="_Toc79765140" w:history="1">
+          <w:hyperlink w:anchor="_Toc79775449" w:history="1">
             <w:r>
               <w:rPr>
                 <w:rStyle w:val="Hyperlink"/>
@@ -1109,7 +1108,7 @@
                 <w:noProof/>
                 <w:webHidden/>
               </w:rPr>
-              <w:instrText xml:space="preserve"> PAGEREF _Toc79765140 \h </w:instrText>
+              <w:instrText xml:space="preserve"> PAGEREF _Toc79775449 \h </w:instrText>
             </w:r>
             <w:r>
               <w:rPr>
@@ -1151,7 +1150,7 @@
               <w:lang w:eastAsia="de-DE"/>
             </w:rPr>
           </w:pPr>
-          <w:hyperlink w:anchor="_Toc79765141" w:history="1">
+          <w:hyperlink w:anchor="_Toc79775450" w:history="1">
             <w:r>
               <w:rPr>
                 <w:rStyle w:val="Hyperlink"/>
@@ -1181,7 +1180,7 @@
                 <w:noProof/>
                 <w:webHidden/>
               </w:rPr>
-              <w:instrText xml:space="preserve"> PAGEREF _Toc79765141 \h </w:instrText>
+              <w:instrText xml:space="preserve"> PAGEREF _Toc79775450 \h </w:instrText>
             </w:r>
             <w:r>
               <w:rPr>
@@ -1223,7 +1222,7 @@
               <w:lang w:eastAsia="de-DE"/>
             </w:rPr>
           </w:pPr>
-          <w:hyperlink w:anchor="_Toc79765142" w:history="1">
+          <w:hyperlink w:anchor="_Toc79775451" w:history="1">
             <w:r>
               <w:rPr>
                 <w:rStyle w:val="Hyperlink"/>
@@ -1254,7 +1253,7 @@
                 <w:noProof/>
                 <w:webHidden/>
               </w:rPr>
-              <w:instrText xml:space="preserve"> PAGEREF _Toc79765142 \h </w:instrText>
+              <w:instrText xml:space="preserve"> PAGEREF _Toc79775451 \h </w:instrText>
             </w:r>
             <w:r>
               <w:rPr>
@@ -1296,7 +1295,7 @@
               <w:lang w:eastAsia="de-DE"/>
             </w:rPr>
           </w:pPr>
-          <w:hyperlink w:anchor="_Toc79765143" w:history="1">
+          <w:hyperlink w:anchor="_Toc79775452" w:history="1">
             <w:r>
               <w:rPr>
                 <w:rStyle w:val="Hyperlink"/>
@@ -1327,7 +1326,7 @@
                 <w:noProof/>
                 <w:webHidden/>
               </w:rPr>
-              <w:instrText xml:space="preserve"> PAGEREF _Toc79765143 \h </w:instrText>
+              <w:instrText xml:space="preserve"> PAGEREF _Toc79775452 \h </w:instrText>
             </w:r>
             <w:r>
               <w:rPr>
@@ -1369,7 +1368,7 @@
               <w:lang w:eastAsia="de-DE"/>
             </w:rPr>
           </w:pPr>
-          <w:hyperlink w:anchor="_Toc79765144" w:history="1">
+          <w:hyperlink w:anchor="_Toc79775453" w:history="1">
             <w:r>
               <w:rPr>
                 <w:rStyle w:val="Hyperlink"/>
@@ -1399,7 +1398,7 @@
                 <w:noProof/>
                 <w:webHidden/>
               </w:rPr>
-              <w:instrText xml:space="preserve"> PAGEREF _Toc79765144 \h </w:instrText>
+              <w:instrText xml:space="preserve"> PAGEREF _Toc79775453 \h </w:instrText>
             </w:r>
             <w:r>
               <w:rPr>
@@ -1441,7 +1440,7 @@
               <w:lang w:eastAsia="de-DE"/>
             </w:rPr>
           </w:pPr>
-          <w:hyperlink w:anchor="_Toc79765145" w:history="1">
+          <w:hyperlink w:anchor="_Toc79775454" w:history="1">
             <w:r>
               <w:rPr>
                 <w:rStyle w:val="Hyperlink"/>
@@ -1471,7 +1470,7 @@
                 <w:noProof/>
                 <w:webHidden/>
               </w:rPr>
-              <w:instrText xml:space="preserve"> PAGEREF _Toc79765145 \h </w:instrText>
+              <w:instrText xml:space="preserve"> PAGEREF _Toc79775454 \h </w:instrText>
             </w:r>
             <w:r>
               <w:rPr>
@@ -1513,7 +1512,7 @@
               <w:lang w:eastAsia="de-DE"/>
             </w:rPr>
           </w:pPr>
-          <w:hyperlink w:anchor="_Toc79765146" w:history="1">
+          <w:hyperlink w:anchor="_Toc79775455" w:history="1">
             <w:r>
               <w:rPr>
                 <w:rStyle w:val="Hyperlink"/>
@@ -1543,7 +1542,7 @@
                 <w:noProof/>
                 <w:webHidden/>
               </w:rPr>
-              <w:instrText xml:space="preserve"> PAGEREF _Toc79765146 \h </w:instrText>
+              <w:instrText xml:space="preserve"> PAGEREF _Toc79775455 \h </w:instrText>
             </w:r>
             <w:r>
               <w:rPr>
@@ -1585,7 +1584,7 @@
               <w:lang w:eastAsia="de-DE"/>
             </w:rPr>
           </w:pPr>
-          <w:hyperlink w:anchor="_Toc79765147" w:history="1">
+          <w:hyperlink w:anchor="_Toc79775456" w:history="1">
             <w:r>
               <w:rPr>
                 <w:rStyle w:val="Hyperlink"/>
@@ -1615,7 +1614,7 @@
                 <w:noProof/>
                 <w:webHidden/>
               </w:rPr>
-              <w:instrText xml:space="preserve"> PAGEREF _Toc79765147 \h </w:instrText>
+              <w:instrText xml:space="preserve"> PAGEREF _Toc79775456 \h </w:instrText>
             </w:r>
             <w:r>
               <w:rPr>
@@ -1657,7 +1656,7 @@
               <w:lang w:eastAsia="de-DE"/>
             </w:rPr>
           </w:pPr>
-          <w:hyperlink w:anchor="_Toc79765148" w:history="1">
+          <w:hyperlink w:anchor="_Toc79775457" w:history="1">
             <w:r>
               <w:rPr>
                 <w:rStyle w:val="Hyperlink"/>
@@ -1687,7 +1686,7 @@
                 <w:noProof/>
                 <w:webHidden/>
               </w:rPr>
-              <w:instrText xml:space="preserve"> PAGEREF _Toc79765148 \h </w:instrText>
+              <w:instrText xml:space="preserve"> PAGEREF _Toc79775457 \h </w:instrText>
             </w:r>
             <w:r>
               <w:rPr>
@@ -1729,7 +1728,7 @@
               <w:lang w:eastAsia="de-DE"/>
             </w:rPr>
           </w:pPr>
-          <w:hyperlink w:anchor="_Toc79765149" w:history="1">
+          <w:hyperlink w:anchor="_Toc79775458" w:history="1">
             <w:r>
               <w:rPr>
                 <w:rStyle w:val="Hyperlink"/>
@@ -1759,7 +1758,7 @@
                 <w:noProof/>
                 <w:webHidden/>
               </w:rPr>
-              <w:instrText xml:space="preserve"> PAGEREF _Toc79765149 \h </w:instrText>
+              <w:instrText xml:space="preserve"> PAGEREF _Toc79775458 \h </w:instrText>
             </w:r>
             <w:r>
               <w:rPr>
@@ -1801,7 +1800,7 @@
               <w:lang w:eastAsia="de-DE"/>
             </w:rPr>
           </w:pPr>
-          <w:hyperlink w:anchor="_Toc79765150" w:history="1">
+          <w:hyperlink w:anchor="_Toc79775459" w:history="1">
             <w:r>
               <w:rPr>
                 <w:rStyle w:val="Hyperlink"/>
@@ -1831,7 +1830,7 @@
                 <w:noProof/>
                 <w:webHidden/>
               </w:rPr>
-              <w:instrText xml:space="preserve"> PAGEREF _Toc79765150 \h </w:instrText>
+              <w:instrText xml:space="preserve"> PAGEREF _Toc79775459 \h </w:instrText>
             </w:r>
             <w:r>
               <w:rPr>
@@ -1873,7 +1872,7 @@
               <w:lang w:eastAsia="de-DE"/>
             </w:rPr>
           </w:pPr>
-          <w:hyperlink w:anchor="_Toc79765151" w:history="1">
+          <w:hyperlink w:anchor="_Toc79775460" w:history="1">
             <w:r>
               <w:rPr>
                 <w:rStyle w:val="Hyperlink"/>
@@ -1901,7 +1900,7 @@
                 <w:noProof/>
                 <w:webHidden/>
               </w:rPr>
-              <w:instrText xml:space="preserve"> PAGEREF _Toc79765151 \h </w:instrText>
+              <w:instrText xml:space="preserve"> PAGEREF _Toc79775460 \h </w:instrText>
             </w:r>
             <w:r>
               <w:rPr>
@@ -1943,7 +1942,7 @@
               <w:lang w:eastAsia="de-DE"/>
             </w:rPr>
           </w:pPr>
-          <w:hyperlink w:anchor="_Toc79765152" w:history="1">
+          <w:hyperlink w:anchor="_Toc79775461" w:history="1">
             <w:r>
               <w:rPr>
                 <w:rStyle w:val="Hyperlink"/>
@@ -1971,7 +1970,7 @@
                 <w:noProof/>
                 <w:webHidden/>
               </w:rPr>
-              <w:instrText xml:space="preserve"> PAGEREF _Toc79765152 \h </w:instrText>
+              <w:instrText xml:space="preserve"> PAGEREF _Toc79775461 \h </w:instrText>
             </w:r>
             <w:r>
               <w:rPr>
@@ -2013,7 +2012,7 @@
               <w:lang w:eastAsia="de-DE"/>
             </w:rPr>
           </w:pPr>
-          <w:hyperlink w:anchor="_Toc79765153" w:history="1">
+          <w:hyperlink w:anchor="_Toc79775462" w:history="1">
             <w:r>
               <w:rPr>
                 <w:rStyle w:val="Hyperlink"/>
@@ -2041,7 +2040,7 @@
                 <w:noProof/>
                 <w:webHidden/>
               </w:rPr>
-              <w:instrText xml:space="preserve"> PAGEREF _Toc79765153 \h </w:instrText>
+              <w:instrText xml:space="preserve"> PAGEREF _Toc79775462 \h </w:instrText>
             </w:r>
             <w:r>
               <w:rPr>
@@ -2083,7 +2082,7 @@
               <w:lang w:eastAsia="de-DE"/>
             </w:rPr>
           </w:pPr>
-          <w:hyperlink w:anchor="_Toc79765154" w:history="1">
+          <w:hyperlink w:anchor="_Toc79775463" w:history="1">
             <w:r>
               <w:rPr>
                 <w:rStyle w:val="Hyperlink"/>
@@ -2114,7 +2113,7 @@
                 <w:noProof/>
                 <w:webHidden/>
               </w:rPr>
-              <w:instrText xml:space="preserve"> PAGEREF _Toc79765154 \h </w:instrText>
+              <w:instrText xml:space="preserve"> PAGEREF _Toc79775463 \h </w:instrText>
             </w:r>
             <w:r>
               <w:rPr>
@@ -2156,7 +2155,7 @@
               <w:lang w:eastAsia="de-DE"/>
             </w:rPr>
           </w:pPr>
-          <w:hyperlink w:anchor="_Toc79765155" w:history="1">
+          <w:hyperlink w:anchor="_Toc79775464" w:history="1">
             <w:r>
               <w:rPr>
                 <w:rStyle w:val="Hyperlink"/>
@@ -2186,7 +2185,7 @@
                 <w:noProof/>
                 <w:webHidden/>
               </w:rPr>
-              <w:instrText xml:space="preserve"> PAGEREF _Toc79765155 \h </w:instrText>
+              <w:instrText xml:space="preserve"> PAGEREF _Toc79775464 \h </w:instrText>
             </w:r>
             <w:r>
               <w:rPr>
@@ -2206,7 +2205,7 @@
                 <w:noProof/>
                 <w:webHidden/>
               </w:rPr>
-              <w:t>15</w:t>
+              <w:t>16</w:t>
             </w:r>
             <w:r>
               <w:rPr>
@@ -2228,7 +2227,7 @@
               <w:lang w:eastAsia="de-DE"/>
             </w:rPr>
           </w:pPr>
-          <w:hyperlink w:anchor="_Toc79765156" w:history="1">
+          <w:hyperlink w:anchor="_Toc79775465" w:history="1">
             <w:r>
               <w:rPr>
                 <w:rStyle w:val="Hyperlink"/>
@@ -2258,7 +2257,7 @@
                 <w:noProof/>
                 <w:webHidden/>
               </w:rPr>
-              <w:instrText xml:space="preserve"> PAGEREF _Toc79765156 \h </w:instrText>
+              <w:instrText xml:space="preserve"> PAGEREF _Toc79775465 \h </w:instrText>
             </w:r>
             <w:r>
               <w:rPr>
@@ -2300,7 +2299,7 @@
               <w:lang w:eastAsia="de-DE"/>
             </w:rPr>
           </w:pPr>
-          <w:hyperlink w:anchor="_Toc79765157" w:history="1">
+          <w:hyperlink w:anchor="_Toc79775466" w:history="1">
             <w:r>
               <w:rPr>
                 <w:rStyle w:val="Hyperlink"/>
@@ -2330,7 +2329,7 @@
                 <w:noProof/>
                 <w:webHidden/>
               </w:rPr>
-              <w:instrText xml:space="preserve"> PAGEREF _Toc79765157 \h </w:instrText>
+              <w:instrText xml:space="preserve"> PAGEREF _Toc79775466 \h </w:instrText>
             </w:r>
             <w:r>
               <w:rPr>
@@ -2351,6 +2350,511 @@
                 <w:webHidden/>
               </w:rPr>
               <w:t>19</w:t>
+            </w:r>
+            <w:r>
+              <w:rPr>
+                <w:noProof/>
+                <w:webHidden/>
+              </w:rPr>
+              <w:fldChar w:fldCharType="end"/>
+            </w:r>
+          </w:hyperlink>
+        </w:p>
+        <w:p>
+          <w:pPr>
+            <w:pStyle w:val="Verzeichnis1"/>
+            <w:tabs>
+              <w:tab w:val="right" w:leader="dot" w:pos="9060"/>
+            </w:tabs>
+            <w:rPr>
+              <w:noProof/>
+              <w:lang w:eastAsia="de-DE"/>
+            </w:rPr>
+          </w:pPr>
+          <w:hyperlink w:anchor="_Toc79775467" w:history="1">
+            <w:r>
+              <w:rPr>
+                <w:rStyle w:val="Hyperlink"/>
+                <w:b/>
+                <w:i/>
+                <w:iCs/>
+                <w:noProof/>
+                <w:lang w:val="en-US"/>
+              </w:rPr>
+              <w:t>Answers &amp; Conclusions</w:t>
+            </w:r>
+            <w:r>
+              <w:rPr>
+                <w:noProof/>
+                <w:webHidden/>
+              </w:rPr>
+              <w:tab/>
+            </w:r>
+            <w:r>
+              <w:rPr>
+                <w:noProof/>
+                <w:webHidden/>
+              </w:rPr>
+              <w:fldChar w:fldCharType="begin"/>
+            </w:r>
+            <w:r>
+              <w:rPr>
+                <w:noProof/>
+                <w:webHidden/>
+              </w:rPr>
+              <w:instrText xml:space="preserve"> PAGEREF _Toc79775467 \h </w:instrText>
+            </w:r>
+            <w:r>
+              <w:rPr>
+                <w:noProof/>
+                <w:webHidden/>
+              </w:rPr>
+            </w:r>
+            <w:r>
+              <w:rPr>
+                <w:noProof/>
+                <w:webHidden/>
+              </w:rPr>
+              <w:fldChar w:fldCharType="separate"/>
+            </w:r>
+            <w:r>
+              <w:rPr>
+                <w:noProof/>
+                <w:webHidden/>
+              </w:rPr>
+              <w:t>21</w:t>
+            </w:r>
+            <w:r>
+              <w:rPr>
+                <w:noProof/>
+                <w:webHidden/>
+              </w:rPr>
+              <w:fldChar w:fldCharType="end"/>
+            </w:r>
+          </w:hyperlink>
+        </w:p>
+        <w:p>
+          <w:pPr>
+            <w:pStyle w:val="Verzeichnis2"/>
+            <w:tabs>
+              <w:tab w:val="right" w:leader="dot" w:pos="9060"/>
+            </w:tabs>
+            <w:rPr>
+              <w:noProof/>
+              <w:lang w:eastAsia="de-DE"/>
+            </w:rPr>
+          </w:pPr>
+          <w:hyperlink w:anchor="_Toc79775468" w:history="1">
+            <w:r>
+              <w:rPr>
+                <w:rStyle w:val="Hyperlink"/>
+                <w:b/>
+                <w:i/>
+                <w:noProof/>
+                <w:lang w:val="en-US"/>
+              </w:rPr>
+              <w:t>How well does SQLite support Multithreading in C#?</w:t>
+            </w:r>
+            <w:r>
+              <w:rPr>
+                <w:noProof/>
+                <w:webHidden/>
+              </w:rPr>
+              <w:tab/>
+            </w:r>
+            <w:r>
+              <w:rPr>
+                <w:noProof/>
+                <w:webHidden/>
+              </w:rPr>
+              <w:fldChar w:fldCharType="begin"/>
+            </w:r>
+            <w:r>
+              <w:rPr>
+                <w:noProof/>
+                <w:webHidden/>
+              </w:rPr>
+              <w:instrText xml:space="preserve"> PAGEREF _Toc79775468 \h </w:instrText>
+            </w:r>
+            <w:r>
+              <w:rPr>
+                <w:noProof/>
+                <w:webHidden/>
+              </w:rPr>
+            </w:r>
+            <w:r>
+              <w:rPr>
+                <w:noProof/>
+                <w:webHidden/>
+              </w:rPr>
+              <w:fldChar w:fldCharType="separate"/>
+            </w:r>
+            <w:r>
+              <w:rPr>
+                <w:noProof/>
+                <w:webHidden/>
+              </w:rPr>
+              <w:t>21</w:t>
+            </w:r>
+            <w:r>
+              <w:rPr>
+                <w:noProof/>
+                <w:webHidden/>
+              </w:rPr>
+              <w:fldChar w:fldCharType="end"/>
+            </w:r>
+          </w:hyperlink>
+        </w:p>
+        <w:p>
+          <w:pPr>
+            <w:pStyle w:val="Verzeichnis2"/>
+            <w:tabs>
+              <w:tab w:val="right" w:leader="dot" w:pos="9060"/>
+            </w:tabs>
+            <w:rPr>
+              <w:noProof/>
+              <w:lang w:eastAsia="de-DE"/>
+            </w:rPr>
+          </w:pPr>
+          <w:hyperlink w:anchor="_Toc79775469" w:history="1">
+            <w:r>
+              <w:rPr>
+                <w:rStyle w:val="Hyperlink"/>
+                <w:b/>
+                <w:i/>
+                <w:noProof/>
+                <w:lang w:val="en-US"/>
+              </w:rPr>
+              <w:t>How is the workload balanced across multiple threads?</w:t>
+            </w:r>
+            <w:r>
+              <w:rPr>
+                <w:noProof/>
+                <w:webHidden/>
+              </w:rPr>
+              <w:tab/>
+            </w:r>
+            <w:r>
+              <w:rPr>
+                <w:noProof/>
+                <w:webHidden/>
+              </w:rPr>
+              <w:fldChar w:fldCharType="begin"/>
+            </w:r>
+            <w:r>
+              <w:rPr>
+                <w:noProof/>
+                <w:webHidden/>
+              </w:rPr>
+              <w:instrText xml:space="preserve"> PAGEREF _Toc79775469 \h </w:instrText>
+            </w:r>
+            <w:r>
+              <w:rPr>
+                <w:noProof/>
+                <w:webHidden/>
+              </w:rPr>
+            </w:r>
+            <w:r>
+              <w:rPr>
+                <w:noProof/>
+                <w:webHidden/>
+              </w:rPr>
+              <w:fldChar w:fldCharType="separate"/>
+            </w:r>
+            <w:r>
+              <w:rPr>
+                <w:noProof/>
+                <w:webHidden/>
+              </w:rPr>
+              <w:t>24</w:t>
+            </w:r>
+            <w:r>
+              <w:rPr>
+                <w:noProof/>
+                <w:webHidden/>
+              </w:rPr>
+              <w:fldChar w:fldCharType="end"/>
+            </w:r>
+          </w:hyperlink>
+        </w:p>
+        <w:p>
+          <w:pPr>
+            <w:pStyle w:val="Verzeichnis2"/>
+            <w:tabs>
+              <w:tab w:val="right" w:leader="dot" w:pos="9060"/>
+            </w:tabs>
+            <w:rPr>
+              <w:noProof/>
+              <w:lang w:eastAsia="de-DE"/>
+            </w:rPr>
+          </w:pPr>
+          <w:hyperlink w:anchor="_Toc79775470" w:history="1">
+            <w:r>
+              <w:rPr>
+                <w:rStyle w:val="Hyperlink"/>
+                <w:b/>
+                <w:i/>
+                <w:noProof/>
+                <w:lang w:val="en-US"/>
+              </w:rPr>
+              <w:t>Does SQLite work with multiple instances of the same application in C#?</w:t>
+            </w:r>
+            <w:r>
+              <w:rPr>
+                <w:noProof/>
+                <w:webHidden/>
+              </w:rPr>
+              <w:tab/>
+            </w:r>
+            <w:r>
+              <w:rPr>
+                <w:noProof/>
+                <w:webHidden/>
+              </w:rPr>
+              <w:fldChar w:fldCharType="begin"/>
+            </w:r>
+            <w:r>
+              <w:rPr>
+                <w:noProof/>
+                <w:webHidden/>
+              </w:rPr>
+              <w:instrText xml:space="preserve"> PAGEREF _Toc79775470 \h </w:instrText>
+            </w:r>
+            <w:r>
+              <w:rPr>
+                <w:noProof/>
+                <w:webHidden/>
+              </w:rPr>
+            </w:r>
+            <w:r>
+              <w:rPr>
+                <w:noProof/>
+                <w:webHidden/>
+              </w:rPr>
+              <w:fldChar w:fldCharType="separate"/>
+            </w:r>
+            <w:r>
+              <w:rPr>
+                <w:noProof/>
+                <w:webHidden/>
+              </w:rPr>
+              <w:t>24</w:t>
+            </w:r>
+            <w:r>
+              <w:rPr>
+                <w:noProof/>
+                <w:webHidden/>
+              </w:rPr>
+              <w:fldChar w:fldCharType="end"/>
+            </w:r>
+          </w:hyperlink>
+        </w:p>
+        <w:p>
+          <w:pPr>
+            <w:pStyle w:val="Verzeichnis2"/>
+            <w:tabs>
+              <w:tab w:val="right" w:leader="dot" w:pos="9060"/>
+            </w:tabs>
+            <w:rPr>
+              <w:noProof/>
+              <w:lang w:eastAsia="de-DE"/>
+            </w:rPr>
+          </w:pPr>
+          <w:hyperlink w:anchor="_Toc79775471" w:history="1">
+            <w:r>
+              <w:rPr>
+                <w:rStyle w:val="Hyperlink"/>
+                <w:b/>
+                <w:i/>
+                <w:noProof/>
+                <w:lang w:val="en-US"/>
+              </w:rPr>
+              <w:t>How is the workload balanced across multiple C# applications?</w:t>
+            </w:r>
+            <w:r>
+              <w:rPr>
+                <w:noProof/>
+                <w:webHidden/>
+              </w:rPr>
+              <w:tab/>
+            </w:r>
+            <w:r>
+              <w:rPr>
+                <w:noProof/>
+                <w:webHidden/>
+              </w:rPr>
+              <w:fldChar w:fldCharType="begin"/>
+            </w:r>
+            <w:r>
+              <w:rPr>
+                <w:noProof/>
+                <w:webHidden/>
+              </w:rPr>
+              <w:instrText xml:space="preserve"> PAGEREF _Toc79775471 \h </w:instrText>
+            </w:r>
+            <w:r>
+              <w:rPr>
+                <w:noProof/>
+                <w:webHidden/>
+              </w:rPr>
+            </w:r>
+            <w:r>
+              <w:rPr>
+                <w:noProof/>
+                <w:webHidden/>
+              </w:rPr>
+              <w:fldChar w:fldCharType="separate"/>
+            </w:r>
+            <w:r>
+              <w:rPr>
+                <w:noProof/>
+                <w:webHidden/>
+              </w:rPr>
+              <w:t>25</w:t>
+            </w:r>
+            <w:r>
+              <w:rPr>
+                <w:noProof/>
+                <w:webHidden/>
+              </w:rPr>
+              <w:fldChar w:fldCharType="end"/>
+            </w:r>
+          </w:hyperlink>
+        </w:p>
+        <w:p>
+          <w:pPr>
+            <w:pStyle w:val="Verzeichnis2"/>
+            <w:tabs>
+              <w:tab w:val="right" w:leader="dot" w:pos="9060"/>
+            </w:tabs>
+            <w:rPr>
+              <w:noProof/>
+              <w:lang w:eastAsia="de-DE"/>
+            </w:rPr>
+          </w:pPr>
+          <w:hyperlink w:anchor="_Toc79775472" w:history="1">
+            <w:r>
+              <w:rPr>
+                <w:rStyle w:val="Hyperlink"/>
+                <w:b/>
+                <w:i/>
+                <w:noProof/>
+                <w:lang w:val="en-US"/>
+              </w:rPr>
+              <w:t>How is the workload balanced across multiple C# application?</w:t>
+            </w:r>
+            <w:r>
+              <w:rPr>
+                <w:noProof/>
+                <w:webHidden/>
+              </w:rPr>
+              <w:tab/>
+            </w:r>
+            <w:r>
+              <w:rPr>
+                <w:noProof/>
+                <w:webHidden/>
+              </w:rPr>
+              <w:fldChar w:fldCharType="begin"/>
+            </w:r>
+            <w:r>
+              <w:rPr>
+                <w:noProof/>
+                <w:webHidden/>
+              </w:rPr>
+              <w:instrText xml:space="preserve"> PAGEREF _Toc79775472 \h </w:instrText>
+            </w:r>
+            <w:r>
+              <w:rPr>
+                <w:noProof/>
+                <w:webHidden/>
+              </w:rPr>
+            </w:r>
+            <w:r>
+              <w:rPr>
+                <w:noProof/>
+                <w:webHidden/>
+              </w:rPr>
+              <w:fldChar w:fldCharType="separate"/>
+            </w:r>
+            <w:r>
+              <w:rPr>
+                <w:noProof/>
+                <w:webHidden/>
+              </w:rPr>
+              <w:t>26</w:t>
+            </w:r>
+            <w:r>
+              <w:rPr>
+                <w:noProof/>
+                <w:webHidden/>
+              </w:rPr>
+              <w:fldChar w:fldCharType="end"/>
+            </w:r>
+          </w:hyperlink>
+        </w:p>
+        <w:p>
+          <w:pPr>
+            <w:pStyle w:val="Verzeichnis2"/>
+            <w:tabs>
+              <w:tab w:val="right" w:leader="dot" w:pos="9060"/>
+            </w:tabs>
+            <w:rPr>
+              <w:noProof/>
+              <w:lang w:eastAsia="de-DE"/>
+            </w:rPr>
+          </w:pPr>
+          <w:hyperlink w:anchor="_Toc79775473" w:history="1">
+            <w:r>
+              <w:rPr>
+                <w:rStyle w:val="Hyperlink"/>
+                <w:b/>
+                <w:i/>
+                <w:noProof/>
+                <w:lang w:val="en-US"/>
+              </w:rPr>
+              <w:t>Does the performance of the database decrease with time or with a growing database?</w:t>
+            </w:r>
+            <w:r>
+              <w:rPr>
+                <w:noProof/>
+                <w:webHidden/>
+              </w:rPr>
+              <w:tab/>
+            </w:r>
+            <w:r>
+              <w:rPr>
+                <w:noProof/>
+                <w:webHidden/>
+              </w:rPr>
+              <w:fldChar w:fldCharType="begin"/>
+            </w:r>
+            <w:r>
+              <w:rPr>
+                <w:noProof/>
+                <w:webHidden/>
+              </w:rPr>
+              <w:instrText xml:space="preserve"> PAGEREF _Toc79775473 \h </w:instrText>
+            </w:r>
+            <w:r>
+              <w:rPr>
+                <w:noProof/>
+                <w:webHidden/>
+              </w:rPr>
+            </w:r>
+            <w:r>
+              <w:rPr>
+                <w:noProof/>
+                <w:webHidden/>
+              </w:rPr>
+              <w:fldChar w:fldCharType="separate"/>
+            </w:r>
+            <w:r>
+              <w:rPr>
+                <w:noProof/>
+                <w:webHidden/>
+              </w:rPr>
+              <w:t>27</w:t>
             </w:r>
             <w:r>
               <w:rPr>
@@ -2380,6 +2884,48 @@
     </w:sdt>
     <w:p>
       <w:pPr>
+        <w:rPr>
+          <w:lang w:val="en-US"/>
+        </w:rPr>
+      </w:pPr>
+    </w:p>
+    <w:p>
+      <w:pPr>
+        <w:rPr>
+          <w:lang w:val="en-US"/>
+        </w:rPr>
+      </w:pPr>
+    </w:p>
+    <w:p>
+      <w:pPr>
+        <w:rPr>
+          <w:lang w:val="en-US"/>
+        </w:rPr>
+      </w:pPr>
+    </w:p>
+    <w:p>
+      <w:pPr>
+        <w:rPr>
+          <w:lang w:val="en-US"/>
+        </w:rPr>
+      </w:pPr>
+    </w:p>
+    <w:p>
+      <w:pPr>
+        <w:rPr>
+          <w:lang w:val="en-US"/>
+        </w:rPr>
+      </w:pPr>
+    </w:p>
+    <w:p>
+      <w:pPr>
+        <w:rPr>
+          <w:lang w:val="en-US"/>
+        </w:rPr>
+      </w:pPr>
+    </w:p>
+    <w:p>
+      <w:pPr>
         <w:pStyle w:val="Titel"/>
         <w:outlineLvl w:val="0"/>
         <w:rPr>
@@ -2388,81 +2934,7 @@
           <w:lang w:val="en-US"/>
         </w:rPr>
       </w:pPr>
-    </w:p>
-    <w:p>
-      <w:pPr>
-        <w:rPr>
-          <w:lang w:val="en-US"/>
-        </w:rPr>
-      </w:pPr>
-    </w:p>
-    <w:p>
-      <w:pPr>
-        <w:rPr>
-          <w:lang w:val="en-US"/>
-        </w:rPr>
-      </w:pPr>
-    </w:p>
-    <w:p>
-      <w:pPr>
-        <w:rPr>
-          <w:lang w:val="en-US"/>
-        </w:rPr>
-      </w:pPr>
-    </w:p>
-    <w:p>
-      <w:pPr>
-        <w:rPr>
-          <w:lang w:val="en-US"/>
-        </w:rPr>
-      </w:pPr>
-    </w:p>
-    <w:p>
-      <w:pPr>
-        <w:rPr>
-          <w:lang w:val="en-US"/>
-        </w:rPr>
-      </w:pPr>
-    </w:p>
-    <w:p>
-      <w:pPr>
-        <w:rPr>
-          <w:lang w:val="en-US"/>
-        </w:rPr>
-      </w:pPr>
-    </w:p>
-    <w:p>
-      <w:pPr>
-        <w:rPr>
-          <w:lang w:val="en-US"/>
-        </w:rPr>
-      </w:pPr>
-    </w:p>
-    <w:p>
-      <w:pPr>
-        <w:rPr>
-          <w:lang w:val="en-US"/>
-        </w:rPr>
-      </w:pPr>
-    </w:p>
-    <w:p>
-      <w:pPr>
-        <w:rPr>
-          <w:lang w:val="en-US"/>
-        </w:rPr>
-      </w:pPr>
-    </w:p>
-    <w:p>
-      <w:pPr>
-        <w:pStyle w:val="Titel"/>
-        <w:outlineLvl w:val="0"/>
-        <w:rPr>
-          <w:rStyle w:val="Hervorhebung"/>
-          <w:b/>
-          <w:lang w:val="en-US"/>
-        </w:rPr>
-      </w:pPr>
-      <w:bookmarkStart w:id="0" w:name="_Toc79765137"/>
+      <w:bookmarkStart w:id="0" w:name="_Toc79775446"/>
       <w:r>
         <w:rPr>
           <w:rStyle w:val="Hervorhebung"/>
@@ -3015,7 +3487,7 @@
           <w:lang w:val="en-US"/>
         </w:rPr>
       </w:pPr>
-      <w:bookmarkStart w:id="1" w:name="_Toc79765138"/>
+      <w:bookmarkStart w:id="1" w:name="_Toc79775447"/>
       <w:r>
         <w:rPr>
           <w:rStyle w:val="Hervorhebung"/>
@@ -3314,7 +3786,7 @@
         </w:rPr>
         <w:br/>
       </w:r>
-      <w:bookmarkStart w:id="2" w:name="_Toc79765139"/>
+      <w:bookmarkStart w:id="2" w:name="_Toc79775448"/>
       <w:r>
         <w:rPr>
           <w:b/>
@@ -3457,7 +3929,7 @@
           <w:lang w:val="en-US"/>
         </w:rPr>
       </w:pPr>
-      <w:bookmarkStart w:id="3" w:name="_Toc79765140"/>
+      <w:bookmarkStart w:id="3" w:name="_Toc79775449"/>
       <w:r>
         <w:rPr>
           <w:b/>
@@ -3543,10 +4015,10 @@
                   <v:path o:extrusionok="f" gradientshapeok="t" o:connecttype="rect"/>
                   <o:lock v:ext="edit" aspectratio="t"/>
                 </v:shapetype>
-                <v:shape id="_x0000_i1025" type="#_x0000_t75" style="width:68.25pt;height:30pt" o:ole="">
+                <v:shape id="_x0000_i1177" type="#_x0000_t75" style="width:68.25pt;height:30pt" o:ole="">
                   <v:imagedata r:id="rId12" o:title=""/>
                 </v:shape>
-                <o:OLEObject Type="Embed" ProgID="PBrush" ShapeID="_x0000_i1025" DrawAspect="Content" ObjectID="_1690378315" r:id="rId13"/>
+                <o:OLEObject Type="Embed" ProgID="PBrush" ShapeID="_x0000_i1177" DrawAspect="Content" ObjectID="_1690388635" r:id="rId13"/>
               </w:object>
             </w:r>
           </w:p>
@@ -3801,10 +4273,10 @@
             </w:pPr>
             <w:r>
               <w:object w:dxaOrig="6060" w:dyaOrig="4605" w14:anchorId="1EA59DF8">
-                <v:shape id="_x0000_i1026" type="#_x0000_t75" style="width:303pt;height:230.25pt" o:ole="">
+                <v:shape id="_x0000_i1178" type="#_x0000_t75" style="width:303pt;height:230.25pt" o:ole="">
                   <v:imagedata r:id="rId14" o:title=""/>
                 </v:shape>
-                <o:OLEObject Type="Embed" ProgID="PBrush" ShapeID="_x0000_i1026" DrawAspect="Content" ObjectID="_1690378316" r:id="rId15"/>
+                <o:OLEObject Type="Embed" ProgID="PBrush" ShapeID="_x0000_i1178" DrawAspect="Content" ObjectID="_1690388636" r:id="rId15"/>
               </w:object>
             </w:r>
             <w:r>
@@ -3919,7 +4391,7 @@
           <w:lang w:val="en-US"/>
         </w:rPr>
       </w:pPr>
-      <w:bookmarkStart w:id="4" w:name="_Toc79765141"/>
+      <w:bookmarkStart w:id="4" w:name="_Toc79775450"/>
       <w:r>
         <w:rPr>
           <w:b/>
@@ -3987,10 +4459,10 @@
             </w:pPr>
             <w:r>
               <w:object w:dxaOrig="5805" w:dyaOrig="2340" w14:anchorId="12FC59A6">
-                <v:shape id="_x0000_i1027" type="#_x0000_t75" style="width:290.25pt;height:117pt" o:ole="">
+                <v:shape id="_x0000_i1179" type="#_x0000_t75" style="width:290.25pt;height:117pt" o:ole="">
                   <v:imagedata r:id="rId16" o:title=""/>
                 </v:shape>
-                <o:OLEObject Type="Embed" ProgID="PBrush" ShapeID="_x0000_i1027" DrawAspect="Content" ObjectID="_1690378317" r:id="rId17"/>
+                <o:OLEObject Type="Embed" ProgID="PBrush" ShapeID="_x0000_i1179" DrawAspect="Content" ObjectID="_1690388637" r:id="rId17"/>
               </w:object>
             </w:r>
           </w:p>
@@ -4307,10 +4779,10 @@
             </w:r>
             <w:r>
               <w:object w:dxaOrig="1815" w:dyaOrig="1020" w14:anchorId="0234D9E1">
-                <v:shape id="_x0000_i1028" type="#_x0000_t75" style="width:90.75pt;height:51pt" o:ole="">
+                <v:shape id="_x0000_i1180" type="#_x0000_t75" style="width:90.75pt;height:51pt" o:ole="">
                   <v:imagedata r:id="rId19" o:title=""/>
                 </v:shape>
-                <o:OLEObject Type="Embed" ProgID="PBrush" ShapeID="_x0000_i1028" DrawAspect="Content" ObjectID="_1690378318" r:id="rId20"/>
+                <o:OLEObject Type="Embed" ProgID="PBrush" ShapeID="_x0000_i1180" DrawAspect="Content" ObjectID="_1690388638" r:id="rId20"/>
               </w:object>
             </w:r>
           </w:p>
@@ -4405,10 +4877,10 @@
             </w:r>
             <w:r>
               <w:object w:dxaOrig="1425" w:dyaOrig="1350" w14:anchorId="0AE8ED1B">
-                <v:shape id="_x0000_i1029" type="#_x0000_t75" style="width:71.25pt;height:67.5pt" o:ole="">
+                <v:shape id="_x0000_i1181" type="#_x0000_t75" style="width:71.25pt;height:67.5pt" o:ole="">
                   <v:imagedata r:id="rId21" o:title=""/>
                 </v:shape>
-                <o:OLEObject Type="Embed" ProgID="PBrush" ShapeID="_x0000_i1029" DrawAspect="Content" ObjectID="_1690378319" r:id="rId22"/>
+                <o:OLEObject Type="Embed" ProgID="PBrush" ShapeID="_x0000_i1181" DrawAspect="Content" ObjectID="_1690388639" r:id="rId22"/>
               </w:object>
             </w:r>
           </w:p>
@@ -4503,10 +4975,10 @@
             </w:r>
             <w:r>
               <w:object w:dxaOrig="1215" w:dyaOrig="855" w14:anchorId="639544F4">
-                <v:shape id="_x0000_i1030" type="#_x0000_t75" style="width:60.75pt;height:42.75pt" o:ole="">
+                <v:shape id="_x0000_i1182" type="#_x0000_t75" style="width:60.75pt;height:42.75pt" o:ole="">
                   <v:imagedata r:id="rId23" o:title=""/>
                 </v:shape>
-                <o:OLEObject Type="Embed" ProgID="PBrush" ShapeID="_x0000_i1030" DrawAspect="Content" ObjectID="_1690378320" r:id="rId24"/>
+                <o:OLEObject Type="Embed" ProgID="PBrush" ShapeID="_x0000_i1182" DrawAspect="Content" ObjectID="_1690388640" r:id="rId24"/>
               </w:object>
             </w:r>
           </w:p>
@@ -4525,10 +4997,10 @@
             </w:pPr>
             <w:r>
               <w:object w:dxaOrig="2490" w:dyaOrig="1650" w14:anchorId="3F0980D5">
-                <v:shape id="_x0000_i1031" type="#_x0000_t75" style="width:124.5pt;height:82.5pt" o:ole="">
+                <v:shape id="_x0000_i1183" type="#_x0000_t75" style="width:124.5pt;height:82.5pt" o:ole="">
                   <v:imagedata r:id="rId25" o:title=""/>
                 </v:shape>
-                <o:OLEObject Type="Embed" ProgID="PBrush" ShapeID="_x0000_i1031" DrawAspect="Content" ObjectID="_1690378321" r:id="rId26"/>
+                <o:OLEObject Type="Embed" ProgID="PBrush" ShapeID="_x0000_i1183" DrawAspect="Content" ObjectID="_1690388641" r:id="rId26"/>
               </w:object>
             </w:r>
           </w:p>
@@ -4545,7 +5017,6 @@
           <w:lang w:val="en-US"/>
         </w:rPr>
       </w:pPr>
-      <w:bookmarkStart w:id="5" w:name="_Toc79765142"/>
       <w:r>
         <w:rPr>
           <w:rStyle w:val="Hervorhebung"/>
@@ -4554,6 +5025,7 @@
         </w:rPr>
         <w:br/>
       </w:r>
+      <w:bookmarkStart w:id="5" w:name="_Toc79775451"/>
       <w:r>
         <w:rPr>
           <w:rStyle w:val="Hervorhebung"/>
@@ -4692,10 +5164,10 @@
             </w:r>
             <w:r>
               <w:object w:dxaOrig="1815" w:dyaOrig="1020" w14:anchorId="08A5E86A">
-                <v:shape id="_x0000_i1032" type="#_x0000_t75" style="width:90.75pt;height:51pt" o:ole="">
+                <v:shape id="_x0000_i1184" type="#_x0000_t75" style="width:90.75pt;height:51pt" o:ole="">
                   <v:imagedata r:id="rId19" o:title=""/>
                 </v:shape>
-                <o:OLEObject Type="Embed" ProgID="PBrush" ShapeID="_x0000_i1032" DrawAspect="Content" ObjectID="_1690378322" r:id="rId27"/>
+                <o:OLEObject Type="Embed" ProgID="PBrush" ShapeID="_x0000_i1184" DrawAspect="Content" ObjectID="_1690388642" r:id="rId27"/>
               </w:object>
             </w:r>
           </w:p>
@@ -4790,10 +5262,10 @@
             </w:r>
             <w:r>
               <w:object w:dxaOrig="1425" w:dyaOrig="1350" w14:anchorId="5FD1F0DD">
-                <v:shape id="_x0000_i1033" type="#_x0000_t75" style="width:71.25pt;height:67.5pt" o:ole="">
+                <v:shape id="_x0000_i1185" type="#_x0000_t75" style="width:71.25pt;height:67.5pt" o:ole="">
                   <v:imagedata r:id="rId21" o:title=""/>
                 </v:shape>
-                <o:OLEObject Type="Embed" ProgID="PBrush" ShapeID="_x0000_i1033" DrawAspect="Content" ObjectID="_1690378323" r:id="rId28"/>
+                <o:OLEObject Type="Embed" ProgID="PBrush" ShapeID="_x0000_i1185" DrawAspect="Content" ObjectID="_1690388643" r:id="rId28"/>
               </w:object>
             </w:r>
           </w:p>
@@ -4888,10 +5360,10 @@
             </w:r>
             <w:r>
               <w:object w:dxaOrig="1215" w:dyaOrig="855" w14:anchorId="14123DA2">
-                <v:shape id="_x0000_i1034" type="#_x0000_t75" style="width:60.75pt;height:42.75pt" o:ole="">
+                <v:shape id="_x0000_i1186" type="#_x0000_t75" style="width:60.75pt;height:42.75pt" o:ole="">
                   <v:imagedata r:id="rId23" o:title=""/>
                 </v:shape>
-                <o:OLEObject Type="Embed" ProgID="PBrush" ShapeID="_x0000_i1034" DrawAspect="Content" ObjectID="_1690378324" r:id="rId29"/>
+                <o:OLEObject Type="Embed" ProgID="PBrush" ShapeID="_x0000_i1186" DrawAspect="Content" ObjectID="_1690388644" r:id="rId29"/>
               </w:object>
             </w:r>
           </w:p>
@@ -4910,10 +5382,10 @@
             </w:pPr>
             <w:r>
               <w:object w:dxaOrig="2490" w:dyaOrig="1650" w14:anchorId="1AD3202F">
-                <v:shape id="_x0000_i1035" type="#_x0000_t75" style="width:124.5pt;height:82.5pt" o:ole="">
+                <v:shape id="_x0000_i1187" type="#_x0000_t75" style="width:124.5pt;height:82.5pt" o:ole="">
                   <v:imagedata r:id="rId25" o:title=""/>
                 </v:shape>
-                <o:OLEObject Type="Embed" ProgID="PBrush" ShapeID="_x0000_i1035" DrawAspect="Content" ObjectID="_1690378325" r:id="rId30"/>
+                <o:OLEObject Type="Embed" ProgID="PBrush" ShapeID="_x0000_i1187" DrawAspect="Content" ObjectID="_1690388645" r:id="rId30"/>
               </w:object>
             </w:r>
           </w:p>
@@ -5328,7 +5800,7 @@
           <w:lang w:val="en-US"/>
         </w:rPr>
       </w:pPr>
-      <w:bookmarkStart w:id="6" w:name="_Toc79765143"/>
+      <w:bookmarkStart w:id="6" w:name="_Toc79775452"/>
       <w:r>
         <w:rPr>
           <w:rStyle w:val="Hervorhebung"/>
@@ -5570,7 +6042,7 @@
           <w:lang w:val="en-US"/>
         </w:rPr>
       </w:pPr>
-      <w:bookmarkStart w:id="7" w:name="_Toc79765144"/>
+      <w:bookmarkStart w:id="7" w:name="_Toc79775453"/>
       <w:r>
         <w:rPr>
           <w:b/>
@@ -5635,10 +6107,10 @@
             </w:pPr>
             <w:r>
               <w:object w:dxaOrig="2235" w:dyaOrig="405" w14:anchorId="1546470C">
-                <v:shape id="_x0000_i1036" type="#_x0000_t75" style="width:111.75pt;height:20.25pt" o:ole="">
+                <v:shape id="_x0000_i1188" type="#_x0000_t75" style="width:111.75pt;height:20.25pt" o:ole="">
                   <v:imagedata r:id="rId33" o:title=""/>
                 </v:shape>
-                <o:OLEObject Type="Embed" ProgID="PBrush" ShapeID="_x0000_i1036" DrawAspect="Content" ObjectID="_1690378326" r:id="rId34"/>
+                <o:OLEObject Type="Embed" ProgID="PBrush" ShapeID="_x0000_i1188" DrawAspect="Content" ObjectID="_1690388646" r:id="rId34"/>
               </w:object>
             </w:r>
           </w:p>
@@ -5748,10 +6220,10 @@
             </w:pPr>
             <w:r>
               <w:object w:dxaOrig="2175" w:dyaOrig="585" w14:anchorId="36BBFF59">
-                <v:shape id="_x0000_i1037" type="#_x0000_t75" style="width:108.75pt;height:29.25pt" o:ole="">
+                <v:shape id="_x0000_i1189" type="#_x0000_t75" style="width:108.75pt;height:29.25pt" o:ole="">
                   <v:imagedata r:id="rId35" o:title=""/>
                 </v:shape>
-                <o:OLEObject Type="Embed" ProgID="PBrush" ShapeID="_x0000_i1037" DrawAspect="Content" ObjectID="_1690378327" r:id="rId36"/>
+                <o:OLEObject Type="Embed" ProgID="PBrush" ShapeID="_x0000_i1189" DrawAspect="Content" ObjectID="_1690388647" r:id="rId36"/>
               </w:object>
             </w:r>
           </w:p>
@@ -5863,10 +6335,10 @@
             </w:pPr>
             <w:r>
               <w:object w:dxaOrig="2175" w:dyaOrig="600" w14:anchorId="6258E4D0">
-                <v:shape id="_x0000_i1038" type="#_x0000_t75" style="width:108.75pt;height:30pt" o:ole="">
+                <v:shape id="_x0000_i1190" type="#_x0000_t75" style="width:108.75pt;height:30pt" o:ole="">
                   <v:imagedata r:id="rId37" o:title=""/>
                 </v:shape>
-                <o:OLEObject Type="Embed" ProgID="PBrush" ShapeID="_x0000_i1038" DrawAspect="Content" ObjectID="_1690378328" r:id="rId38"/>
+                <o:OLEObject Type="Embed" ProgID="PBrush" ShapeID="_x0000_i1190" DrawAspect="Content" ObjectID="_1690388648" r:id="rId38"/>
               </w:object>
             </w:r>
           </w:p>
@@ -5921,7 +6393,7 @@
           <w:lang w:val="en-US"/>
         </w:rPr>
       </w:pPr>
-      <w:bookmarkStart w:id="8" w:name="_Toc79765145"/>
+      <w:bookmarkStart w:id="8" w:name="_Toc79775454"/>
       <w:r>
         <w:rPr>
           <w:b/>
@@ -5967,10 +6439,10 @@
             </w:pPr>
             <w:r>
               <w:object w:dxaOrig="2160" w:dyaOrig="585" w14:anchorId="3437A0CD">
-                <v:shape id="_x0000_i1039" type="#_x0000_t75" style="width:108pt;height:29.25pt" o:ole="">
+                <v:shape id="_x0000_i1191" type="#_x0000_t75" style="width:108pt;height:29.25pt" o:ole="">
                   <v:imagedata r:id="rId39" o:title=""/>
                 </v:shape>
-                <o:OLEObject Type="Embed" ProgID="PBrush" ShapeID="_x0000_i1039" DrawAspect="Content" ObjectID="_1690378329" r:id="rId40"/>
+                <o:OLEObject Type="Embed" ProgID="PBrush" ShapeID="_x0000_i1191" DrawAspect="Content" ObjectID="_1690388649" r:id="rId40"/>
               </w:object>
             </w:r>
           </w:p>
@@ -6192,7 +6664,7 @@
           <w:lang w:val="en-US"/>
         </w:rPr>
       </w:pPr>
-      <w:bookmarkStart w:id="9" w:name="_Toc79765146"/>
+      <w:bookmarkStart w:id="9" w:name="_Toc79775455"/>
       <w:r>
         <w:rPr>
           <w:b/>
@@ -6240,10 +6712,10 @@
             </w:pPr>
             <w:r>
               <w:object w:dxaOrig="1575" w:dyaOrig="300" w14:anchorId="23C3A916">
-                <v:shape id="_x0000_i1040" type="#_x0000_t75" style="width:78.75pt;height:15pt" o:ole="">
+                <v:shape id="_x0000_i1192" type="#_x0000_t75" style="width:78.75pt;height:15pt" o:ole="">
                   <v:imagedata r:id="rId41" o:title=""/>
                 </v:shape>
-                <o:OLEObject Type="Embed" ProgID="PBrush" ShapeID="_x0000_i1040" DrawAspect="Content" ObjectID="_1690378330" r:id="rId42"/>
+                <o:OLEObject Type="Embed" ProgID="PBrush" ShapeID="_x0000_i1192" DrawAspect="Content" ObjectID="_1690388650" r:id="rId42"/>
               </w:object>
             </w:r>
           </w:p>
@@ -6294,7 +6766,7 @@
           <w:lang w:val="en-US"/>
         </w:rPr>
       </w:pPr>
-      <w:bookmarkStart w:id="10" w:name="_Toc79765147"/>
+      <w:bookmarkStart w:id="10" w:name="_Toc79775456"/>
       <w:r>
         <w:rPr>
           <w:b/>
@@ -6342,10 +6814,10 @@
             </w:pPr>
             <w:r>
               <w:object w:dxaOrig="2220" w:dyaOrig="615" w14:anchorId="210A7445">
-                <v:shape id="_x0000_i1041" type="#_x0000_t75" style="width:111pt;height:30.75pt" o:ole="">
+                <v:shape id="_x0000_i1193" type="#_x0000_t75" style="width:111pt;height:30.75pt" o:ole="">
                   <v:imagedata r:id="rId43" o:title=""/>
                 </v:shape>
-                <o:OLEObject Type="Embed" ProgID="PBrush" ShapeID="_x0000_i1041" DrawAspect="Content" ObjectID="_1690378331" r:id="rId44"/>
+                <o:OLEObject Type="Embed" ProgID="PBrush" ShapeID="_x0000_i1193" DrawAspect="Content" ObjectID="_1690388651" r:id="rId44"/>
               </w:object>
             </w:r>
           </w:p>
@@ -6411,7 +6883,7 @@
           <w:lang w:val="en-US"/>
         </w:rPr>
       </w:pPr>
-      <w:bookmarkStart w:id="11" w:name="_Toc79765148"/>
+      <w:bookmarkStart w:id="11" w:name="_Toc79775457"/>
       <w:r>
         <w:rPr>
           <w:b/>
@@ -6591,7 +7063,7 @@
           <w:lang w:val="en-US"/>
         </w:rPr>
       </w:pPr>
-      <w:bookmarkStart w:id="12" w:name="_Toc79765149"/>
+      <w:bookmarkStart w:id="12" w:name="_Toc79775458"/>
       <w:r>
         <w:rPr>
           <w:b/>
@@ -6704,7 +7176,7 @@
           <w:lang w:val="en-US"/>
         </w:rPr>
       </w:pPr>
-      <w:bookmarkStart w:id="13" w:name="_Toc79765150"/>
+      <w:bookmarkStart w:id="13" w:name="_Toc79775459"/>
       <w:r>
         <w:rPr>
           <w:b/>
@@ -6843,7 +7315,7 @@
           <w:lang w:val="en-US"/>
         </w:rPr>
       </w:pPr>
-      <w:bookmarkStart w:id="14" w:name="_Toc79765151"/>
+      <w:bookmarkStart w:id="14" w:name="_Toc79775460"/>
       <w:r>
         <w:rPr>
           <w:sz w:val="28"/>
@@ -6950,7 +7422,7 @@
         </w:rPr>
         <w:br/>
       </w:r>
-      <w:bookmarkStart w:id="15" w:name="_Toc79765152"/>
+      <w:bookmarkStart w:id="15" w:name="_Toc79775461"/>
       <w:r>
         <w:rPr>
           <w:sz w:val="28"/>
@@ -7083,10 +7555,10 @@
             </w:pPr>
             <w:r>
               <w:object w:dxaOrig="1605" w:dyaOrig="345" w14:anchorId="2D934F78">
-                <v:shape id="_x0000_i1042" type="#_x0000_t75" style="width:80.25pt;height:17.25pt" o:ole="">
+                <v:shape id="_x0000_i1194" type="#_x0000_t75" style="width:80.25pt;height:17.25pt" o:ole="">
                   <v:imagedata r:id="rId50" o:title=""/>
                 </v:shape>
-                <o:OLEObject Type="Embed" ProgID="PBrush" ShapeID="_x0000_i1042" DrawAspect="Content" ObjectID="_1690378332" r:id="rId51"/>
+                <o:OLEObject Type="Embed" ProgID="PBrush" ShapeID="_x0000_i1194" DrawAspect="Content" ObjectID="_1690388652" r:id="rId51"/>
               </w:object>
             </w:r>
           </w:p>
@@ -7217,10 +7689,10 @@
             </w:pPr>
             <w:r>
               <w:object w:dxaOrig="1545" w:dyaOrig="345" w14:anchorId="360AC4B6">
-                <v:shape id="_x0000_i1043" type="#_x0000_t75" style="width:77.25pt;height:17.25pt" o:ole="">
+                <v:shape id="_x0000_i1195" type="#_x0000_t75" style="width:77.25pt;height:17.25pt" o:ole="">
                   <v:imagedata r:id="rId53" o:title=""/>
                 </v:shape>
-                <o:OLEObject Type="Embed" ProgID="PBrush" ShapeID="_x0000_i1043" DrawAspect="Content" ObjectID="_1690378333" r:id="rId54"/>
+                <o:OLEObject Type="Embed" ProgID="PBrush" ShapeID="_x0000_i1195" DrawAspect="Content" ObjectID="_1690388653" r:id="rId54"/>
               </w:object>
             </w:r>
           </w:p>
@@ -7273,7 +7745,7 @@
           <w:lang w:val="en-US"/>
         </w:rPr>
       </w:pPr>
-      <w:bookmarkStart w:id="16" w:name="_Toc79765153"/>
+      <w:bookmarkStart w:id="16" w:name="_Toc79775462"/>
       <w:r>
         <w:rPr>
           <w:sz w:val="28"/>
@@ -7412,10 +7884,10 @@
             </w:pPr>
             <w:r>
               <w:object w:dxaOrig="1665" w:dyaOrig="345" w14:anchorId="66A46F2D">
-                <v:shape id="_x0000_i1044" type="#_x0000_t75" style="width:83.25pt;height:17.25pt" o:ole="">
+                <v:shape id="_x0000_i1196" type="#_x0000_t75" style="width:83.25pt;height:17.25pt" o:ole="">
                   <v:imagedata r:id="rId56" o:title=""/>
                 </v:shape>
-                <o:OLEObject Type="Embed" ProgID="PBrush" ShapeID="_x0000_i1044" DrawAspect="Content" ObjectID="_1690378334" r:id="rId57"/>
+                <o:OLEObject Type="Embed" ProgID="PBrush" ShapeID="_x0000_i1196" DrawAspect="Content" ObjectID="_1690388654" r:id="rId57"/>
               </w:object>
             </w:r>
           </w:p>
@@ -7454,10 +7926,10 @@
           <w:p>
             <w:r>
               <w:object w:dxaOrig="3045" w:dyaOrig="300" w14:anchorId="1B7A90FB">
-                <v:shape id="_x0000_i1045" type="#_x0000_t75" style="width:152.25pt;height:15pt" o:ole="">
+                <v:shape id="_x0000_i1197" type="#_x0000_t75" style="width:152.25pt;height:15pt" o:ole="">
                   <v:imagedata r:id="rId58" o:title=""/>
                 </v:shape>
-                <o:OLEObject Type="Embed" ProgID="PBrush" ShapeID="_x0000_i1045" DrawAspect="Content" ObjectID="_1690378335" r:id="rId59"/>
+                <o:OLEObject Type="Embed" ProgID="PBrush" ShapeID="_x0000_i1197" DrawAspect="Content" ObjectID="_1690388655" r:id="rId59"/>
               </w:object>
             </w:r>
           </w:p>
@@ -7513,7 +7985,7 @@
           <w:lang w:val="en-US"/>
         </w:rPr>
       </w:pPr>
-      <w:bookmarkStart w:id="17" w:name="_Toc79765154"/>
+      <w:bookmarkStart w:id="17" w:name="_Toc79775463"/>
       <w:r>
         <w:rPr>
           <w:rStyle w:val="Hervorhebung"/>
@@ -7855,7 +8327,6 @@
           <w:lang w:val="en-US"/>
         </w:rPr>
       </w:pPr>
-      <w:bookmarkStart w:id="18" w:name="_Toc79765155"/>
       <w:r>
         <w:rPr>
           <w:b/>
@@ -7864,6 +8335,28 @@
           <w:szCs w:val="28"/>
           <w:lang w:val="en-US"/>
         </w:rPr>
+        <w:lastRenderedPageBreak/>
+        <w:br/>
+      </w:r>
+      <w:r>
+        <w:rPr>
+          <w:b/>
+          <w:i/>
+          <w:sz w:val="28"/>
+          <w:szCs w:val="28"/>
+          <w:lang w:val="en-US"/>
+        </w:rPr>
+        <w:br/>
+      </w:r>
+      <w:bookmarkStart w:id="18" w:name="_Toc79775464"/>
+      <w:r>
+        <w:rPr>
+          <w:b/>
+          <w:i/>
+          <w:sz w:val="28"/>
+          <w:szCs w:val="28"/>
+          <w:lang w:val="en-US"/>
+        </w:rPr>
         <w:t>Simulating m</w:t>
       </w:r>
       <w:r>
@@ -7892,7 +8385,6 @@
           <w:szCs w:val="28"/>
           <w:lang w:val="en-US"/>
         </w:rPr>
-        <w:lastRenderedPageBreak/>
         <w:t xml:space="preserve">In order to find out how well </w:t>
       </w:r>
       <w:proofErr w:type="spellStart"/>
@@ -8311,7 +8803,7 @@
           <w:lang w:val="en-US"/>
         </w:rPr>
       </w:pPr>
-      <w:bookmarkStart w:id="19" w:name="_Toc79765156"/>
+      <w:bookmarkStart w:id="19" w:name="_Toc79775465"/>
       <w:r>
         <w:rPr>
           <w:b/>
@@ -9033,7 +9525,7 @@
           <w:lang w:val="en-US"/>
         </w:rPr>
       </w:pPr>
-      <w:bookmarkStart w:id="20" w:name="_Toc79765157"/>
+      <w:bookmarkStart w:id="20" w:name="_Toc79775466"/>
       <w:r>
         <w:rPr>
           <w:b/>
@@ -9633,10 +10125,2134 @@
         <w:t>The exact workflow of the C++ edition is described in the user’s manual of the corresponding edition. (As of now not provided).</w:t>
       </w:r>
     </w:p>
+    <w:p>
+      <w:pPr>
+        <w:pStyle w:val="Titel"/>
+        <w:outlineLvl w:val="0"/>
+        <w:rPr>
+          <w:rStyle w:val="Hervorhebung"/>
+          <w:b/>
+          <w:lang w:val="en-US"/>
+        </w:rPr>
+      </w:pPr>
+      <w:bookmarkStart w:id="21" w:name="_Toc79775467"/>
+      <w:r>
+        <w:rPr>
+          <w:rStyle w:val="Hervorhebung"/>
+          <w:b/>
+          <w:lang w:val="en-US"/>
+        </w:rPr>
+        <w:lastRenderedPageBreak/>
+        <w:t>Answers &amp; Conclusions</w:t>
+      </w:r>
+      <w:bookmarkEnd w:id="21"/>
+      <w:r>
+        <w:rPr>
+          <w:rStyle w:val="Hervorhebung"/>
+          <w:b/>
+          <w:lang w:val="en-US"/>
+        </w:rPr>
+        <w:t xml:space="preserve"> </w:t>
+      </w:r>
+    </w:p>
+    <w:p>
+      <w:pPr>
+        <w:rPr>
+          <w:lang w:val="en-US"/>
+        </w:rPr>
+      </w:pPr>
+    </w:p>
+    <w:p>
+      <w:pPr>
+        <w:rPr>
+          <w:sz w:val="28"/>
+          <w:szCs w:val="28"/>
+          <w:lang w:val="en-US"/>
+        </w:rPr>
+      </w:pPr>
+      <w:r>
+        <w:rPr>
+          <w:sz w:val="28"/>
+          <w:szCs w:val="28"/>
+          <w:lang w:val="en-US"/>
+        </w:rPr>
+        <w:t>This chapter is a summary of the conclusions that have been drawn from using SQLite in the different scenarios and answers the questions, what SQLite is capable to do in different environments.</w:t>
+      </w:r>
+    </w:p>
+    <w:p>
+      <w:pPr>
+        <w:rPr>
+          <w:sz w:val="28"/>
+          <w:szCs w:val="28"/>
+          <w:lang w:val="en-US"/>
+        </w:rPr>
+      </w:pPr>
+    </w:p>
+    <w:p>
+      <w:pPr>
+        <w:outlineLvl w:val="1"/>
+        <w:rPr>
+          <w:b/>
+          <w:i/>
+          <w:sz w:val="28"/>
+          <w:szCs w:val="28"/>
+          <w:lang w:val="en-US"/>
+        </w:rPr>
+      </w:pPr>
+      <w:bookmarkStart w:id="22" w:name="_Toc79775468"/>
+      <w:r>
+        <w:rPr>
+          <w:b/>
+          <w:i/>
+          <w:sz w:val="28"/>
+          <w:szCs w:val="28"/>
+          <w:lang w:val="en-US"/>
+        </w:rPr>
+        <w:t>How well does SQLite support Multithreading in C#?</w:t>
+      </w:r>
+      <w:bookmarkEnd w:id="22"/>
+    </w:p>
+    <w:tbl>
+      <w:tblPr>
+        <w:tblStyle w:val="Tabellenraster"/>
+        <w:tblW w:w="0" w:type="auto"/>
+        <w:tblBorders>
+          <w:top w:val="none" w:sz="0" w:space="0" w:color="auto"/>
+          <w:left w:val="none" w:sz="0" w:space="0" w:color="auto"/>
+          <w:bottom w:val="none" w:sz="0" w:space="0" w:color="auto"/>
+          <w:right w:val="none" w:sz="0" w:space="0" w:color="auto"/>
+          <w:insideH w:val="none" w:sz="0" w:space="0" w:color="auto"/>
+          <w:insideV w:val="none" w:sz="0" w:space="0" w:color="auto"/>
+        </w:tblBorders>
+        <w:tblLook w:val="04A0" w:firstRow="1" w:lastRow="0" w:firstColumn="1" w:lastColumn="0" w:noHBand="0" w:noVBand="1"/>
+      </w:tblPr>
+      <w:tblGrid>
+        <w:gridCol w:w="4530"/>
+        <w:gridCol w:w="4530"/>
+      </w:tblGrid>
+      <w:tr>
+        <w:tc>
+          <w:tcPr>
+            <w:tcW w:w="4530" w:type="dxa"/>
+          </w:tcPr>
+          <w:p>
+            <w:r>
+              <w:object w:dxaOrig="2445" w:dyaOrig="1230" w14:anchorId="0304D312">
+                <v:shape id="_x0000_i1199" type="#_x0000_t75" style="width:122.25pt;height:61.5pt" o:ole="">
+                  <v:imagedata r:id="rId72" o:title=""/>
+                </v:shape>
+                <o:OLEObject Type="Embed" ProgID="PBrush" ShapeID="_x0000_i1199" DrawAspect="Content" ObjectID="_1690388656" r:id="rId73"/>
+              </w:object>
+            </w:r>
+            <w:r>
+              <w:br/>
+            </w:r>
+            <w:r>
+              <w:br/>
+            </w:r>
+          </w:p>
+          <w:p>
+            <w:pPr>
+              <w:rPr>
+                <w:b/>
+                <w:i/>
+                <w:sz w:val="28"/>
+                <w:szCs w:val="28"/>
+                <w:lang w:val="en-US"/>
+              </w:rPr>
+            </w:pPr>
+            <w:r>
+              <w:object w:dxaOrig="2490" w:dyaOrig="2400" w14:anchorId="0FA5D543">
+                <v:shape id="_x0000_i1198" type="#_x0000_t75" style="width:124.5pt;height:120pt" o:ole="">
+                  <v:imagedata r:id="rId74" o:title=""/>
+                </v:shape>
+                <o:OLEObject Type="Embed" ProgID="PBrush" ShapeID="_x0000_i1198" DrawAspect="Content" ObjectID="_1690388657" r:id="rId75"/>
+              </w:object>
+            </w:r>
+          </w:p>
+        </w:tc>
+        <w:tc>
+          <w:tcPr>
+            <w:tcW w:w="4530" w:type="dxa"/>
+          </w:tcPr>
+          <w:p>
+            <w:pPr>
+              <w:rPr>
+                <w:sz w:val="28"/>
+                <w:szCs w:val="28"/>
+                <w:lang w:val="en-US"/>
+              </w:rPr>
+            </w:pPr>
+            <w:r>
+              <w:rPr>
+                <w:sz w:val="28"/>
+                <w:szCs w:val="28"/>
+                <w:lang w:val="en-US"/>
+              </w:rPr>
+              <w:t>The observations done with this application lead to the conclusion, that Multithreading works in a seaming less way without further ado.</w:t>
+            </w:r>
+          </w:p>
+          <w:p>
+            <w:pPr>
+              <w:rPr>
+                <w:sz w:val="28"/>
+                <w:szCs w:val="28"/>
+                <w:lang w:val="en-US"/>
+              </w:rPr>
+            </w:pPr>
+            <w:r>
+              <w:rPr>
+                <w:sz w:val="28"/>
+                <w:szCs w:val="28"/>
+                <w:lang w:val="en-US"/>
+              </w:rPr>
+              <w:br/>
+              <w:t>Any number of threads can be started as described in the chapters above, working in the background and providing simultaneous access to the database in a straightforward way.</w:t>
+            </w:r>
+          </w:p>
+          <w:p>
+            <w:pPr>
+              <w:rPr>
+                <w:b/>
+                <w:i/>
+                <w:sz w:val="28"/>
+                <w:szCs w:val="28"/>
+                <w:lang w:val="en-US"/>
+              </w:rPr>
+            </w:pPr>
+          </w:p>
+        </w:tc>
+      </w:tr>
+    </w:tbl>
+    <w:p>
+      <w:pPr>
+        <w:rPr>
+          <w:b/>
+          <w:i/>
+          <w:sz w:val="28"/>
+          <w:szCs w:val="28"/>
+          <w:lang w:val="en-US"/>
+        </w:rPr>
+      </w:pPr>
+    </w:p>
+    <w:p>
+      <w:pPr>
+        <w:rPr>
+          <w:b/>
+          <w:i/>
+          <w:sz w:val="28"/>
+          <w:szCs w:val="28"/>
+          <w:lang w:val="en-US"/>
+        </w:rPr>
+      </w:pPr>
+    </w:p>
+    <w:p>
+      <w:pPr>
+        <w:rPr>
+          <w:b/>
+          <w:i/>
+          <w:sz w:val="28"/>
+          <w:szCs w:val="28"/>
+          <w:lang w:val="en-US"/>
+        </w:rPr>
+      </w:pPr>
+      <w:r>
+        <w:rPr>
+          <w:b/>
+          <w:i/>
+          <w:sz w:val="28"/>
+          <w:szCs w:val="28"/>
+          <w:lang w:val="en-US"/>
+        </w:rPr>
+        <w:t>How does the connection have to be created in C#-Code if Multithreading should be used?</w:t>
+      </w:r>
+      <w:r>
+        <w:rPr>
+          <w:b/>
+          <w:i/>
+          <w:sz w:val="28"/>
+          <w:szCs w:val="28"/>
+          <w:lang w:val="en-US"/>
+        </w:rPr>
+        <w:br/>
+      </w:r>
+      <w:r>
+        <w:rPr>
+          <w:sz w:val="28"/>
+          <w:szCs w:val="28"/>
+          <w:lang w:val="en-US"/>
+        </w:rPr>
+        <w:t xml:space="preserve">In order to achieve comparable results with this application, version 3.35 of SQLite should be used. In every thread, </w:t>
+      </w:r>
+      <w:r>
+        <w:rPr>
+          <w:sz w:val="28"/>
+          <w:szCs w:val="28"/>
+          <w:lang w:val="en-US"/>
+        </w:rPr>
+        <w:t xml:space="preserve">a connection object should be created </w:t>
+      </w:r>
+    </w:p>
+    <w:p>
+      <w:pPr>
+        <w:rPr>
+          <w:sz w:val="28"/>
+          <w:szCs w:val="28"/>
+          <w:lang w:val="en-US"/>
+        </w:rPr>
+      </w:pPr>
+      <w:r>
+        <w:rPr>
+          <w:noProof/>
+          <w:sz w:val="28"/>
+          <w:szCs w:val="28"/>
+          <w:lang w:val="en-US"/>
+        </w:rPr>
+        <w:drawing>
+          <wp:inline distT="0" distB="0" distL="0" distR="0" wp14:anchorId="54F4B338" wp14:editId="70E97208">
+            <wp:extent cx="2486025" cy="361950"/>
+            <wp:effectExtent l="0" t="0" r="9525" b="0"/>
+            <wp:docPr id="19" name="Grafik 19"/>
+            <wp:cNvGraphicFramePr>
+              <a:graphicFrameLocks xmlns:a="http://schemas.openxmlformats.org/drawingml/2006/main" noChangeAspect="1"/>
+            </wp:cNvGraphicFramePr>
+            <a:graphic xmlns:a="http://schemas.openxmlformats.org/drawingml/2006/main">
+              <a:graphicData uri="http://schemas.openxmlformats.org/drawingml/2006/picture">
+                <pic:pic xmlns:pic="http://schemas.openxmlformats.org/drawingml/2006/picture">
+                  <pic:nvPicPr>
+                    <pic:cNvPr id="0" name="Picture 32"/>
+                    <pic:cNvPicPr>
+                      <a:picLocks noChangeAspect="1" noChangeArrowheads="1"/>
+                    </pic:cNvPicPr>
+                  </pic:nvPicPr>
+                  <pic:blipFill>
+                    <a:blip r:embed="rId76">
+                      <a:extLst>
+                        <a:ext uri="{28A0092B-C50C-407E-A947-70E740481C1C}">
+                          <a14:useLocalDpi xmlns:a14="http://schemas.microsoft.com/office/drawing/2010/main" val="0"/>
+                        </a:ext>
+                      </a:extLst>
+                    </a:blip>
+                    <a:srcRect/>
+                    <a:stretch>
+                      <a:fillRect/>
+                    </a:stretch>
+                  </pic:blipFill>
+                  <pic:spPr bwMode="auto">
+                    <a:xfrm>
+                      <a:off x="0" y="0"/>
+                      <a:ext cx="2486025" cy="361950"/>
+                    </a:xfrm>
+                    <a:prstGeom prst="rect">
+                      <a:avLst/>
+                    </a:prstGeom>
+                    <a:noFill/>
+                    <a:ln>
+                      <a:noFill/>
+                    </a:ln>
+                  </pic:spPr>
+                </pic:pic>
+              </a:graphicData>
+            </a:graphic>
+          </wp:inline>
+        </w:drawing>
+      </w:r>
+      <w:r>
+        <w:rPr>
+          <w:sz w:val="28"/>
+          <w:szCs w:val="28"/>
+          <w:lang w:val="en-US"/>
+        </w:rPr>
+        <w:br/>
+        <w:t>and then this connection should be opened with a Connection-String that enables pooling:</w:t>
+      </w:r>
+    </w:p>
+    <w:p>
+      <w:pPr>
+        <w:rPr>
+          <w:sz w:val="28"/>
+          <w:szCs w:val="28"/>
+          <w:lang w:val="en-US"/>
+        </w:rPr>
+      </w:pPr>
+      <w:r>
+        <w:rPr>
+          <w:noProof/>
+          <w:sz w:val="28"/>
+          <w:szCs w:val="28"/>
+          <w:lang w:val="en-US"/>
+        </w:rPr>
+        <w:lastRenderedPageBreak/>
+        <w:drawing>
+          <wp:inline distT="0" distB="0" distL="0" distR="0" wp14:anchorId="7B89CD88" wp14:editId="7F43C327">
+            <wp:extent cx="5753100" cy="1685925"/>
+            <wp:effectExtent l="0" t="0" r="0" b="9525"/>
+            <wp:docPr id="18" name="Grafik 18"/>
+            <wp:cNvGraphicFramePr>
+              <a:graphicFrameLocks xmlns:a="http://schemas.openxmlformats.org/drawingml/2006/main" noChangeAspect="1"/>
+            </wp:cNvGraphicFramePr>
+            <a:graphic xmlns:a="http://schemas.openxmlformats.org/drawingml/2006/main">
+              <a:graphicData uri="http://schemas.openxmlformats.org/drawingml/2006/picture">
+                <pic:pic xmlns:pic="http://schemas.openxmlformats.org/drawingml/2006/picture">
+                  <pic:nvPicPr>
+                    <pic:cNvPr id="0" name="Picture 31"/>
+                    <pic:cNvPicPr>
+                      <a:picLocks noChangeAspect="1" noChangeArrowheads="1"/>
+                    </pic:cNvPicPr>
+                  </pic:nvPicPr>
+                  <pic:blipFill>
+                    <a:blip r:embed="rId77">
+                      <a:extLst>
+                        <a:ext uri="{28A0092B-C50C-407E-A947-70E740481C1C}">
+                          <a14:useLocalDpi xmlns:a14="http://schemas.microsoft.com/office/drawing/2010/main" val="0"/>
+                        </a:ext>
+                      </a:extLst>
+                    </a:blip>
+                    <a:srcRect/>
+                    <a:stretch>
+                      <a:fillRect/>
+                    </a:stretch>
+                  </pic:blipFill>
+                  <pic:spPr bwMode="auto">
+                    <a:xfrm>
+                      <a:off x="0" y="0"/>
+                      <a:ext cx="5753100" cy="1685925"/>
+                    </a:xfrm>
+                    <a:prstGeom prst="rect">
+                      <a:avLst/>
+                    </a:prstGeom>
+                    <a:noFill/>
+                    <a:ln>
+                      <a:noFill/>
+                    </a:ln>
+                  </pic:spPr>
+                </pic:pic>
+              </a:graphicData>
+            </a:graphic>
+          </wp:inline>
+        </w:drawing>
+      </w:r>
+    </w:p>
+    <w:p>
+      <w:pPr>
+        <w:rPr>
+          <w:sz w:val="28"/>
+          <w:szCs w:val="28"/>
+          <w:lang w:val="en-US"/>
+        </w:rPr>
+      </w:pPr>
+      <w:r>
+        <w:rPr>
+          <w:sz w:val="28"/>
+          <w:szCs w:val="28"/>
+          <w:lang w:val="en-US"/>
+        </w:rPr>
+        <w:t>The pool size determines the number of connections, that this application may simultaneously establish. That’s already it.</w:t>
+      </w:r>
+    </w:p>
+    <w:p>
+      <w:pPr>
+        <w:rPr>
+          <w:b/>
+          <w:i/>
+          <w:sz w:val="28"/>
+          <w:szCs w:val="28"/>
+          <w:lang w:val="en-US"/>
+        </w:rPr>
+      </w:pPr>
+      <w:r>
+        <w:rPr>
+          <w:sz w:val="28"/>
+          <w:szCs w:val="28"/>
+          <w:lang w:val="en-US"/>
+        </w:rPr>
+        <w:t>Handling the threads is also straightforward, there is nothing but normal C# code for creating threads involved:</w:t>
+      </w:r>
+    </w:p>
+    <w:p>
+      <w:pPr>
+        <w:rPr>
+          <w:b/>
+          <w:i/>
+          <w:sz w:val="28"/>
+          <w:szCs w:val="28"/>
+          <w:lang w:val="en-US"/>
+        </w:rPr>
+      </w:pPr>
+      <w:r>
+        <w:rPr>
+          <w:b/>
+          <w:i/>
+          <w:noProof/>
+          <w:sz w:val="28"/>
+          <w:szCs w:val="28"/>
+          <w:lang w:val="en-US"/>
+        </w:rPr>
+        <w:drawing>
+          <wp:inline distT="0" distB="0" distL="0" distR="0" wp14:anchorId="7BC03F4A" wp14:editId="2B01CB63">
+            <wp:extent cx="4581525" cy="476250"/>
+            <wp:effectExtent l="0" t="0" r="9525" b="0"/>
+            <wp:docPr id="20" name="Grafik 20"/>
+            <wp:cNvGraphicFramePr>
+              <a:graphicFrameLocks xmlns:a="http://schemas.openxmlformats.org/drawingml/2006/main" noChangeAspect="1"/>
+            </wp:cNvGraphicFramePr>
+            <a:graphic xmlns:a="http://schemas.openxmlformats.org/drawingml/2006/main">
+              <a:graphicData uri="http://schemas.openxmlformats.org/drawingml/2006/picture">
+                <pic:pic xmlns:pic="http://schemas.openxmlformats.org/drawingml/2006/picture">
+                  <pic:nvPicPr>
+                    <pic:cNvPr id="0" name="Picture 33"/>
+                    <pic:cNvPicPr>
+                      <a:picLocks noChangeAspect="1" noChangeArrowheads="1"/>
+                    </pic:cNvPicPr>
+                  </pic:nvPicPr>
+                  <pic:blipFill>
+                    <a:blip r:embed="rId78">
+                      <a:extLst>
+                        <a:ext uri="{28A0092B-C50C-407E-A947-70E740481C1C}">
+                          <a14:useLocalDpi xmlns:a14="http://schemas.microsoft.com/office/drawing/2010/main" val="0"/>
+                        </a:ext>
+                      </a:extLst>
+                    </a:blip>
+                    <a:srcRect/>
+                    <a:stretch>
+                      <a:fillRect/>
+                    </a:stretch>
+                  </pic:blipFill>
+                  <pic:spPr bwMode="auto">
+                    <a:xfrm>
+                      <a:off x="0" y="0"/>
+                      <a:ext cx="4581525" cy="476250"/>
+                    </a:xfrm>
+                    <a:prstGeom prst="rect">
+                      <a:avLst/>
+                    </a:prstGeom>
+                    <a:noFill/>
+                    <a:ln>
+                      <a:noFill/>
+                    </a:ln>
+                  </pic:spPr>
+                </pic:pic>
+              </a:graphicData>
+            </a:graphic>
+          </wp:inline>
+        </w:drawing>
+      </w:r>
+    </w:p>
+    <w:p>
+      <w:pPr>
+        <w:rPr>
+          <w:sz w:val="28"/>
+          <w:szCs w:val="28"/>
+          <w:lang w:val="en-US"/>
+        </w:rPr>
+      </w:pPr>
+      <w:r>
+        <w:rPr>
+          <w:sz w:val="28"/>
+          <w:szCs w:val="28"/>
+          <w:lang w:val="en-US"/>
+        </w:rPr>
+        <w:t>Then a class is created for each of the threads that should create a database connection. In the constructor the connections for that thread are opened.</w:t>
+      </w:r>
+    </w:p>
+    <w:p>
+      <w:pPr>
+        <w:rPr>
+          <w:b/>
+          <w:i/>
+          <w:sz w:val="28"/>
+          <w:szCs w:val="28"/>
+          <w:lang w:val="en-US"/>
+        </w:rPr>
+      </w:pPr>
+      <w:r>
+        <w:rPr>
+          <w:b/>
+          <w:i/>
+          <w:noProof/>
+          <w:sz w:val="28"/>
+          <w:szCs w:val="28"/>
+          <w:lang w:val="en-US"/>
+        </w:rPr>
+        <w:drawing>
+          <wp:inline distT="0" distB="0" distL="0" distR="0" wp14:anchorId="44BCDAE2" wp14:editId="382A6489">
+            <wp:extent cx="5753100" cy="3905250"/>
+            <wp:effectExtent l="0" t="0" r="0" b="0"/>
+            <wp:docPr id="27" name="Grafik 27"/>
+            <wp:cNvGraphicFramePr>
+              <a:graphicFrameLocks xmlns:a="http://schemas.openxmlformats.org/drawingml/2006/main" noChangeAspect="1"/>
+            </wp:cNvGraphicFramePr>
+            <a:graphic xmlns:a="http://schemas.openxmlformats.org/drawingml/2006/main">
+              <a:graphicData uri="http://schemas.openxmlformats.org/drawingml/2006/picture">
+                <pic:pic xmlns:pic="http://schemas.openxmlformats.org/drawingml/2006/picture">
+                  <pic:nvPicPr>
+                    <pic:cNvPr id="0" name="Picture 34"/>
+                    <pic:cNvPicPr>
+                      <a:picLocks noChangeAspect="1" noChangeArrowheads="1"/>
+                    </pic:cNvPicPr>
+                  </pic:nvPicPr>
+                  <pic:blipFill>
+                    <a:blip r:embed="rId79">
+                      <a:extLst>
+                        <a:ext uri="{28A0092B-C50C-407E-A947-70E740481C1C}">
+                          <a14:useLocalDpi xmlns:a14="http://schemas.microsoft.com/office/drawing/2010/main" val="0"/>
+                        </a:ext>
+                      </a:extLst>
+                    </a:blip>
+                    <a:srcRect/>
+                    <a:stretch>
+                      <a:fillRect/>
+                    </a:stretch>
+                  </pic:blipFill>
+                  <pic:spPr bwMode="auto">
+                    <a:xfrm>
+                      <a:off x="0" y="0"/>
+                      <a:ext cx="5753100" cy="3905250"/>
+                    </a:xfrm>
+                    <a:prstGeom prst="rect">
+                      <a:avLst/>
+                    </a:prstGeom>
+                    <a:noFill/>
+                    <a:ln>
+                      <a:noFill/>
+                    </a:ln>
+                  </pic:spPr>
+                </pic:pic>
+              </a:graphicData>
+            </a:graphic>
+          </wp:inline>
+        </w:drawing>
+      </w:r>
+    </w:p>
+    <w:p>
+      <w:pPr>
+        <w:rPr>
+          <w:sz w:val="28"/>
+          <w:szCs w:val="28"/>
+          <w:lang w:val="en-US"/>
+        </w:rPr>
+      </w:pPr>
+      <w:r>
+        <w:rPr>
+          <w:sz w:val="28"/>
+          <w:szCs w:val="28"/>
+          <w:lang w:val="en-US"/>
+        </w:rPr>
+        <w:lastRenderedPageBreak/>
+        <w:t>To start the thread, a function containing an infinite loop must be started from the main application</w:t>
+      </w:r>
+      <w:r>
+        <w:rPr>
+          <w:sz w:val="28"/>
+          <w:szCs w:val="28"/>
+          <w:lang w:val="en-US"/>
+        </w:rPr>
+        <w:t xml:space="preserve"> or from the thread where the thread should be started</w:t>
+      </w:r>
+      <w:r>
+        <w:rPr>
+          <w:sz w:val="28"/>
+          <w:szCs w:val="28"/>
+          <w:lang w:val="en-US"/>
+        </w:rPr>
+        <w:t>.</w:t>
+      </w:r>
+      <w:r>
+        <w:rPr>
+          <w:sz w:val="28"/>
+          <w:szCs w:val="28"/>
+          <w:lang w:val="en-US"/>
+        </w:rPr>
+        <w:t xml:space="preserve"> In that function the connection that has been created in the thread can simply be used as if it was the only connection of the application.</w:t>
+      </w:r>
+    </w:p>
+    <w:p>
+      <w:pPr>
+        <w:rPr>
+          <w:sz w:val="28"/>
+          <w:szCs w:val="28"/>
+          <w:lang w:val="en-US"/>
+        </w:rPr>
+      </w:pPr>
+      <w:r>
+        <w:rPr>
+          <w:noProof/>
+          <w:sz w:val="28"/>
+          <w:szCs w:val="28"/>
+          <w:lang w:val="en-US"/>
+        </w:rPr>
+        <w:drawing>
+          <wp:inline distT="0" distB="0" distL="0" distR="0" wp14:anchorId="7D21F48B" wp14:editId="700DC185">
+            <wp:extent cx="5759450" cy="3007995"/>
+            <wp:effectExtent l="0" t="0" r="0" b="1905"/>
+            <wp:docPr id="30" name="Grafik 30"/>
+            <wp:cNvGraphicFramePr>
+              <a:graphicFrameLocks xmlns:a="http://schemas.openxmlformats.org/drawingml/2006/main" noChangeAspect="1"/>
+            </wp:cNvGraphicFramePr>
+            <a:graphic xmlns:a="http://schemas.openxmlformats.org/drawingml/2006/main">
+              <a:graphicData uri="http://schemas.openxmlformats.org/drawingml/2006/picture">
+                <pic:pic xmlns:pic="http://schemas.openxmlformats.org/drawingml/2006/picture">
+                  <pic:nvPicPr>
+                    <pic:cNvPr id="0" name="Picture 37"/>
+                    <pic:cNvPicPr>
+                      <a:picLocks noChangeAspect="1" noChangeArrowheads="1"/>
+                    </pic:cNvPicPr>
+                  </pic:nvPicPr>
+                  <pic:blipFill>
+                    <a:blip r:embed="rId80">
+                      <a:extLst>
+                        <a:ext uri="{28A0092B-C50C-407E-A947-70E740481C1C}">
+                          <a14:useLocalDpi xmlns:a14="http://schemas.microsoft.com/office/drawing/2010/main" val="0"/>
+                        </a:ext>
+                      </a:extLst>
+                    </a:blip>
+                    <a:srcRect/>
+                    <a:stretch>
+                      <a:fillRect/>
+                    </a:stretch>
+                  </pic:blipFill>
+                  <pic:spPr bwMode="auto">
+                    <a:xfrm>
+                      <a:off x="0" y="0"/>
+                      <a:ext cx="5759450" cy="3007995"/>
+                    </a:xfrm>
+                    <a:prstGeom prst="rect">
+                      <a:avLst/>
+                    </a:prstGeom>
+                    <a:noFill/>
+                    <a:ln>
+                      <a:noFill/>
+                    </a:ln>
+                  </pic:spPr>
+                </pic:pic>
+              </a:graphicData>
+            </a:graphic>
+          </wp:inline>
+        </w:drawing>
+      </w:r>
+    </w:p>
+    <w:p>
+      <w:pPr>
+        <w:rPr>
+          <w:sz w:val="28"/>
+          <w:szCs w:val="28"/>
+          <w:lang w:val="en-US"/>
+        </w:rPr>
+      </w:pPr>
+      <w:r>
+        <w:rPr>
+          <w:sz w:val="28"/>
+          <w:szCs w:val="28"/>
+          <w:lang w:val="en-US"/>
+        </w:rPr>
+        <w:t xml:space="preserve">The created threads can be started, by creating instance object of each </w:t>
+      </w:r>
+      <w:r>
+        <w:rPr>
+          <w:sz w:val="28"/>
+          <w:szCs w:val="28"/>
+          <w:lang w:val="en-US"/>
+        </w:rPr>
+        <w:br/>
+        <w:t>Thread-class and supplying the name of the function containing the infinite-loop as an argument to the constructor of the thread object. The created object can be cast to the thread class.</w:t>
+      </w:r>
+    </w:p>
+    <w:p>
+      <w:pPr>
+        <w:rPr>
+          <w:sz w:val="28"/>
+          <w:szCs w:val="28"/>
+          <w:lang w:val="en-US"/>
+        </w:rPr>
+      </w:pPr>
+      <w:r>
+        <w:rPr>
+          <w:sz w:val="28"/>
+          <w:szCs w:val="28"/>
+          <w:lang w:val="en-US"/>
+        </w:rPr>
+        <w:t xml:space="preserve">Each created thread can then simply be started by calling the </w:t>
+      </w:r>
+      <w:proofErr w:type="gramStart"/>
+      <w:r>
+        <w:rPr>
+          <w:sz w:val="28"/>
+          <w:szCs w:val="28"/>
+          <w:lang w:val="en-US"/>
+        </w:rPr>
+        <w:t>Start(</w:t>
+      </w:r>
+      <w:proofErr w:type="gramEnd"/>
+      <w:r>
+        <w:rPr>
+          <w:sz w:val="28"/>
+          <w:szCs w:val="28"/>
+          <w:lang w:val="en-US"/>
+        </w:rPr>
+        <w:t>) method of the class containing the thread.</w:t>
+      </w:r>
+    </w:p>
+    <w:p>
+      <w:pPr>
+        <w:rPr>
+          <w:sz w:val="28"/>
+          <w:szCs w:val="28"/>
+          <w:lang w:val="en-US"/>
+        </w:rPr>
+      </w:pPr>
+      <w:r>
+        <w:rPr>
+          <w:noProof/>
+          <w:sz w:val="28"/>
+          <w:szCs w:val="28"/>
+          <w:lang w:val="en-US"/>
+        </w:rPr>
+        <w:drawing>
+          <wp:inline distT="0" distB="0" distL="0" distR="0" wp14:anchorId="444FE23F" wp14:editId="03333803">
+            <wp:extent cx="5303520" cy="1828800"/>
+            <wp:effectExtent l="0" t="0" r="0" b="0"/>
+            <wp:docPr id="28" name="Grafik 28"/>
+            <wp:cNvGraphicFramePr>
+              <a:graphicFrameLocks xmlns:a="http://schemas.openxmlformats.org/drawingml/2006/main" noChangeAspect="1"/>
+            </wp:cNvGraphicFramePr>
+            <a:graphic xmlns:a="http://schemas.openxmlformats.org/drawingml/2006/main">
+              <a:graphicData uri="http://schemas.openxmlformats.org/drawingml/2006/picture">
+                <pic:pic xmlns:pic="http://schemas.openxmlformats.org/drawingml/2006/picture">
+                  <pic:nvPicPr>
+                    <pic:cNvPr id="0" name="Picture 35"/>
+                    <pic:cNvPicPr>
+                      <a:picLocks noChangeAspect="1" noChangeArrowheads="1"/>
+                    </pic:cNvPicPr>
+                  </pic:nvPicPr>
+                  <pic:blipFill>
+                    <a:blip r:embed="rId81">
+                      <a:extLst>
+                        <a:ext uri="{28A0092B-C50C-407E-A947-70E740481C1C}">
+                          <a14:useLocalDpi xmlns:a14="http://schemas.microsoft.com/office/drawing/2010/main" val="0"/>
+                        </a:ext>
+                      </a:extLst>
+                    </a:blip>
+                    <a:srcRect/>
+                    <a:stretch>
+                      <a:fillRect/>
+                    </a:stretch>
+                  </pic:blipFill>
+                  <pic:spPr bwMode="auto">
+                    <a:xfrm>
+                      <a:off x="0" y="0"/>
+                      <a:ext cx="5303520" cy="1828800"/>
+                    </a:xfrm>
+                    <a:prstGeom prst="rect">
+                      <a:avLst/>
+                    </a:prstGeom>
+                    <a:noFill/>
+                    <a:ln>
+                      <a:noFill/>
+                    </a:ln>
+                  </pic:spPr>
+                </pic:pic>
+              </a:graphicData>
+            </a:graphic>
+          </wp:inline>
+        </w:drawing>
+      </w:r>
+    </w:p>
+    <w:p>
+      <w:pPr>
+        <w:rPr>
+          <w:b/>
+          <w:i/>
+          <w:sz w:val="28"/>
+          <w:szCs w:val="28"/>
+          <w:lang w:val="en-US"/>
+        </w:rPr>
+      </w:pPr>
+      <w:r>
+        <w:rPr>
+          <w:sz w:val="28"/>
+          <w:szCs w:val="28"/>
+          <w:lang w:val="en-US"/>
+        </w:rPr>
+        <w:lastRenderedPageBreak/>
+        <w:t xml:space="preserve">No further precautions </w:t>
+      </w:r>
+      <w:proofErr w:type="gramStart"/>
+      <w:r>
+        <w:rPr>
+          <w:sz w:val="28"/>
+          <w:szCs w:val="28"/>
+          <w:lang w:val="en-US"/>
+        </w:rPr>
+        <w:t>have to</w:t>
+      </w:r>
+      <w:proofErr w:type="gramEnd"/>
+      <w:r>
+        <w:rPr>
+          <w:sz w:val="28"/>
+          <w:szCs w:val="28"/>
+          <w:lang w:val="en-US"/>
+        </w:rPr>
+        <w:t xml:space="preserve"> be taken to synchronize threads or prevent locking the database. The connections are automatically closed when the threads are terminated, since they are objects of the thread class and hence run out of scope when the threads are </w:t>
+      </w:r>
+      <w:proofErr w:type="gramStart"/>
+      <w:r>
+        <w:rPr>
+          <w:sz w:val="28"/>
+          <w:szCs w:val="28"/>
+          <w:lang w:val="en-US"/>
+        </w:rPr>
+        <w:t>terminated</w:t>
+      </w:r>
+      <w:proofErr w:type="gramEnd"/>
+      <w:r>
+        <w:rPr>
+          <w:sz w:val="28"/>
+          <w:szCs w:val="28"/>
+          <w:lang w:val="en-US"/>
+        </w:rPr>
+        <w:t xml:space="preserve"> and their classes are removed from memory.</w:t>
+      </w:r>
+      <w:r>
+        <w:rPr>
+          <w:sz w:val="28"/>
+          <w:szCs w:val="28"/>
+          <w:lang w:val="en-US"/>
+        </w:rPr>
+        <w:br/>
+      </w:r>
+    </w:p>
+    <w:p>
+      <w:pPr>
+        <w:outlineLvl w:val="1"/>
+        <w:rPr>
+          <w:b/>
+          <w:i/>
+          <w:sz w:val="28"/>
+          <w:szCs w:val="28"/>
+          <w:lang w:val="en-US"/>
+        </w:rPr>
+      </w:pPr>
+      <w:bookmarkStart w:id="23" w:name="_Toc79775469"/>
+      <w:r>
+        <w:rPr>
+          <w:b/>
+          <w:i/>
+          <w:sz w:val="28"/>
+          <w:szCs w:val="28"/>
+          <w:lang w:val="en-US"/>
+        </w:rPr>
+        <w:t>How</w:t>
+      </w:r>
+      <w:r>
+        <w:rPr>
+          <w:b/>
+          <w:i/>
+          <w:sz w:val="28"/>
+          <w:szCs w:val="28"/>
+          <w:lang w:val="en-US"/>
+        </w:rPr>
+        <w:t xml:space="preserve"> is the workload b</w:t>
+      </w:r>
+      <w:r>
+        <w:rPr>
+          <w:b/>
+          <w:i/>
+          <w:sz w:val="28"/>
+          <w:szCs w:val="28"/>
+          <w:lang w:val="en-US"/>
+        </w:rPr>
+        <w:t>a</w:t>
+      </w:r>
+      <w:r>
+        <w:rPr>
+          <w:b/>
+          <w:i/>
+          <w:sz w:val="28"/>
+          <w:szCs w:val="28"/>
+          <w:lang w:val="en-US"/>
+        </w:rPr>
+        <w:t>lanced</w:t>
+      </w:r>
+      <w:r>
+        <w:rPr>
+          <w:b/>
+          <w:i/>
+          <w:sz w:val="28"/>
+          <w:szCs w:val="28"/>
+          <w:lang w:val="en-US"/>
+        </w:rPr>
+        <w:t xml:space="preserve"> </w:t>
+      </w:r>
+      <w:r>
+        <w:rPr>
+          <w:b/>
+          <w:i/>
+          <w:sz w:val="28"/>
+          <w:szCs w:val="28"/>
+          <w:lang w:val="en-US"/>
+        </w:rPr>
+        <w:t>across</w:t>
+      </w:r>
+      <w:r>
+        <w:rPr>
+          <w:b/>
+          <w:i/>
+          <w:sz w:val="28"/>
+          <w:szCs w:val="28"/>
+          <w:lang w:val="en-US"/>
+        </w:rPr>
+        <w:t xml:space="preserve"> multiple threads</w:t>
+      </w:r>
+      <w:r>
+        <w:rPr>
+          <w:b/>
+          <w:i/>
+          <w:sz w:val="28"/>
+          <w:szCs w:val="28"/>
+          <w:lang w:val="en-US"/>
+        </w:rPr>
+        <w:t>?</w:t>
+      </w:r>
+      <w:bookmarkEnd w:id="23"/>
+    </w:p>
+    <w:p>
+      <w:pPr>
+        <w:rPr>
+          <w:sz w:val="28"/>
+          <w:szCs w:val="28"/>
+          <w:lang w:val="en-US"/>
+        </w:rPr>
+      </w:pPr>
+      <w:r>
+        <w:rPr>
+          <w:sz w:val="28"/>
+          <w:szCs w:val="28"/>
+          <w:lang w:val="en-US"/>
+        </w:rPr>
+        <w:t xml:space="preserve">Here three threads are stared within the same instance of </w:t>
+      </w:r>
+      <w:proofErr w:type="spellStart"/>
+      <w:r>
+        <w:rPr>
+          <w:sz w:val="28"/>
+          <w:szCs w:val="28"/>
+          <w:lang w:val="en-US"/>
+        </w:rPr>
+        <w:t>MuliSQLite</w:t>
+      </w:r>
+      <w:proofErr w:type="spellEnd"/>
+      <w:r>
+        <w:rPr>
+          <w:sz w:val="28"/>
+          <w:szCs w:val="28"/>
+          <w:lang w:val="en-US"/>
+        </w:rPr>
+        <w:t xml:space="preserve"> for C#.</w:t>
+      </w:r>
+      <w:r>
+        <w:rPr>
+          <w:sz w:val="28"/>
+          <w:szCs w:val="28"/>
+          <w:lang w:val="en-US"/>
+        </w:rPr>
+        <w:br/>
+        <w:t xml:space="preserve">Each thread shows in a separate node of the tree with </w:t>
+      </w:r>
+      <w:proofErr w:type="gramStart"/>
+      <w:r>
+        <w:rPr>
+          <w:sz w:val="28"/>
+          <w:szCs w:val="28"/>
+          <w:lang w:val="en-US"/>
+        </w:rPr>
+        <w:t>it’s</w:t>
+      </w:r>
+      <w:proofErr w:type="gramEnd"/>
+      <w:r>
+        <w:rPr>
+          <w:sz w:val="28"/>
+          <w:szCs w:val="28"/>
+          <w:lang w:val="en-US"/>
+        </w:rPr>
+        <w:t xml:space="preserve"> own set of data.</w:t>
+      </w:r>
+    </w:p>
+    <w:tbl>
+      <w:tblPr>
+        <w:tblStyle w:val="Tabellenraster"/>
+        <w:tblW w:w="0" w:type="auto"/>
+        <w:tblBorders>
+          <w:top w:val="none" w:sz="0" w:space="0" w:color="auto"/>
+          <w:left w:val="none" w:sz="0" w:space="0" w:color="auto"/>
+          <w:bottom w:val="none" w:sz="0" w:space="0" w:color="auto"/>
+          <w:right w:val="none" w:sz="0" w:space="0" w:color="auto"/>
+          <w:insideH w:val="none" w:sz="0" w:space="0" w:color="auto"/>
+          <w:insideV w:val="none" w:sz="0" w:space="0" w:color="auto"/>
+        </w:tblBorders>
+        <w:tblLook w:val="04A0" w:firstRow="1" w:lastRow="0" w:firstColumn="1" w:lastColumn="0" w:noHBand="0" w:noVBand="1"/>
+      </w:tblPr>
+      <w:tblGrid>
+        <w:gridCol w:w="4530"/>
+        <w:gridCol w:w="4530"/>
+      </w:tblGrid>
+      <w:tr>
+        <w:tc>
+          <w:tcPr>
+            <w:tcW w:w="4530" w:type="dxa"/>
+          </w:tcPr>
+          <w:p>
+            <w:pPr>
+              <w:rPr>
+                <w:b/>
+                <w:i/>
+                <w:sz w:val="28"/>
+                <w:szCs w:val="28"/>
+                <w:lang w:val="en-US"/>
+              </w:rPr>
+            </w:pPr>
+            <w:r>
+              <w:object w:dxaOrig="3255" w:dyaOrig="6000" w14:anchorId="411FD739">
+                <v:shape id="_x0000_i1200" type="#_x0000_t75" style="width:162.75pt;height:300pt" o:ole="">
+                  <v:imagedata r:id="rId82" o:title=""/>
+                </v:shape>
+                <o:OLEObject Type="Embed" ProgID="PBrush" ShapeID="_x0000_i1200" DrawAspect="Content" ObjectID="_1690388658" r:id="rId83"/>
+              </w:object>
+            </w:r>
+          </w:p>
+        </w:tc>
+        <w:tc>
+          <w:tcPr>
+            <w:tcW w:w="4530" w:type="dxa"/>
+          </w:tcPr>
+          <w:p>
+            <w:pPr>
+              <w:rPr>
+                <w:sz w:val="28"/>
+                <w:szCs w:val="28"/>
+                <w:lang w:val="en-US"/>
+              </w:rPr>
+            </w:pPr>
+            <w:r>
+              <w:rPr>
+                <w:sz w:val="28"/>
+                <w:szCs w:val="28"/>
+                <w:lang w:val="en-US"/>
+              </w:rPr>
+              <w:t xml:space="preserve">The default </w:t>
+            </w:r>
+            <w:proofErr w:type="spellStart"/>
+            <w:r>
+              <w:rPr>
+                <w:sz w:val="28"/>
+                <w:szCs w:val="28"/>
+                <w:lang w:val="en-US"/>
+              </w:rPr>
+              <w:t>behaviour</w:t>
+            </w:r>
+            <w:proofErr w:type="spellEnd"/>
+            <w:r>
+              <w:rPr>
+                <w:sz w:val="28"/>
+                <w:szCs w:val="28"/>
+                <w:lang w:val="en-US"/>
+              </w:rPr>
+              <w:t xml:space="preserve"> is that each thread and each connection that is associated with it is getting the same share of performance.</w:t>
+            </w:r>
+            <w:r>
+              <w:rPr>
+                <w:sz w:val="28"/>
+                <w:szCs w:val="28"/>
+                <w:lang w:val="en-US"/>
+              </w:rPr>
+              <w:br/>
+            </w:r>
+            <w:r>
+              <w:rPr>
+                <w:sz w:val="28"/>
+                <w:szCs w:val="28"/>
+                <w:lang w:val="en-US"/>
+              </w:rPr>
+              <w:br/>
+              <w:t>Balancing between the different threads is hence automatically taken care of by the framework.</w:t>
+            </w:r>
+          </w:p>
+          <w:p>
+            <w:pPr>
+              <w:rPr>
+                <w:sz w:val="28"/>
+                <w:szCs w:val="28"/>
+                <w:lang w:val="en-US"/>
+              </w:rPr>
+            </w:pPr>
+          </w:p>
+          <w:p>
+            <w:pPr>
+              <w:rPr>
+                <w:sz w:val="28"/>
+                <w:szCs w:val="28"/>
+                <w:lang w:val="en-US"/>
+              </w:rPr>
+            </w:pPr>
+            <w:r>
+              <w:rPr>
+                <w:sz w:val="28"/>
+                <w:szCs w:val="28"/>
+                <w:lang w:val="en-US"/>
+              </w:rPr>
+              <w:t>As seen in the example on the left side, three threads have been started in addition to the GUI-thread. Each of the threads tries to insert as many of randomly created rows. The result is that all three threads get about 75 inserts / secs, resulting in a total of 225 insert / secs. The GUI-thread is not considered here, since it is IDLE most of the time, but when active, it would behave in the same way.</w:t>
+            </w:r>
+          </w:p>
+        </w:tc>
+      </w:tr>
+    </w:tbl>
+    <w:p>
+      <w:pPr>
+        <w:rPr>
+          <w:b/>
+          <w:i/>
+          <w:sz w:val="28"/>
+          <w:szCs w:val="28"/>
+          <w:lang w:val="en-US"/>
+        </w:rPr>
+      </w:pPr>
+    </w:p>
+    <w:p>
+      <w:pPr>
+        <w:outlineLvl w:val="1"/>
+        <w:rPr>
+          <w:b/>
+          <w:i/>
+          <w:sz w:val="28"/>
+          <w:szCs w:val="28"/>
+          <w:lang w:val="en-US"/>
+        </w:rPr>
+      </w:pPr>
+      <w:bookmarkStart w:id="24" w:name="_Toc79775470"/>
+      <w:r>
+        <w:rPr>
+          <w:b/>
+          <w:i/>
+          <w:sz w:val="28"/>
+          <w:szCs w:val="28"/>
+          <w:lang w:val="en-US"/>
+        </w:rPr>
+        <w:t>Does SQLite work with multiple instances of the same application in C#?</w:t>
+      </w:r>
+      <w:bookmarkEnd w:id="24"/>
+    </w:p>
+    <w:p>
+      <w:pPr>
+        <w:rPr>
+          <w:sz w:val="28"/>
+          <w:szCs w:val="28"/>
+          <w:lang w:val="en-US"/>
+        </w:rPr>
+      </w:pPr>
+      <w:r>
+        <w:rPr>
+          <w:sz w:val="28"/>
+          <w:szCs w:val="28"/>
+          <w:lang w:val="en-US"/>
+        </w:rPr>
+        <w:t xml:space="preserve">Yes, working with multiple applications is also very straightforward. If not defined otherwise in the connection-string, the default </w:t>
+      </w:r>
+      <w:proofErr w:type="spellStart"/>
+      <w:r>
+        <w:rPr>
+          <w:sz w:val="28"/>
+          <w:szCs w:val="28"/>
+          <w:lang w:val="en-US"/>
+        </w:rPr>
+        <w:t>behaviour</w:t>
+      </w:r>
+      <w:proofErr w:type="spellEnd"/>
+      <w:r>
+        <w:rPr>
+          <w:sz w:val="28"/>
+          <w:szCs w:val="28"/>
+          <w:lang w:val="en-US"/>
+        </w:rPr>
+        <w:t xml:space="preserve"> of current </w:t>
+      </w:r>
+      <w:r>
+        <w:rPr>
+          <w:sz w:val="28"/>
+          <w:szCs w:val="28"/>
+          <w:lang w:val="en-US"/>
+        </w:rPr>
+        <w:lastRenderedPageBreak/>
+        <w:t>SQLite-Versions is that every application has read-write-</w:t>
+      </w:r>
+      <w:proofErr w:type="spellStart"/>
+      <w:r>
+        <w:rPr>
+          <w:sz w:val="28"/>
+          <w:szCs w:val="28"/>
+          <w:lang w:val="en-US"/>
+        </w:rPr>
+        <w:t>acces</w:t>
+      </w:r>
+      <w:proofErr w:type="spellEnd"/>
+      <w:r>
+        <w:rPr>
+          <w:sz w:val="28"/>
+          <w:szCs w:val="28"/>
+          <w:lang w:val="en-US"/>
+        </w:rPr>
+        <w:t xml:space="preserve"> to the SQLite file, and the synchronization to prevent a file lock is handled by SQLite in the background with </w:t>
+      </w:r>
+      <w:r>
+        <w:rPr>
+          <w:sz w:val="28"/>
+          <w:szCs w:val="28"/>
+          <w:lang w:val="en-US"/>
+        </w:rPr>
+        <w:t>the temporary creation of journaling-files that are stored and removed automatically in the same directory as the database:</w:t>
+      </w:r>
+    </w:p>
+    <w:p>
+      <w:pPr>
+        <w:rPr>
+          <w:b/>
+          <w:i/>
+          <w:sz w:val="28"/>
+          <w:szCs w:val="28"/>
+          <w:lang w:val="en-US"/>
+        </w:rPr>
+      </w:pPr>
+      <w:r>
+        <w:rPr>
+          <w:b/>
+          <w:i/>
+          <w:noProof/>
+          <w:sz w:val="28"/>
+          <w:szCs w:val="28"/>
+          <w:lang w:val="en-US"/>
+        </w:rPr>
+        <w:drawing>
+          <wp:inline distT="0" distB="0" distL="0" distR="0" wp14:anchorId="6079C6DE" wp14:editId="5E9293A2">
+            <wp:extent cx="5753100" cy="457200"/>
+            <wp:effectExtent l="0" t="0" r="0" b="0"/>
+            <wp:docPr id="36" name="Grafik 36"/>
+            <wp:cNvGraphicFramePr>
+              <a:graphicFrameLocks xmlns:a="http://schemas.openxmlformats.org/drawingml/2006/main" noChangeAspect="1"/>
+            </wp:cNvGraphicFramePr>
+            <a:graphic xmlns:a="http://schemas.openxmlformats.org/drawingml/2006/main">
+              <a:graphicData uri="http://schemas.openxmlformats.org/drawingml/2006/picture">
+                <pic:pic xmlns:pic="http://schemas.openxmlformats.org/drawingml/2006/picture">
+                  <pic:nvPicPr>
+                    <pic:cNvPr id="0" name="Picture 43"/>
+                    <pic:cNvPicPr>
+                      <a:picLocks noChangeAspect="1" noChangeArrowheads="1"/>
+                    </pic:cNvPicPr>
+                  </pic:nvPicPr>
+                  <pic:blipFill>
+                    <a:blip r:embed="rId84">
+                      <a:extLst>
+                        <a:ext uri="{28A0092B-C50C-407E-A947-70E740481C1C}">
+                          <a14:useLocalDpi xmlns:a14="http://schemas.microsoft.com/office/drawing/2010/main" val="0"/>
+                        </a:ext>
+                      </a:extLst>
+                    </a:blip>
+                    <a:srcRect/>
+                    <a:stretch>
+                      <a:fillRect/>
+                    </a:stretch>
+                  </pic:blipFill>
+                  <pic:spPr bwMode="auto">
+                    <a:xfrm>
+                      <a:off x="0" y="0"/>
+                      <a:ext cx="5753100" cy="457200"/>
+                    </a:xfrm>
+                    <a:prstGeom prst="rect">
+                      <a:avLst/>
+                    </a:prstGeom>
+                    <a:noFill/>
+                    <a:ln>
+                      <a:noFill/>
+                    </a:ln>
+                  </pic:spPr>
+                </pic:pic>
+              </a:graphicData>
+            </a:graphic>
+          </wp:inline>
+        </w:drawing>
+      </w:r>
+    </w:p>
+    <w:p>
+      <w:pPr>
+        <w:rPr>
+          <w:sz w:val="28"/>
+          <w:szCs w:val="28"/>
+          <w:lang w:val="en-US"/>
+        </w:rPr>
+      </w:pPr>
+      <w:r>
+        <w:rPr>
+          <w:sz w:val="28"/>
+          <w:szCs w:val="28"/>
+          <w:lang w:val="en-US"/>
+        </w:rPr>
+        <w:t xml:space="preserve">This happens in the background, and nothing </w:t>
+      </w:r>
+      <w:proofErr w:type="gramStart"/>
+      <w:r>
+        <w:rPr>
+          <w:sz w:val="28"/>
+          <w:szCs w:val="28"/>
+          <w:lang w:val="en-US"/>
+        </w:rPr>
+        <w:t>has to</w:t>
+      </w:r>
+      <w:proofErr w:type="gramEnd"/>
+      <w:r>
+        <w:rPr>
+          <w:sz w:val="28"/>
+          <w:szCs w:val="28"/>
+          <w:lang w:val="en-US"/>
+        </w:rPr>
+        <w:t xml:space="preserve"> be done by the user in order to handle simultaneous access to the file.</w:t>
+      </w:r>
+    </w:p>
+    <w:p>
+      <w:pPr>
+        <w:rPr>
+          <w:b/>
+          <w:i/>
+          <w:sz w:val="28"/>
+          <w:szCs w:val="28"/>
+          <w:lang w:val="en-US"/>
+        </w:rPr>
+      </w:pPr>
+    </w:p>
+    <w:p>
+      <w:pPr>
+        <w:rPr>
+          <w:b/>
+          <w:i/>
+          <w:sz w:val="28"/>
+          <w:szCs w:val="28"/>
+          <w:lang w:val="en-US"/>
+        </w:rPr>
+      </w:pPr>
+    </w:p>
+    <w:p>
+      <w:pPr>
+        <w:outlineLvl w:val="1"/>
+        <w:rPr>
+          <w:sz w:val="28"/>
+          <w:szCs w:val="28"/>
+          <w:lang w:val="en-US"/>
+        </w:rPr>
+      </w:pPr>
+      <w:bookmarkStart w:id="25" w:name="_Toc79775471"/>
+      <w:r>
+        <w:rPr>
+          <w:b/>
+          <w:i/>
+          <w:sz w:val="28"/>
+          <w:szCs w:val="28"/>
+          <w:lang w:val="en-US"/>
+        </w:rPr>
+        <w:t xml:space="preserve">How is the workload balanced across multiple </w:t>
+      </w:r>
+      <w:r>
+        <w:rPr>
+          <w:b/>
+          <w:i/>
+          <w:sz w:val="28"/>
+          <w:szCs w:val="28"/>
+          <w:lang w:val="en-US"/>
+        </w:rPr>
+        <w:t>C# applications</w:t>
+      </w:r>
+      <w:r>
+        <w:rPr>
+          <w:b/>
+          <w:i/>
+          <w:sz w:val="28"/>
+          <w:szCs w:val="28"/>
+          <w:lang w:val="en-US"/>
+        </w:rPr>
+        <w:t>?</w:t>
+      </w:r>
+      <w:bookmarkEnd w:id="25"/>
+      <w:r>
+        <w:rPr>
+          <w:b/>
+          <w:i/>
+          <w:sz w:val="28"/>
+          <w:szCs w:val="28"/>
+          <w:lang w:val="en-US"/>
+        </w:rPr>
+        <w:br/>
+      </w:r>
+    </w:p>
+    <w:p>
+      <w:pPr>
+        <w:rPr>
+          <w:b/>
+          <w:i/>
+          <w:sz w:val="28"/>
+          <w:szCs w:val="28"/>
+          <w:lang w:val="en-US"/>
+        </w:rPr>
+      </w:pPr>
+      <w:r>
+        <w:rPr>
+          <w:sz w:val="28"/>
+          <w:szCs w:val="28"/>
+          <w:lang w:val="en-US"/>
+        </w:rPr>
+        <w:t xml:space="preserve">For this example, three different instances of </w:t>
+      </w:r>
+      <w:proofErr w:type="spellStart"/>
+      <w:r>
+        <w:rPr>
+          <w:sz w:val="28"/>
+          <w:szCs w:val="28"/>
+          <w:lang w:val="en-US"/>
+        </w:rPr>
+        <w:t>MultiSQLite</w:t>
+      </w:r>
+      <w:proofErr w:type="spellEnd"/>
+      <w:r>
+        <w:rPr>
+          <w:sz w:val="28"/>
+          <w:szCs w:val="28"/>
+          <w:lang w:val="en-US"/>
+        </w:rPr>
+        <w:t xml:space="preserve"> are started. In each application a simple thread is started.</w:t>
+      </w:r>
+    </w:p>
+    <w:tbl>
+      <w:tblPr>
+        <w:tblStyle w:val="Tabellenraster"/>
+        <w:tblW w:w="0" w:type="auto"/>
+        <w:tblBorders>
+          <w:top w:val="none" w:sz="0" w:space="0" w:color="auto"/>
+          <w:left w:val="none" w:sz="0" w:space="0" w:color="auto"/>
+          <w:bottom w:val="none" w:sz="0" w:space="0" w:color="auto"/>
+          <w:right w:val="none" w:sz="0" w:space="0" w:color="auto"/>
+          <w:insideH w:val="none" w:sz="0" w:space="0" w:color="auto"/>
+          <w:insideV w:val="none" w:sz="0" w:space="0" w:color="auto"/>
+        </w:tblBorders>
+        <w:tblLook w:val="04A0" w:firstRow="1" w:lastRow="0" w:firstColumn="1" w:lastColumn="0" w:noHBand="0" w:noVBand="1"/>
+      </w:tblPr>
+      <w:tblGrid>
+        <w:gridCol w:w="4530"/>
+        <w:gridCol w:w="4530"/>
+      </w:tblGrid>
+      <w:tr>
+        <w:tc>
+          <w:tcPr>
+            <w:tcW w:w="4530" w:type="dxa"/>
+          </w:tcPr>
+          <w:p>
+            <w:pPr>
+              <w:rPr>
+                <w:b/>
+                <w:i/>
+                <w:sz w:val="28"/>
+                <w:szCs w:val="28"/>
+                <w:lang w:val="en-US"/>
+              </w:rPr>
+            </w:pPr>
+            <w:r>
+              <w:object w:dxaOrig="2685" w:dyaOrig="6150" w14:anchorId="155113A7">
+                <v:shape id="_x0000_i1201" type="#_x0000_t75" style="width:134.25pt;height:307.5pt" o:ole="">
+                  <v:imagedata r:id="rId85" o:title=""/>
+                </v:shape>
+                <o:OLEObject Type="Embed" ProgID="PBrush" ShapeID="_x0000_i1201" DrawAspect="Content" ObjectID="_1690388659" r:id="rId86"/>
+              </w:object>
+            </w:r>
+          </w:p>
+        </w:tc>
+        <w:tc>
+          <w:tcPr>
+            <w:tcW w:w="4530" w:type="dxa"/>
+          </w:tcPr>
+          <w:p>
+            <w:pPr>
+              <w:rPr>
+                <w:sz w:val="28"/>
+                <w:szCs w:val="28"/>
+                <w:lang w:val="en-US"/>
+              </w:rPr>
+            </w:pPr>
+            <w:r>
+              <w:rPr>
+                <w:sz w:val="28"/>
+                <w:szCs w:val="28"/>
+                <w:lang w:val="en-US"/>
+              </w:rPr>
+              <w:t>As was the case with multithreading, the workload is balanced about equally among the different instances of the C# application.</w:t>
+            </w:r>
+          </w:p>
+          <w:p>
+            <w:pPr>
+              <w:rPr>
+                <w:sz w:val="28"/>
+                <w:szCs w:val="28"/>
+                <w:lang w:val="en-US"/>
+              </w:rPr>
+            </w:pPr>
+          </w:p>
+          <w:p>
+            <w:pPr>
+              <w:rPr>
+                <w:sz w:val="28"/>
+                <w:szCs w:val="28"/>
+                <w:lang w:val="en-US"/>
+              </w:rPr>
+            </w:pPr>
+            <w:r>
+              <w:rPr>
+                <w:sz w:val="28"/>
+                <w:szCs w:val="28"/>
+                <w:lang w:val="en-US"/>
+              </w:rPr>
+              <w:t xml:space="preserve">Each application grabs as much of the </w:t>
+            </w:r>
+            <w:proofErr w:type="spellStart"/>
+            <w:r>
+              <w:rPr>
+                <w:sz w:val="28"/>
+                <w:szCs w:val="28"/>
+                <w:lang w:val="en-US"/>
+              </w:rPr>
+              <w:t>bandwith</w:t>
+            </w:r>
+            <w:proofErr w:type="spellEnd"/>
+            <w:r>
+              <w:rPr>
+                <w:sz w:val="28"/>
+                <w:szCs w:val="28"/>
+                <w:lang w:val="en-US"/>
+              </w:rPr>
+              <w:t xml:space="preserve"> as is available, and the bandwidth is shared equally.</w:t>
+            </w:r>
+          </w:p>
+          <w:p>
+            <w:pPr>
+              <w:rPr>
+                <w:sz w:val="28"/>
+                <w:szCs w:val="28"/>
+                <w:lang w:val="en-US"/>
+              </w:rPr>
+            </w:pPr>
+          </w:p>
+          <w:p>
+            <w:pPr>
+              <w:rPr>
+                <w:sz w:val="28"/>
+                <w:szCs w:val="28"/>
+                <w:lang w:val="en-US"/>
+              </w:rPr>
+            </w:pPr>
+            <w:r>
+              <w:rPr>
+                <w:sz w:val="28"/>
+                <w:szCs w:val="28"/>
+                <w:lang w:val="en-US"/>
+              </w:rPr>
+              <w:t>The only difference is that there seems to be a slightly (but hardly relevant) decrease in overall database performance when used with several application as opposed to several threads.</w:t>
+            </w:r>
+          </w:p>
+        </w:tc>
+      </w:tr>
+    </w:tbl>
+    <w:p>
+      <w:pPr>
+        <w:rPr>
+          <w:sz w:val="28"/>
+          <w:szCs w:val="28"/>
+          <w:lang w:val="en-US"/>
+        </w:rPr>
+      </w:pPr>
+      <w:r>
+        <w:rPr>
+          <w:b/>
+          <w:i/>
+          <w:sz w:val="28"/>
+          <w:szCs w:val="28"/>
+          <w:lang w:val="en-US"/>
+        </w:rPr>
+        <w:lastRenderedPageBreak/>
+        <w:t>W</w:t>
+      </w:r>
+      <w:r>
+        <w:rPr>
+          <w:b/>
+          <w:i/>
+          <w:sz w:val="28"/>
+          <w:szCs w:val="28"/>
+          <w:lang w:val="en-US"/>
+        </w:rPr>
+        <w:t>hat about accessing applications writing in different programming languages</w:t>
+      </w:r>
+      <w:r>
+        <w:rPr>
+          <w:b/>
+          <w:i/>
+          <w:sz w:val="28"/>
+          <w:szCs w:val="28"/>
+          <w:lang w:val="en-US"/>
+        </w:rPr>
+        <w:t>?</w:t>
+      </w:r>
+      <w:r>
+        <w:rPr>
+          <w:b/>
+          <w:i/>
+          <w:sz w:val="28"/>
+          <w:szCs w:val="28"/>
+          <w:lang w:val="en-US"/>
+        </w:rPr>
+        <w:br/>
+      </w:r>
+      <w:r>
+        <w:rPr>
+          <w:sz w:val="28"/>
+          <w:szCs w:val="28"/>
+          <w:lang w:val="en-US"/>
+        </w:rPr>
+        <w:br/>
+        <w:t xml:space="preserve">In order to simulate the </w:t>
+      </w:r>
+      <w:proofErr w:type="spellStart"/>
+      <w:r>
+        <w:rPr>
+          <w:sz w:val="28"/>
+          <w:szCs w:val="28"/>
+          <w:lang w:val="en-US"/>
+        </w:rPr>
+        <w:t>behaviour</w:t>
+      </w:r>
+      <w:proofErr w:type="spellEnd"/>
+      <w:r>
+        <w:rPr>
+          <w:sz w:val="28"/>
+          <w:szCs w:val="28"/>
+          <w:lang w:val="en-US"/>
+        </w:rPr>
+        <w:t xml:space="preserve"> of mixed C++ / C# code and accessing the same database with applications written in different languages</w:t>
+      </w:r>
+      <w:r>
+        <w:rPr>
+          <w:sz w:val="28"/>
+          <w:szCs w:val="28"/>
+          <w:lang w:val="en-US"/>
+        </w:rPr>
+        <w:t>,</w:t>
+      </w:r>
+      <w:r>
+        <w:rPr>
+          <w:sz w:val="28"/>
+          <w:szCs w:val="28"/>
+          <w:lang w:val="en-US"/>
+        </w:rPr>
+        <w:t xml:space="preserve"> several instances of </w:t>
+      </w:r>
+      <w:proofErr w:type="spellStart"/>
+      <w:r>
+        <w:rPr>
+          <w:sz w:val="28"/>
+          <w:szCs w:val="28"/>
+          <w:lang w:val="en-US"/>
+        </w:rPr>
+        <w:t>MultiSQLite</w:t>
+      </w:r>
+      <w:proofErr w:type="spellEnd"/>
+      <w:r>
+        <w:rPr>
+          <w:sz w:val="28"/>
+          <w:szCs w:val="28"/>
+          <w:lang w:val="en-US"/>
+        </w:rPr>
+        <w:t xml:space="preserve"> for C# have been started along with several instances of </w:t>
+      </w:r>
+      <w:proofErr w:type="spellStart"/>
+      <w:r>
+        <w:rPr>
+          <w:sz w:val="28"/>
+          <w:szCs w:val="28"/>
+          <w:lang w:val="en-US"/>
+        </w:rPr>
+        <w:t>MultiSQLite</w:t>
+      </w:r>
+      <w:proofErr w:type="spellEnd"/>
+      <w:r>
+        <w:rPr>
+          <w:sz w:val="28"/>
+          <w:szCs w:val="28"/>
+          <w:lang w:val="en-US"/>
+        </w:rPr>
+        <w:t xml:space="preserve"> for C++. Which can be found here: </w:t>
+      </w:r>
+      <w:r>
+        <w:rPr>
+          <w:sz w:val="28"/>
+          <w:szCs w:val="28"/>
+          <w:lang w:val="en-US"/>
+        </w:rPr>
+        <w:br/>
+      </w:r>
+      <w:r>
+        <w:rPr>
+          <w:sz w:val="28"/>
+          <w:szCs w:val="28"/>
+          <w:lang w:val="en-US"/>
+        </w:rPr>
+        <w:br/>
+      </w:r>
+      <w:hyperlink r:id="rId87" w:history="1">
+        <w:r>
+          <w:rPr>
+            <w:rStyle w:val="Hyperlink"/>
+            <w:b/>
+            <w:bCs/>
+            <w:sz w:val="28"/>
+            <w:szCs w:val="28"/>
+            <w:lang w:val="en-US"/>
+          </w:rPr>
+          <w:t>https://github.com/ushaufe/SQlite4CPP.git</w:t>
+        </w:r>
+      </w:hyperlink>
+    </w:p>
+    <w:p>
+      <w:pPr>
+        <w:rPr>
+          <w:sz w:val="28"/>
+          <w:szCs w:val="28"/>
+          <w:lang w:val="en-US"/>
+        </w:rPr>
+      </w:pPr>
+      <w:r>
+        <w:rPr>
+          <w:sz w:val="28"/>
+          <w:szCs w:val="28"/>
+          <w:lang w:val="en-US"/>
+        </w:rPr>
+        <w:t xml:space="preserve">The result </w:t>
+      </w:r>
+      <w:proofErr w:type="gramStart"/>
+      <w:r>
+        <w:rPr>
+          <w:sz w:val="28"/>
+          <w:szCs w:val="28"/>
+          <w:lang w:val="en-US"/>
+        </w:rPr>
+        <w:t>is,</w:t>
+      </w:r>
+      <w:proofErr w:type="gramEnd"/>
+      <w:r>
+        <w:rPr>
+          <w:sz w:val="28"/>
+          <w:szCs w:val="28"/>
+          <w:lang w:val="en-US"/>
+        </w:rPr>
+        <w:t xml:space="preserve"> that this is principally working, too. Unlike the above example with different instances of the C# edition, work-balancing doesn’t seem to be as efficient, as the C++ side appears to grab less bandwidth as compared to the C# edition. </w:t>
+      </w:r>
+      <w:proofErr w:type="gramStart"/>
+      <w:r>
+        <w:rPr>
+          <w:sz w:val="28"/>
+          <w:szCs w:val="28"/>
+          <w:lang w:val="en-US"/>
+        </w:rPr>
+        <w:t>Also</w:t>
+      </w:r>
+      <w:proofErr w:type="gramEnd"/>
+      <w:r>
+        <w:rPr>
+          <w:sz w:val="28"/>
+          <w:szCs w:val="28"/>
+          <w:lang w:val="en-US"/>
+        </w:rPr>
+        <w:t xml:space="preserve"> </w:t>
+      </w:r>
+      <w:r>
+        <w:rPr>
+          <w:sz w:val="28"/>
+          <w:szCs w:val="28"/>
+          <w:lang w:val="en-US"/>
+        </w:rPr>
+        <w:t>reliability seems to be more of an issue, since the C++ side sometimes goes into a file-lock if too much load is put on the database from too many different sides.</w:t>
+      </w:r>
+    </w:p>
+    <w:p>
+      <w:pPr>
+        <w:rPr>
+          <w:sz w:val="28"/>
+          <w:szCs w:val="28"/>
+          <w:lang w:val="en-US"/>
+        </w:rPr>
+      </w:pPr>
+      <w:r>
+        <w:rPr>
+          <w:sz w:val="28"/>
+          <w:szCs w:val="28"/>
+          <w:lang w:val="en-US"/>
+        </w:rPr>
+        <w:t xml:space="preserve">It is not clear yet if this behavior is systematic or of it can be avoided by using alternative ways of using the connection-object on the C++ side. Evaluation is still under way and further details will follow in this chapter along with the development of the C++ Edition of </w:t>
+      </w:r>
+      <w:proofErr w:type="spellStart"/>
+      <w:r>
+        <w:rPr>
+          <w:sz w:val="28"/>
+          <w:szCs w:val="28"/>
+          <w:lang w:val="en-US"/>
+        </w:rPr>
+        <w:t>MuliSQlite</w:t>
+      </w:r>
+      <w:proofErr w:type="spellEnd"/>
+      <w:r>
+        <w:rPr>
+          <w:sz w:val="28"/>
+          <w:szCs w:val="28"/>
+          <w:lang w:val="en-US"/>
+        </w:rPr>
+        <w:t>.</w:t>
+      </w:r>
+    </w:p>
+    <w:p>
+      <w:pPr>
+        <w:rPr>
+          <w:b/>
+          <w:i/>
+          <w:sz w:val="28"/>
+          <w:szCs w:val="28"/>
+          <w:lang w:val="en-US"/>
+        </w:rPr>
+      </w:pPr>
+    </w:p>
+    <w:p>
+      <w:pPr>
+        <w:outlineLvl w:val="1"/>
+        <w:rPr>
+          <w:b/>
+          <w:i/>
+          <w:sz w:val="28"/>
+          <w:szCs w:val="28"/>
+          <w:lang w:val="en-US"/>
+        </w:rPr>
+      </w:pPr>
+      <w:bookmarkStart w:id="26" w:name="_Toc79775472"/>
+      <w:r>
+        <w:rPr>
+          <w:b/>
+          <w:i/>
+          <w:sz w:val="28"/>
+          <w:szCs w:val="28"/>
+          <w:lang w:val="en-US"/>
+        </w:rPr>
+        <w:t>How is the workload balanced across multiple C# application?</w:t>
+      </w:r>
+      <w:bookmarkEnd w:id="26"/>
+    </w:p>
+    <w:p>
+      <w:pPr>
+        <w:rPr>
+          <w:sz w:val="28"/>
+          <w:szCs w:val="28"/>
+          <w:lang w:val="en-US"/>
+        </w:rPr>
+      </w:pPr>
+      <w:r>
+        <w:rPr>
+          <w:sz w:val="28"/>
+          <w:szCs w:val="28"/>
+          <w:lang w:val="en-US"/>
+        </w:rPr>
+        <w:t xml:space="preserve">On this system (Intel core i7-8650U@1,9GHZ, 16 GB RAM and SSD) a total of about 250 inserts / seconds are consistently reached for the database, more or less independently from the </w:t>
+      </w:r>
+      <w:proofErr w:type="gramStart"/>
+      <w:r>
+        <w:rPr>
+          <w:sz w:val="28"/>
+          <w:szCs w:val="28"/>
+          <w:lang w:val="en-US"/>
+        </w:rPr>
+        <w:t>amount</w:t>
+      </w:r>
+      <w:proofErr w:type="gramEnd"/>
+      <w:r>
+        <w:rPr>
+          <w:sz w:val="28"/>
+          <w:szCs w:val="28"/>
+          <w:lang w:val="en-US"/>
+        </w:rPr>
+        <w:t xml:space="preserve"> of instances or threads accessing the SQLite-database.</w:t>
+      </w:r>
+      <w:r>
+        <w:rPr>
+          <w:sz w:val="28"/>
+          <w:szCs w:val="28"/>
+          <w:lang w:val="en-US"/>
+        </w:rPr>
+        <w:br/>
+      </w:r>
+      <w:r>
+        <w:rPr>
+          <w:sz w:val="28"/>
+          <w:szCs w:val="28"/>
+          <w:lang w:val="en-US"/>
+        </w:rPr>
+        <w:br/>
+        <w:t>The inserts produce random text data of random length (between 0-255 bytes per field).</w:t>
+      </w:r>
+    </w:p>
+    <w:p>
+      <w:pPr>
+        <w:rPr>
+          <w:b/>
+          <w:i/>
+          <w:sz w:val="28"/>
+          <w:szCs w:val="28"/>
+          <w:lang w:val="en-US"/>
+        </w:rPr>
+      </w:pPr>
+    </w:p>
+    <w:p>
+      <w:pPr>
+        <w:outlineLvl w:val="1"/>
+        <w:rPr>
+          <w:b/>
+          <w:i/>
+          <w:sz w:val="28"/>
+          <w:szCs w:val="28"/>
+          <w:lang w:val="en-US"/>
+        </w:rPr>
+      </w:pPr>
+      <w:bookmarkStart w:id="27" w:name="_Toc79775473"/>
+      <w:r>
+        <w:rPr>
+          <w:b/>
+          <w:i/>
+          <w:sz w:val="28"/>
+          <w:szCs w:val="28"/>
+          <w:lang w:val="en-US"/>
+        </w:rPr>
+        <w:lastRenderedPageBreak/>
+        <w:t>Does the performance of the database decrease with time or with a growing database</w:t>
+      </w:r>
+      <w:r>
+        <w:rPr>
+          <w:b/>
+          <w:i/>
+          <w:sz w:val="28"/>
+          <w:szCs w:val="28"/>
+          <w:lang w:val="en-US"/>
+        </w:rPr>
+        <w:t>?</w:t>
+      </w:r>
+      <w:bookmarkEnd w:id="27"/>
+    </w:p>
+    <w:p>
+      <w:pPr>
+        <w:rPr>
+          <w:sz w:val="28"/>
+          <w:szCs w:val="28"/>
+          <w:lang w:val="en-US"/>
+        </w:rPr>
+      </w:pPr>
+      <w:r>
+        <w:rPr>
+          <w:sz w:val="28"/>
+          <w:szCs w:val="28"/>
+          <w:lang w:val="en-US"/>
+        </w:rPr>
+        <w:t xml:space="preserve">That doesn’t seem to be the case. The following tests have been repeated with a database with about 1.4 GB in size and compared to a </w:t>
+      </w:r>
+      <w:proofErr w:type="gramStart"/>
+      <w:r>
+        <w:rPr>
+          <w:sz w:val="28"/>
+          <w:szCs w:val="28"/>
+          <w:lang w:val="en-US"/>
+        </w:rPr>
+        <w:t>brand new</w:t>
+      </w:r>
+      <w:proofErr w:type="gramEnd"/>
+      <w:r>
+        <w:rPr>
+          <w:sz w:val="28"/>
+          <w:szCs w:val="28"/>
+          <w:lang w:val="en-US"/>
+        </w:rPr>
+        <w:t xml:space="preserve"> database – the results are about the same.</w:t>
+      </w:r>
+    </w:p>
+    <w:p>
+      <w:pPr>
+        <w:rPr>
+          <w:sz w:val="28"/>
+          <w:szCs w:val="28"/>
+          <w:lang w:val="en-US"/>
+        </w:rPr>
+      </w:pPr>
+      <w:r>
+        <w:rPr>
+          <w:noProof/>
+          <w:sz w:val="28"/>
+          <w:szCs w:val="28"/>
+          <w:lang w:val="en-US"/>
+        </w:rPr>
+        <w:drawing>
+          <wp:inline distT="0" distB="0" distL="0" distR="0" wp14:anchorId="49AA954F" wp14:editId="155A9C04">
+            <wp:extent cx="4476750" cy="2800350"/>
+            <wp:effectExtent l="0" t="0" r="0" b="0"/>
+            <wp:docPr id="37" name="Grafik 37"/>
+            <wp:cNvGraphicFramePr>
+              <a:graphicFrameLocks xmlns:a="http://schemas.openxmlformats.org/drawingml/2006/main" noChangeAspect="1"/>
+            </wp:cNvGraphicFramePr>
+            <a:graphic xmlns:a="http://schemas.openxmlformats.org/drawingml/2006/main">
+              <a:graphicData uri="http://schemas.openxmlformats.org/drawingml/2006/picture">
+                <pic:pic xmlns:pic="http://schemas.openxmlformats.org/drawingml/2006/picture">
+                  <pic:nvPicPr>
+                    <pic:cNvPr id="0" name="Picture 50"/>
+                    <pic:cNvPicPr>
+                      <a:picLocks noChangeAspect="1" noChangeArrowheads="1"/>
+                    </pic:cNvPicPr>
+                  </pic:nvPicPr>
+                  <pic:blipFill>
+                    <a:blip r:embed="rId88">
+                      <a:extLst>
+                        <a:ext uri="{28A0092B-C50C-407E-A947-70E740481C1C}">
+                          <a14:useLocalDpi xmlns:a14="http://schemas.microsoft.com/office/drawing/2010/main" val="0"/>
+                        </a:ext>
+                      </a:extLst>
+                    </a:blip>
+                    <a:srcRect/>
+                    <a:stretch>
+                      <a:fillRect/>
+                    </a:stretch>
+                  </pic:blipFill>
+                  <pic:spPr bwMode="auto">
+                    <a:xfrm>
+                      <a:off x="0" y="0"/>
+                      <a:ext cx="4476750" cy="2800350"/>
+                    </a:xfrm>
+                    <a:prstGeom prst="rect">
+                      <a:avLst/>
+                    </a:prstGeom>
+                    <a:noFill/>
+                    <a:ln>
+                      <a:noFill/>
+                    </a:ln>
+                  </pic:spPr>
+                </pic:pic>
+              </a:graphicData>
+            </a:graphic>
+          </wp:inline>
+        </w:drawing>
+      </w:r>
+    </w:p>
     <w:sectPr>
-      <w:headerReference w:type="default" r:id="rId72"/>
-      <w:footerReference w:type="even" r:id="rId73"/>
-      <w:footerReference w:type="default" r:id="rId74"/>
+      <w:headerReference w:type="default" r:id="rId89"/>
+      <w:footerReference w:type="even" r:id="rId90"/>
+      <w:footerReference w:type="default" r:id="rId91"/>
       <w:pgSz w:w="11906" w:h="16838"/>
       <w:pgMar w:top="1418" w:right="1418" w:bottom="1134" w:left="1418" w:header="709" w:footer="709" w:gutter="0"/>
       <w:cols w:space="708"/>

</xml_diff>